<commit_message>
Modifiche software e doc
</commit_message>
<xml_diff>
--- a/doc/doc_lgs-CRIS.docx
+++ b/doc/doc_lgs-CRIS.docx
@@ -1,10 +1,10 @@
 
 <file path=word/document.xml><?xml version="1.0" encoding="utf-8"?>
-<w:document xmlns:wpc="http://schemas.microsoft.com/office/word/2010/wordprocessingCanvas" xmlns:cx="http://schemas.microsoft.com/office/drawing/2014/chartex" xmlns:mc="http://schemas.openxmlformats.org/markup-compatibility/2006" xmlns:o="urn:schemas-microsoft-com:office:office" xmlns:r="http://schemas.openxmlformats.org/officeDocument/2006/relationships" xmlns:m="http://schemas.openxmlformats.org/officeDocument/2006/math" xmlns:v="urn:schemas-microsoft-com:vml" xmlns:wp14="http://schemas.microsoft.com/office/word/2010/wordprocessingDrawing" xmlns:wp="http://schemas.openxmlformats.org/drawingml/2006/wordprocessingDrawing" xmlns:w10="urn:schemas-microsoft-com:office:word" xmlns:w="http://schemas.openxmlformats.org/wordprocessingml/2006/main" xmlns:w14="http://schemas.microsoft.com/office/word/2010/wordml" xmlns:w15="http://schemas.microsoft.com/office/word/2012/wordml" xmlns:w16se="http://schemas.microsoft.com/office/word/2015/wordml/symex" xmlns:wpg="http://schemas.microsoft.com/office/word/2010/wordprocessingGroup" xmlns:wpi="http://schemas.microsoft.com/office/word/2010/wordprocessingInk" xmlns:wne="http://schemas.microsoft.com/office/word/2006/wordml" xmlns:wps="http://schemas.microsoft.com/office/word/2010/wordprocessingShape" mc:Ignorable="w14 w15 w16se wp14">
+<w:document xmlns:wpc="http://schemas.microsoft.com/office/word/2010/wordprocessingCanvas" xmlns:mc="http://schemas.openxmlformats.org/markup-compatibility/2006" xmlns:o="urn:schemas-microsoft-com:office:office" xmlns:r="http://schemas.openxmlformats.org/officeDocument/2006/relationships" xmlns:m="http://schemas.openxmlformats.org/officeDocument/2006/math" xmlns:v="urn:schemas-microsoft-com:vml" xmlns:wp14="http://schemas.microsoft.com/office/word/2010/wordprocessingDrawing" xmlns:wp="http://schemas.openxmlformats.org/drawingml/2006/wordprocessingDrawing" xmlns:w10="urn:schemas-microsoft-com:office:word" xmlns:w="http://schemas.openxmlformats.org/wordprocessingml/2006/main" xmlns:w14="http://schemas.microsoft.com/office/word/2010/wordml" xmlns:w15="http://schemas.microsoft.com/office/word/2012/wordml" xmlns:wpg="http://schemas.microsoft.com/office/word/2010/wordprocessingGroup" xmlns:wpi="http://schemas.microsoft.com/office/word/2010/wordprocessingInk" xmlns:wne="http://schemas.microsoft.com/office/word/2006/wordml" xmlns:wps="http://schemas.microsoft.com/office/word/2010/wordprocessingShape" mc:Ignorable="w14 w15 wp14">
   <w:body>
     <w:p>
       <w:pPr>
-        <w:pStyle w:val="Caption"/>
+        <w:pStyle w:val="Didascalia"/>
       </w:pPr>
     </w:p>
     <w:p>
@@ -14,16 +14,24 @@
           <w:sz w:val="44"/>
         </w:rPr>
       </w:pPr>
+      <w:proofErr w:type="spellStart"/>
       <w:r>
         <w:rPr>
           <w:sz w:val="44"/>
         </w:rPr>
-        <w:t>Logic Gates Simulator</w:t>
-      </w:r>
-    </w:p>
-    <w:p>
-      <w:pPr>
-        <w:pStyle w:val="TOC1"/>
+        <w:t>Logic</w:t>
+      </w:r>
+      <w:proofErr w:type="spellEnd"/>
+      <w:r>
+        <w:rPr>
+          <w:sz w:val="44"/>
+        </w:rPr>
+        <w:t xml:space="preserve"> Gates Simulator</w:t>
+      </w:r>
+    </w:p>
+    <w:p>
+      <w:pPr>
+        <w:pStyle w:val="Sommario1"/>
         <w:tabs>
           <w:tab w:val="left" w:pos="351"/>
           <w:tab w:val="right" w:leader="dot" w:pos="9628"/>
@@ -35,7 +43,7 @@
     </w:p>
     <w:p>
       <w:pPr>
-        <w:pStyle w:val="TOC1"/>
+        <w:pStyle w:val="Sommario1"/>
         <w:tabs>
           <w:tab w:val="left" w:pos="351"/>
           <w:tab w:val="right" w:leader="dot" w:pos="9628"/>
@@ -47,7 +55,7 @@
     </w:p>
     <w:p>
       <w:pPr>
-        <w:pStyle w:val="TOC1"/>
+        <w:pStyle w:val="Sommario1"/>
         <w:tabs>
           <w:tab w:val="left" w:pos="351"/>
           <w:tab w:val="right" w:leader="dot" w:pos="9628"/>
@@ -83,7 +91,7 @@
     </w:p>
     <w:p>
       <w:pPr>
-        <w:pStyle w:val="TOC1"/>
+        <w:pStyle w:val="Sommario1"/>
         <w:tabs>
           <w:tab w:val="left" w:pos="400"/>
           <w:tab w:val="right" w:leader="dot" w:pos="9628"/>
@@ -165,7 +173,7 @@
     </w:p>
     <w:p>
       <w:pPr>
-        <w:pStyle w:val="TOC2"/>
+        <w:pStyle w:val="Sommario2"/>
         <w:tabs>
           <w:tab w:val="left" w:pos="800"/>
           <w:tab w:val="right" w:leader="dot" w:pos="9628"/>
@@ -244,7 +252,7 @@
     </w:p>
     <w:p>
       <w:pPr>
-        <w:pStyle w:val="TOC2"/>
+        <w:pStyle w:val="Sommario2"/>
         <w:tabs>
           <w:tab w:val="left" w:pos="800"/>
           <w:tab w:val="right" w:leader="dot" w:pos="9628"/>
@@ -323,7 +331,7 @@
     </w:p>
     <w:p>
       <w:pPr>
-        <w:pStyle w:val="TOC2"/>
+        <w:pStyle w:val="Sommario2"/>
         <w:tabs>
           <w:tab w:val="left" w:pos="800"/>
           <w:tab w:val="right" w:leader="dot" w:pos="9628"/>
@@ -402,7 +410,7 @@
     </w:p>
     <w:p>
       <w:pPr>
-        <w:pStyle w:val="TOC2"/>
+        <w:pStyle w:val="Sommario2"/>
         <w:tabs>
           <w:tab w:val="left" w:pos="800"/>
           <w:tab w:val="right" w:leader="dot" w:pos="9628"/>
@@ -482,7 +490,7 @@
     </w:p>
     <w:p>
       <w:pPr>
-        <w:pStyle w:val="TOC1"/>
+        <w:pStyle w:val="Sommario1"/>
         <w:tabs>
           <w:tab w:val="left" w:pos="400"/>
           <w:tab w:val="right" w:leader="dot" w:pos="9628"/>
@@ -561,7 +569,7 @@
     </w:p>
     <w:p>
       <w:pPr>
-        <w:pStyle w:val="TOC2"/>
+        <w:pStyle w:val="Sommario2"/>
         <w:tabs>
           <w:tab w:val="left" w:pos="800"/>
           <w:tab w:val="right" w:leader="dot" w:pos="9628"/>
@@ -640,7 +648,7 @@
     </w:p>
     <w:p>
       <w:pPr>
-        <w:pStyle w:val="TOC2"/>
+        <w:pStyle w:val="Sommario2"/>
         <w:tabs>
           <w:tab w:val="left" w:pos="800"/>
           <w:tab w:val="right" w:leader="dot" w:pos="9628"/>
@@ -719,7 +727,7 @@
     </w:p>
     <w:p>
       <w:pPr>
-        <w:pStyle w:val="TOC3"/>
+        <w:pStyle w:val="Sommario3"/>
         <w:tabs>
           <w:tab w:val="left" w:pos="1200"/>
           <w:tab w:val="right" w:leader="dot" w:pos="9628"/>
@@ -798,7 +806,7 @@
     </w:p>
     <w:p>
       <w:pPr>
-        <w:pStyle w:val="TOC3"/>
+        <w:pStyle w:val="Sommario3"/>
         <w:tabs>
           <w:tab w:val="left" w:pos="1200"/>
           <w:tab w:val="right" w:leader="dot" w:pos="9628"/>
@@ -877,7 +885,7 @@
     </w:p>
     <w:p>
       <w:pPr>
-        <w:pStyle w:val="TOC3"/>
+        <w:pStyle w:val="Sommario3"/>
         <w:tabs>
           <w:tab w:val="left" w:pos="1200"/>
           <w:tab w:val="right" w:leader="dot" w:pos="9628"/>
@@ -956,7 +964,7 @@
     </w:p>
     <w:p>
       <w:pPr>
-        <w:pStyle w:val="TOC2"/>
+        <w:pStyle w:val="Sommario2"/>
         <w:tabs>
           <w:tab w:val="left" w:pos="800"/>
           <w:tab w:val="right" w:leader="dot" w:pos="9628"/>
@@ -1035,7 +1043,7 @@
     </w:p>
     <w:p>
       <w:pPr>
-        <w:pStyle w:val="TOC3"/>
+        <w:pStyle w:val="Sommario3"/>
         <w:tabs>
           <w:tab w:val="left" w:pos="1200"/>
           <w:tab w:val="right" w:leader="dot" w:pos="9628"/>
@@ -1114,7 +1122,7 @@
     </w:p>
     <w:p>
       <w:pPr>
-        <w:pStyle w:val="TOC3"/>
+        <w:pStyle w:val="Sommario3"/>
         <w:tabs>
           <w:tab w:val="left" w:pos="1200"/>
           <w:tab w:val="right" w:leader="dot" w:pos="9628"/>
@@ -1193,7 +1201,7 @@
     </w:p>
     <w:p>
       <w:pPr>
-        <w:pStyle w:val="TOC1"/>
+        <w:pStyle w:val="Sommario1"/>
         <w:tabs>
           <w:tab w:val="left" w:pos="400"/>
           <w:tab w:val="right" w:leader="dot" w:pos="9628"/>
@@ -1274,7 +1282,7 @@
     </w:p>
     <w:p>
       <w:pPr>
-        <w:pStyle w:val="TOC2"/>
+        <w:pStyle w:val="Sommario2"/>
         <w:tabs>
           <w:tab w:val="left" w:pos="800"/>
           <w:tab w:val="right" w:leader="dot" w:pos="9628"/>
@@ -1353,7 +1361,7 @@
     </w:p>
     <w:p>
       <w:pPr>
-        <w:pStyle w:val="TOC3"/>
+        <w:pStyle w:val="Sommario3"/>
         <w:tabs>
           <w:tab w:val="left" w:pos="1200"/>
           <w:tab w:val="right" w:leader="dot" w:pos="9628"/>
@@ -1432,7 +1440,7 @@
     </w:p>
     <w:p>
       <w:pPr>
-        <w:pStyle w:val="TOC3"/>
+        <w:pStyle w:val="Sommario3"/>
         <w:tabs>
           <w:tab w:val="left" w:pos="1200"/>
           <w:tab w:val="right" w:leader="dot" w:pos="9628"/>
@@ -1511,7 +1519,7 @@
     </w:p>
     <w:p>
       <w:pPr>
-        <w:pStyle w:val="TOC3"/>
+        <w:pStyle w:val="Sommario3"/>
         <w:tabs>
           <w:tab w:val="left" w:pos="1200"/>
           <w:tab w:val="right" w:leader="dot" w:pos="9628"/>
@@ -1590,7 +1598,7 @@
     </w:p>
     <w:p>
       <w:pPr>
-        <w:pStyle w:val="TOC3"/>
+        <w:pStyle w:val="Sommario3"/>
         <w:tabs>
           <w:tab w:val="left" w:pos="1200"/>
           <w:tab w:val="right" w:leader="dot" w:pos="9628"/>
@@ -1669,7 +1677,7 @@
     </w:p>
     <w:p>
       <w:pPr>
-        <w:pStyle w:val="TOC2"/>
+        <w:pStyle w:val="Sommario2"/>
         <w:tabs>
           <w:tab w:val="left" w:pos="800"/>
           <w:tab w:val="right" w:leader="dot" w:pos="9628"/>
@@ -1748,7 +1756,7 @@
     </w:p>
     <w:p>
       <w:pPr>
-        <w:pStyle w:val="TOC3"/>
+        <w:pStyle w:val="Sommario3"/>
         <w:tabs>
           <w:tab w:val="left" w:pos="1200"/>
           <w:tab w:val="right" w:leader="dot" w:pos="9628"/>
@@ -1827,7 +1835,7 @@
     </w:p>
     <w:p>
       <w:pPr>
-        <w:pStyle w:val="TOC3"/>
+        <w:pStyle w:val="Sommario3"/>
         <w:tabs>
           <w:tab w:val="left" w:pos="1200"/>
           <w:tab w:val="right" w:leader="dot" w:pos="9628"/>
@@ -1906,7 +1914,7 @@
     </w:p>
     <w:p>
       <w:pPr>
-        <w:pStyle w:val="TOC3"/>
+        <w:pStyle w:val="Sommario3"/>
         <w:tabs>
           <w:tab w:val="left" w:pos="1200"/>
           <w:tab w:val="right" w:leader="dot" w:pos="9628"/>
@@ -1985,7 +1993,7 @@
     </w:p>
     <w:p>
       <w:pPr>
-        <w:pStyle w:val="TOC1"/>
+        <w:pStyle w:val="Sommario1"/>
         <w:tabs>
           <w:tab w:val="left" w:pos="400"/>
           <w:tab w:val="right" w:leader="dot" w:pos="9628"/>
@@ -2066,7 +2074,7 @@
     </w:p>
     <w:p>
       <w:pPr>
-        <w:pStyle w:val="TOC2"/>
+        <w:pStyle w:val="Sommario2"/>
         <w:tabs>
           <w:tab w:val="left" w:pos="800"/>
           <w:tab w:val="right" w:leader="dot" w:pos="9628"/>
@@ -2145,7 +2153,7 @@
     </w:p>
     <w:p>
       <w:pPr>
-        <w:pStyle w:val="TOC2"/>
+        <w:pStyle w:val="Sommario2"/>
         <w:tabs>
           <w:tab w:val="left" w:pos="800"/>
           <w:tab w:val="right" w:leader="dot" w:pos="9628"/>
@@ -2224,7 +2232,7 @@
     </w:p>
     <w:p>
       <w:pPr>
-        <w:pStyle w:val="TOC2"/>
+        <w:pStyle w:val="Sommario2"/>
         <w:tabs>
           <w:tab w:val="left" w:pos="800"/>
           <w:tab w:val="right" w:leader="dot" w:pos="9628"/>
@@ -2303,7 +2311,7 @@
     </w:p>
     <w:p>
       <w:pPr>
-        <w:pStyle w:val="TOC1"/>
+        <w:pStyle w:val="Sommario1"/>
         <w:tabs>
           <w:tab w:val="left" w:pos="400"/>
           <w:tab w:val="right" w:leader="dot" w:pos="9628"/>
@@ -2384,7 +2392,7 @@
     </w:p>
     <w:p>
       <w:pPr>
-        <w:pStyle w:val="TOC2"/>
+        <w:pStyle w:val="Sommario2"/>
         <w:tabs>
           <w:tab w:val="left" w:pos="800"/>
           <w:tab w:val="right" w:leader="dot" w:pos="9628"/>
@@ -2463,7 +2471,7 @@
     </w:p>
     <w:p>
       <w:pPr>
-        <w:pStyle w:val="TOC2"/>
+        <w:pStyle w:val="Sommario2"/>
         <w:tabs>
           <w:tab w:val="left" w:pos="800"/>
           <w:tab w:val="right" w:leader="dot" w:pos="9628"/>
@@ -2542,7 +2550,7 @@
     </w:p>
     <w:p>
       <w:pPr>
-        <w:pStyle w:val="TOC1"/>
+        <w:pStyle w:val="Sommario1"/>
         <w:tabs>
           <w:tab w:val="left" w:pos="400"/>
           <w:tab w:val="right" w:leader="dot" w:pos="9628"/>
@@ -2623,7 +2631,7 @@
     </w:p>
     <w:p>
       <w:pPr>
-        <w:pStyle w:val="TOC2"/>
+        <w:pStyle w:val="Sommario2"/>
         <w:tabs>
           <w:tab w:val="left" w:pos="800"/>
           <w:tab w:val="right" w:leader="dot" w:pos="9628"/>
@@ -2702,7 +2710,7 @@
     </w:p>
     <w:p>
       <w:pPr>
-        <w:pStyle w:val="TOC2"/>
+        <w:pStyle w:val="Sommario2"/>
         <w:tabs>
           <w:tab w:val="left" w:pos="800"/>
           <w:tab w:val="right" w:leader="dot" w:pos="9628"/>
@@ -2781,7 +2789,7 @@
     </w:p>
     <w:p>
       <w:pPr>
-        <w:pStyle w:val="TOC2"/>
+        <w:pStyle w:val="Sommario2"/>
         <w:tabs>
           <w:tab w:val="left" w:pos="800"/>
           <w:tab w:val="right" w:leader="dot" w:pos="9628"/>
@@ -2860,7 +2868,7 @@
     </w:p>
     <w:p>
       <w:pPr>
-        <w:pStyle w:val="TOC1"/>
+        <w:pStyle w:val="Sommario1"/>
         <w:tabs>
           <w:tab w:val="left" w:pos="400"/>
           <w:tab w:val="right" w:leader="dot" w:pos="9628"/>
@@ -2968,7 +2976,7 @@
     </w:p>
     <w:p>
       <w:pPr>
-        <w:pStyle w:val="Heading1"/>
+        <w:pStyle w:val="Titolo1"/>
         <w:rPr>
           <w:lang w:val="it-IT"/>
         </w:rPr>
@@ -2991,7 +2999,7 @@
     </w:p>
     <w:p>
       <w:pPr>
-        <w:pStyle w:val="Heading2"/>
+        <w:pStyle w:val="Titolo2"/>
       </w:pPr>
       <w:bookmarkStart w:id="1" w:name="_Toc468871423"/>
       <w:r>
@@ -3153,97 +3161,141 @@
     </w:p>
     <w:p>
       <w:pPr>
-        <w:pStyle w:val="Heading2"/>
+        <w:pStyle w:val="Titolo2"/>
       </w:pPr>
       <w:bookmarkStart w:id="2" w:name="_Toc468871424"/>
+      <w:proofErr w:type="spellStart"/>
       <w:r>
         <w:t>Abstract</w:t>
       </w:r>
       <w:bookmarkEnd w:id="2"/>
+      <w:proofErr w:type="spellEnd"/>
       <w:r>
         <w:t xml:space="preserve"> </w:t>
       </w:r>
     </w:p>
     <w:p>
       <w:pPr>
-        <w:rPr>
-          <w:lang w:val="en-US"/>
-        </w:rPr>
-      </w:pPr>
-      <w:r>
         <w:rPr>
           <w:rStyle w:val="pinned-repo-item-content"/>
           <w:lang w:val="en-US"/>
         </w:rPr>
-        <w:t>Logic gates simulator is a desktop app created in Java / JavaFX that simulates the behavior of a logic circuit composed by logic gates and integrated circuits.</w:t>
-      </w:r>
+      </w:pPr>
       <w:r>
         <w:rPr>
           <w:rStyle w:val="pinned-repo-item-content"/>
           <w:lang w:val="en-US"/>
         </w:rPr>
-        <w:t xml:space="preserve"> The user has the ability to drag &amp; drop the component in a designed area </w:t>
-      </w:r>
+        <w:t xml:space="preserve">Logic gates simulator is a desktop app created in Java / </w:t>
+      </w:r>
+      <w:proofErr w:type="spellStart"/>
       <w:r>
         <w:rPr>
           <w:rStyle w:val="pinned-repo-item-content"/>
           <w:lang w:val="en-US"/>
         </w:rPr>
-        <w:t>which</w:t>
-      </w:r>
+        <w:t>JavaFX</w:t>
+      </w:r>
+      <w:proofErr w:type="spellEnd"/>
       <w:r>
         <w:rPr>
           <w:rStyle w:val="pinned-repo-item-content"/>
           <w:lang w:val="en-US"/>
         </w:rPr>
-        <w:t xml:space="preserve"> holds</w:t>
+        <w:t xml:space="preserve"> that simulates the behavior of a logic circuit composed by logic gates and integrated circuits.</w:t>
       </w:r>
       <w:r>
         <w:rPr>
           <w:rStyle w:val="pinned-repo-item-content"/>
           <w:lang w:val="en-US"/>
         </w:rPr>
-        <w:t xml:space="preserve"> the </w:t>
-      </w:r>
+        <w:t xml:space="preserve"> The user has the ability to drag &amp; drop the component in a designed </w:t>
+      </w:r>
+      <w:proofErr w:type="gramStart"/>
       <w:r>
         <w:rPr>
           <w:rStyle w:val="pinned-repo-item-content"/>
           <w:lang w:val="en-US"/>
         </w:rPr>
-        <w:t xml:space="preserve">full circuitery </w:t>
+        <w:t xml:space="preserve">area </w:t>
       </w:r>
       <w:r>
         <w:rPr>
           <w:rStyle w:val="pinned-repo-item-content"/>
           <w:lang w:val="en-US"/>
         </w:rPr>
-        <w:t>and</w:t>
+        <w:t>which</w:t>
       </w:r>
       <w:r>
         <w:rPr>
           <w:rStyle w:val="pinned-repo-item-content"/>
           <w:lang w:val="en-US"/>
         </w:rPr>
-        <w:t xml:space="preserve"> to</w:t>
+        <w:t xml:space="preserve"> holds</w:t>
       </w:r>
       <w:r>
         <w:rPr>
           <w:rStyle w:val="pinned-repo-item-content"/>
           <w:lang w:val="en-US"/>
         </w:rPr>
-        <w:t xml:space="preserve"> connect the I/O pins between the logic gates</w:t>
+        <w:t xml:space="preserve"> the </w:t>
       </w:r>
       <w:r>
         <w:rPr>
           <w:rStyle w:val="pinned-repo-item-content"/>
           <w:lang w:val="en-US"/>
         </w:rPr>
+        <w:t xml:space="preserve">full </w:t>
+      </w:r>
+      <w:proofErr w:type="spellStart"/>
+      <w:r>
+        <w:rPr>
+          <w:rStyle w:val="pinned-repo-item-content"/>
+          <w:lang w:val="en-US"/>
+        </w:rPr>
+        <w:t>circuitery</w:t>
+      </w:r>
+      <w:proofErr w:type="spellEnd"/>
+      <w:proofErr w:type="gramEnd"/>
+      <w:r>
+        <w:rPr>
+          <w:rStyle w:val="pinned-repo-item-content"/>
+          <w:lang w:val="en-US"/>
+        </w:rPr>
+        <w:t xml:space="preserve"> </w:t>
+      </w:r>
+      <w:r>
+        <w:rPr>
+          <w:rStyle w:val="pinned-repo-item-content"/>
+          <w:lang w:val="en-US"/>
+        </w:rPr>
+        <w:t>and</w:t>
+      </w:r>
+      <w:r>
+        <w:rPr>
+          <w:rStyle w:val="pinned-repo-item-content"/>
+          <w:lang w:val="en-US"/>
+        </w:rPr>
+        <w:t xml:space="preserve"> to</w:t>
+      </w:r>
+      <w:r>
+        <w:rPr>
+          <w:rStyle w:val="pinned-repo-item-content"/>
+          <w:lang w:val="en-US"/>
+        </w:rPr>
+        <w:t xml:space="preserve"> connect the I/O pins between the logic gates</w:t>
+      </w:r>
+      <w:r>
+        <w:rPr>
+          <w:rStyle w:val="pinned-repo-item-content"/>
+          <w:lang w:val="en-US"/>
+        </w:rPr>
         <w:t xml:space="preserve"> through a connection (wire). </w:t>
       </w:r>
     </w:p>
     <w:p>
       <w:pPr>
-        <w:pStyle w:val="Heading2"/>
+        <w:pStyle w:val="Titolo2"/>
       </w:pPr>
       <w:bookmarkStart w:id="3" w:name="_Toc468871425"/>
       <w:r>
@@ -3268,7 +3320,21 @@
           <w:lang w:val="it-IT"/>
         </w:rPr>
         <w:br/>
-        <w:t xml:space="preserve">L’interfaccia grafica dell’applicativo è simile a quella di un generico editor nel quale è possibile comporre un circuito formato da porte logiche. L’utente, una volta composto il suo circuito, potrà inserire degli input che si tradurrano in un risultato finale. L’utente potrà </w:t>
+        <w:t xml:space="preserve">L’interfaccia grafica dell’applicativo è simile a quella di un generico editor nel quale è possibile comporre un circuito formato da porte logiche. L’utente, una volta composto il suo circuito, potrà inserire degli input che si </w:t>
+      </w:r>
+      <w:proofErr w:type="spellStart"/>
+      <w:r>
+        <w:rPr>
+          <w:lang w:val="it-IT"/>
+        </w:rPr>
+        <w:t>tradurrano</w:t>
+      </w:r>
+      <w:proofErr w:type="spellEnd"/>
+      <w:r>
+        <w:rPr>
+          <w:lang w:val="it-IT"/>
+        </w:rPr>
+        <w:t xml:space="preserve"> in un risultato finale. L’utente potrà </w:t>
       </w:r>
       <w:r>
         <w:rPr>
@@ -3298,7 +3364,7 @@
     </w:p>
     <w:p>
       <w:pPr>
-        <w:pStyle w:val="Heading2"/>
+        <w:pStyle w:val="Titolo2"/>
         <w:rPr>
           <w:rFonts w:ascii="CMU Serif" w:hAnsi="CMU Serif" w:cs="CMU Serif"/>
         </w:rPr>
@@ -3341,7 +3407,7 @@
             <w:r>
               <w:rPr>
                 <w:noProof/>
-                <w:lang w:eastAsia="it-CH"/>
+                <w:lang w:val="it-IT"/>
               </w:rPr>
               <w:drawing>
                 <wp:inline distT="0" distB="0" distL="0" distR="0" wp14:anchorId="7A36B1A0" wp14:editId="79C75125">
@@ -3388,7 +3454,7 @@
           </w:p>
           <w:p>
             <w:pPr>
-              <w:pStyle w:val="Caption"/>
+              <w:pStyle w:val="Didascalia"/>
               <w:rPr>
                 <w:lang w:val="it-IT"/>
               </w:rPr>
@@ -3418,7 +3484,15 @@
               <w:fldChar w:fldCharType="end"/>
             </w:r>
             <w:r>
-              <w:t>: Diagramma di Gantt.</w:t>
+              <w:t xml:space="preserve">: Diagramma di </w:t>
+            </w:r>
+            <w:proofErr w:type="spellStart"/>
+            <w:r>
+              <w:t>Gantt</w:t>
+            </w:r>
+            <w:proofErr w:type="spellEnd"/>
+            <w:r>
+              <w:t>.</w:t>
             </w:r>
           </w:p>
         </w:tc>
@@ -3433,7 +3507,7 @@
     </w:p>
     <w:p>
       <w:pPr>
-        <w:pStyle w:val="Heading1"/>
+        <w:pStyle w:val="Titolo1"/>
       </w:pPr>
       <w:r>
         <w:br w:type="page"/>
@@ -3447,7 +3521,7 @@
     </w:p>
     <w:p>
       <w:pPr>
-        <w:pStyle w:val="Heading2"/>
+        <w:pStyle w:val="Titolo2"/>
       </w:pPr>
       <w:bookmarkStart w:id="6" w:name="_Toc468871428"/>
       <w:r>
@@ -3652,8 +3726,6 @@
         </w:rPr>
         <w:t xml:space="preserve">e il funzionamento dei circuiti, sia gratuiti (spesso open source) che a pagamento. </w:t>
       </w:r>
-      <w:bookmarkStart w:id="7" w:name="_GoBack"/>
-      <w:bookmarkEnd w:id="7"/>
     </w:p>
     <w:p>
       <w:pPr>
@@ -3867,38 +3939,38 @@
     </w:p>
     <w:p>
       <w:pPr>
-        <w:pStyle w:val="Heading2"/>
-      </w:pPr>
-      <w:bookmarkStart w:id="8" w:name="_Toc468871429"/>
+        <w:pStyle w:val="Titolo2"/>
+      </w:pPr>
+      <w:bookmarkStart w:id="7" w:name="_Toc468871429"/>
       <w:r>
         <w:t>Definizione dei requisiti</w:t>
       </w:r>
+      <w:bookmarkEnd w:id="7"/>
+    </w:p>
+    <w:p>
+      <w:pPr>
+        <w:pStyle w:val="Titolo3"/>
+      </w:pPr>
+      <w:bookmarkStart w:id="8" w:name="_Toc468871430"/>
+      <w:r>
+        <w:t>Requisiti utente/committente</w:t>
+      </w:r>
       <w:bookmarkEnd w:id="8"/>
     </w:p>
     <w:p>
       <w:pPr>
-        <w:pStyle w:val="Heading3"/>
-      </w:pPr>
-      <w:bookmarkStart w:id="9" w:name="_Toc468871430"/>
-      <w:r>
-        <w:t>Requisiti utente/committente</w:t>
-      </w:r>
+        <w:pStyle w:val="Titolo3"/>
+      </w:pPr>
+      <w:bookmarkStart w:id="9" w:name="_Toc468871431"/>
+      <w:r>
+        <w:t>Analisi dei requisiti</w:t>
+      </w:r>
+      <w:bookmarkStart w:id="10" w:name="_Toc468871432"/>
       <w:bookmarkEnd w:id="9"/>
-    </w:p>
-    <w:p>
-      <w:pPr>
-        <w:pStyle w:val="Heading3"/>
-      </w:pPr>
-      <w:bookmarkStart w:id="10" w:name="_Toc468871431"/>
-      <w:r>
-        <w:t>Analisi dei requisiti</w:t>
-      </w:r>
-      <w:bookmarkStart w:id="11" w:name="_Toc468871432"/>
-      <w:bookmarkEnd w:id="10"/>
     </w:p>
     <w:tbl>
       <w:tblPr>
-        <w:tblStyle w:val="TableGrid"/>
+        <w:tblStyle w:val="Grigliatabella"/>
         <w:tblW w:w="0" w:type="auto"/>
         <w:tblLook w:val="04A0" w:firstRow="1" w:lastRow="0" w:firstColumn="1" w:lastColumn="0" w:noHBand="0" w:noVBand="1"/>
       </w:tblPr>
@@ -4131,6 +4203,7 @@
                 <w:lang w:val="it-IT"/>
               </w:rPr>
             </w:pPr>
+            <w:proofErr w:type="spellStart"/>
             <w:r>
               <w:rPr>
                 <w:rFonts w:ascii="Verdana" w:hAnsi="Verdana"/>
@@ -4140,6 +4213,7 @@
               </w:rPr>
               <w:t>Sottorequisiti</w:t>
             </w:r>
+            <w:proofErr w:type="spellEnd"/>
           </w:p>
         </w:tc>
       </w:tr>
@@ -4324,7 +4398,25 @@
                 <w:sz w:val="16"/>
                 <w:szCs w:val="16"/>
               </w:rPr>
-              <w:t>Il software verrà prodotto sottoforma di applicazione desktop</w:t>
+              <w:t xml:space="preserve">Il software verrà prodotto </w:t>
+            </w:r>
+            <w:proofErr w:type="spellStart"/>
+            <w:r>
+              <w:rPr>
+                <w:rFonts w:ascii="Arial" w:hAnsi="Arial" w:cs="Arial"/>
+                <w:sz w:val="16"/>
+                <w:szCs w:val="16"/>
+              </w:rPr>
+              <w:t>sottoforma</w:t>
+            </w:r>
+            <w:proofErr w:type="spellEnd"/>
+            <w:r>
+              <w:rPr>
+                <w:rFonts w:ascii="Arial" w:hAnsi="Arial" w:cs="Arial"/>
+                <w:sz w:val="16"/>
+                <w:szCs w:val="16"/>
+              </w:rPr>
+              <w:t xml:space="preserve"> di applicazione desktop</w:t>
             </w:r>
           </w:p>
         </w:tc>
@@ -4353,12 +4445,13 @@
         <w:rPr>
           <w:lang w:val="it-IT"/>
         </w:rPr>
+        <w:lastRenderedPageBreak/>
         <w:br w:type="page"/>
       </w:r>
     </w:p>
     <w:tbl>
       <w:tblPr>
-        <w:tblStyle w:val="TableGrid"/>
+        <w:tblStyle w:val="Grigliatabella"/>
         <w:tblW w:w="0" w:type="auto"/>
         <w:tblLook w:val="04A0" w:firstRow="1" w:lastRow="0" w:firstColumn="1" w:lastColumn="0" w:noHBand="0" w:noVBand="1"/>
       </w:tblPr>
@@ -4601,6 +4694,7 @@
                 <w:lang w:val="it-IT"/>
               </w:rPr>
             </w:pPr>
+            <w:proofErr w:type="spellStart"/>
             <w:r>
               <w:rPr>
                 <w:rFonts w:ascii="Verdana" w:hAnsi="Verdana"/>
@@ -4610,6 +4704,7 @@
               </w:rPr>
               <w:t>Sottorequisiti</w:t>
             </w:r>
+            <w:proofErr w:type="spellEnd"/>
           </w:p>
         </w:tc>
       </w:tr>
@@ -4765,7 +4860,25 @@
                 <w:sz w:val="16"/>
                 <w:szCs w:val="16"/>
               </w:rPr>
-              <w:t xml:space="preserve">È possibile effettuare un drag &amp; drop di una porta logica fra una piccola finestra (denominata “toolbox”) e l’area di disegno </w:t>
+              <w:t xml:space="preserve">È possibile effettuare un drag &amp; </w:t>
+            </w:r>
+            <w:proofErr w:type="spellStart"/>
+            <w:r>
+              <w:rPr>
+                <w:rFonts w:ascii="Arial" w:hAnsi="Arial" w:cs="Arial"/>
+                <w:sz w:val="16"/>
+                <w:szCs w:val="16"/>
+              </w:rPr>
+              <w:t>drop</w:t>
+            </w:r>
+            <w:proofErr w:type="spellEnd"/>
+            <w:r>
+              <w:rPr>
+                <w:rFonts w:ascii="Arial" w:hAnsi="Arial" w:cs="Arial"/>
+                <w:sz w:val="16"/>
+                <w:szCs w:val="16"/>
+              </w:rPr>
+              <w:t xml:space="preserve"> di una porta logica fra una piccola finestra (denominata “toolbox”) e l’area di disegno </w:t>
             </w:r>
           </w:p>
         </w:tc>
@@ -4948,7 +5061,7 @@
     </w:p>
     <w:tbl>
       <w:tblPr>
-        <w:tblStyle w:val="TableGrid"/>
+        <w:tblStyle w:val="Grigliatabella"/>
         <w:tblW w:w="0" w:type="auto"/>
         <w:tblLook w:val="04A0" w:firstRow="1" w:lastRow="0" w:firstColumn="1" w:lastColumn="0" w:noHBand="0" w:noVBand="1"/>
       </w:tblPr>
@@ -5190,6 +5303,7 @@
                 <w:lang w:val="it-IT"/>
               </w:rPr>
             </w:pPr>
+            <w:proofErr w:type="spellStart"/>
             <w:r>
               <w:rPr>
                 <w:rFonts w:ascii="Verdana" w:hAnsi="Verdana"/>
@@ -5199,6 +5313,7 @@
               </w:rPr>
               <w:t>Sottorequisiti</w:t>
             </w:r>
+            <w:proofErr w:type="spellEnd"/>
           </w:p>
         </w:tc>
       </w:tr>
@@ -5548,34 +5663,36 @@
     <w:p/>
     <w:p>
       <w:pPr>
-        <w:pStyle w:val="Heading3"/>
+        <w:pStyle w:val="Titolo3"/>
       </w:pPr>
       <w:r>
         <w:t>Specifica dei requisiti</w:t>
       </w:r>
-      <w:bookmarkEnd w:id="11"/>
-    </w:p>
-    <w:p>
-      <w:pPr>
-        <w:pStyle w:val="Heading2"/>
+      <w:bookmarkEnd w:id="10"/>
+    </w:p>
+    <w:p>
+      <w:pPr>
+        <w:pStyle w:val="Titolo2"/>
       </w:pPr>
       <w:r>
         <w:br w:type="page"/>
       </w:r>
-      <w:bookmarkStart w:id="12" w:name="_Toc468871433"/>
+      <w:bookmarkStart w:id="11" w:name="_Toc468871433"/>
       <w:r>
         <w:lastRenderedPageBreak/>
         <w:t>Analisi dei mezzi</w:t>
       </w:r>
-      <w:bookmarkEnd w:id="12"/>
-    </w:p>
-    <w:p>
-      <w:pPr>
-        <w:pStyle w:val="Heading3"/>
-      </w:pPr>
+      <w:bookmarkEnd w:id="11"/>
+    </w:p>
+    <w:p>
+      <w:pPr>
+        <w:pStyle w:val="Titolo3"/>
+      </w:pPr>
+      <w:proofErr w:type="spellStart"/>
       <w:r>
         <w:t>JavaFX</w:t>
       </w:r>
+      <w:proofErr w:type="spellEnd"/>
     </w:p>
     <w:p>
       <w:pPr>
@@ -5587,7 +5704,7 @@
         <w:rPr>
           <w:b/>
           <w:noProof/>
-          <w:lang w:eastAsia="it-CH"/>
+          <w:lang w:val="it-IT"/>
         </w:rPr>
         <w:drawing>
           <wp:anchor distT="0" distB="0" distL="114300" distR="114300" simplePos="0" relativeHeight="251653120" behindDoc="1" locked="0" layoutInCell="1" allowOverlap="1" wp14:anchorId="517F8983" wp14:editId="26DED054">
@@ -5653,6 +5770,7 @@
           </wp:anchor>
         </w:drawing>
       </w:r>
+      <w:proofErr w:type="spellStart"/>
       <w:r>
         <w:rPr>
           <w:b/>
@@ -5660,6 +5778,7 @@
         </w:rPr>
         <w:t>JavaFX</w:t>
       </w:r>
+      <w:proofErr w:type="spellEnd"/>
       <w:r>
         <w:rPr>
           <w:lang w:val="it-IT"/>
@@ -5676,26 +5795,138 @@
         <w:rPr>
           <w:lang w:val="it-IT"/>
         </w:rPr>
-        <w:t>per creare e distribuire applicazioni desktop e rich internet applications che possano funzionare su una gran varietà di devices. JavaFX è stato creato per rimpiazzare Swing come la st</w:t>
-      </w:r>
-      <w:r>
-        <w:rPr>
-          <w:lang w:val="it-IT"/>
-        </w:rPr>
-        <w:t>andard GUI library per Java SE. JavaFX ha il supporto per desktop computer e web browsers operanti su Microsoft Windows, Linux e Mac OSX.</w:t>
-      </w:r>
-    </w:p>
-    <w:p>
-      <w:pPr>
-        <w:rPr>
-          <w:lang w:val="it-IT"/>
-        </w:rPr>
-      </w:pPr>
-      <w:r>
-        <w:rPr>
-          <w:lang w:val="it-IT"/>
-        </w:rPr>
-        <w:t>Inoltre, questo potente framework permette di modificare la grafica dei suoi componenti grazie al CSS.</w:t>
+        <w:t xml:space="preserve">per creare e distribuire applicazioni desktop e </w:t>
+      </w:r>
+      <w:proofErr w:type="spellStart"/>
+      <w:r>
+        <w:rPr>
+          <w:lang w:val="it-IT"/>
+        </w:rPr>
+        <w:t>rich</w:t>
+      </w:r>
+      <w:proofErr w:type="spellEnd"/>
+      <w:r>
+        <w:rPr>
+          <w:lang w:val="it-IT"/>
+        </w:rPr>
+        <w:t xml:space="preserve"> internet </w:t>
+      </w:r>
+      <w:proofErr w:type="spellStart"/>
+      <w:r>
+        <w:rPr>
+          <w:lang w:val="it-IT"/>
+        </w:rPr>
+        <w:t>applications</w:t>
+      </w:r>
+      <w:proofErr w:type="spellEnd"/>
+      <w:r>
+        <w:rPr>
+          <w:lang w:val="it-IT"/>
+        </w:rPr>
+        <w:t xml:space="preserve"> che possano funzionare su una gran varietà di </w:t>
+      </w:r>
+      <w:proofErr w:type="spellStart"/>
+      <w:r>
+        <w:rPr>
+          <w:lang w:val="it-IT"/>
+        </w:rPr>
+        <w:t>devices</w:t>
+      </w:r>
+      <w:proofErr w:type="spellEnd"/>
+      <w:r>
+        <w:rPr>
+          <w:lang w:val="it-IT"/>
+        </w:rPr>
+        <w:t xml:space="preserve">. </w:t>
+      </w:r>
+      <w:proofErr w:type="spellStart"/>
+      <w:r>
+        <w:rPr>
+          <w:lang w:val="it-IT"/>
+        </w:rPr>
+        <w:t>JavaFX</w:t>
+      </w:r>
+      <w:proofErr w:type="spellEnd"/>
+      <w:r>
+        <w:rPr>
+          <w:lang w:val="it-IT"/>
+        </w:rPr>
+        <w:t xml:space="preserve"> è stato creato per rimpiazzare Swing come la st</w:t>
+      </w:r>
+      <w:r>
+        <w:rPr>
+          <w:lang w:val="it-IT"/>
+        </w:rPr>
+        <w:t xml:space="preserve">andard GUI </w:t>
+      </w:r>
+      <w:proofErr w:type="spellStart"/>
+      <w:r>
+        <w:rPr>
+          <w:lang w:val="it-IT"/>
+        </w:rPr>
+        <w:t>library</w:t>
+      </w:r>
+      <w:proofErr w:type="spellEnd"/>
+      <w:r>
+        <w:rPr>
+          <w:lang w:val="it-IT"/>
+        </w:rPr>
+        <w:t xml:space="preserve"> per Java SE. </w:t>
+      </w:r>
+      <w:proofErr w:type="spellStart"/>
+      <w:r>
+        <w:rPr>
+          <w:lang w:val="it-IT"/>
+        </w:rPr>
+        <w:t>JavaFX</w:t>
+      </w:r>
+      <w:proofErr w:type="spellEnd"/>
+      <w:r>
+        <w:rPr>
+          <w:lang w:val="it-IT"/>
+        </w:rPr>
+        <w:t xml:space="preserve"> ha il supporto per desktop computer e web </w:t>
+      </w:r>
+      <w:proofErr w:type="spellStart"/>
+      <w:r>
+        <w:rPr>
+          <w:lang w:val="it-IT"/>
+        </w:rPr>
+        <w:t>browsers</w:t>
+      </w:r>
+      <w:proofErr w:type="spellEnd"/>
+      <w:r>
+        <w:rPr>
+          <w:lang w:val="it-IT"/>
+        </w:rPr>
+        <w:t xml:space="preserve"> operanti su Microsoft Windows, Linux e Mac OSX.</w:t>
+      </w:r>
+    </w:p>
+    <w:p>
+      <w:pPr>
+        <w:rPr>
+          <w:lang w:val="it-IT"/>
+        </w:rPr>
+      </w:pPr>
+      <w:r>
+        <w:rPr>
+          <w:lang w:val="it-IT"/>
+        </w:rPr>
+        <w:t xml:space="preserve">Inoltre, questo potente </w:t>
+      </w:r>
+      <w:proofErr w:type="spellStart"/>
+      <w:r>
+        <w:rPr>
+          <w:lang w:val="it-IT"/>
+        </w:rPr>
+        <w:t>framework</w:t>
+      </w:r>
+      <w:proofErr w:type="spellEnd"/>
+      <w:r>
+        <w:rPr>
+          <w:lang w:val="it-IT"/>
+        </w:rPr>
+        <w:t xml:space="preserve"> permette di modificare la grafica dei suoi componenti grazie al CSS.</w:t>
       </w:r>
     </w:p>
     <w:p>
@@ -5703,7 +5934,15 @@
         <w:spacing w:before="120"/>
       </w:pPr>
       <w:r>
-        <w:t xml:space="preserve">FXML è un linguaggio di markup basato su XML che permette agli sviluppatori di creare delle interfacce grafiche in JavaFX separatamente </w:t>
+        <w:t xml:space="preserve">FXML è un linguaggio di markup basato su XML che permette agli sviluppatori di creare delle interfacce grafiche in </w:t>
+      </w:r>
+      <w:proofErr w:type="spellStart"/>
+      <w:r>
+        <w:t>JavaFX</w:t>
+      </w:r>
+      <w:proofErr w:type="spellEnd"/>
+      <w:r>
+        <w:t xml:space="preserve"> separatamente </w:t>
       </w:r>
       <w:r>
         <w:t xml:space="preserve">dall’implementazione della logica del programma (vedi C#/WPF). </w:t>
@@ -5720,19 +5959,40 @@
       </w:r>
       <w:r>
         <w:br/>
-        <w:t xml:space="preserve">Il paradigma dichiarativo per la creazione delle UI è particolarmente comodo da utilizzare in relazione alla scene graph (rappresentazione </w:t>
+        <w:t xml:space="preserve">Il paradigma dichiarativo per la creazione delle UI è particolarmente comodo da utilizzare in relazione alla scene </w:t>
+      </w:r>
+      <w:proofErr w:type="spellStart"/>
+      <w:r>
+        <w:t>graph</w:t>
+      </w:r>
+      <w:proofErr w:type="spellEnd"/>
+      <w:r>
+        <w:t xml:space="preserve"> (rappresentazione </w:t>
       </w:r>
       <w:r>
         <w:t xml:space="preserve">di </w:t>
       </w:r>
-      <w:r>
-        <w:t xml:space="preserve">JavaFX </w:t>
+      <w:proofErr w:type="spellStart"/>
+      <w:r>
+        <w:t>JavaFX</w:t>
+      </w:r>
+      <w:proofErr w:type="spellEnd"/>
+      <w:r>
+        <w:t xml:space="preserve"> </w:t>
       </w:r>
       <w:r>
         <w:t>della struttura gerarchica degli oggetti grafici</w:t>
       </w:r>
       <w:r>
-        <w:t xml:space="preserve">), in quanto la scene graph appare </w:t>
+        <w:t xml:space="preserve">), in quanto la scene </w:t>
+      </w:r>
+      <w:proofErr w:type="spellStart"/>
+      <w:r>
+        <w:t>graph</w:t>
+      </w:r>
+      <w:proofErr w:type="spellEnd"/>
+      <w:r>
+        <w:t xml:space="preserve"> appare </w:t>
       </w:r>
       <w:r>
         <w:t>meno astr</w:t>
@@ -5756,7 +6016,7 @@
       <w:r>
         <w:rPr>
           <w:noProof/>
-          <w:lang w:eastAsia="it-CH"/>
+          <w:lang w:val="it-IT"/>
         </w:rPr>
         <w:drawing>
           <wp:inline distT="0" distB="0" distL="0" distR="0" wp14:anchorId="035B5BCE" wp14:editId="4CEAE561">
@@ -5809,7 +6069,7 @@
       <w:r>
         <w:rPr>
           <w:noProof/>
-          <w:lang w:eastAsia="it-CH"/>
+          <w:lang w:val="it-IT"/>
         </w:rPr>
         <w:drawing>
           <wp:inline distT="0" distB="0" distL="0" distR="0" wp14:anchorId="3F0BE326" wp14:editId="6A6EA349">
@@ -5856,7 +6116,7 @@
     </w:p>
     <w:p>
       <w:pPr>
-        <w:pStyle w:val="Caption"/>
+        <w:pStyle w:val="Didascalia"/>
         <w:spacing w:after="240"/>
         <w:rPr>
           <w:lang w:val="en-US"/>
@@ -5872,13 +6132,27 @@
         <w:rPr>
           <w:lang w:val="en-US"/>
         </w:rPr>
-        <w:t xml:space="preserve">          F</w:t>
-      </w:r>
+        <w:t xml:space="preserve">          </w:t>
+      </w:r>
+      <w:proofErr w:type="spellStart"/>
       <w:r>
         <w:rPr>
           <w:lang w:val="en-US"/>
         </w:rPr>
-        <w:t xml:space="preserve">igura </w:t>
+        <w:t>F</w:t>
+      </w:r>
+      <w:r>
+        <w:rPr>
+          <w:lang w:val="en-US"/>
+        </w:rPr>
+        <w:t>igura</w:t>
+      </w:r>
+      <w:proofErr w:type="spellEnd"/>
+      <w:r>
+        <w:rPr>
+          <w:lang w:val="en-US"/>
+        </w:rPr>
+        <w:t xml:space="preserve"> </w:t>
       </w:r>
       <w:r>
         <w:fldChar w:fldCharType="begin"/>
@@ -5921,11 +6195,19 @@
         <w:tab/>
         <w:t xml:space="preserve">     </w:t>
       </w:r>
+      <w:proofErr w:type="spellStart"/>
       <w:r>
         <w:rPr>
           <w:lang w:val="en-US"/>
         </w:rPr>
-        <w:t xml:space="preserve">Figura </w:t>
+        <w:t>Figura</w:t>
+      </w:r>
+      <w:proofErr w:type="spellEnd"/>
+      <w:r>
+        <w:rPr>
+          <w:lang w:val="en-US"/>
+        </w:rPr>
+        <w:t xml:space="preserve"> </w:t>
       </w:r>
       <w:r>
         <w:fldChar w:fldCharType="begin"/>
@@ -5975,7 +6257,39 @@
     </w:p>
     <w:p>
       <w:r>
-        <w:t>In conclusione, JavaFX è un framework davvero potente per creare applicazioni veloci e ricche di funzionalità. Ma non solo: JavaFX è più facile da comprendere di Swing e il codice da scrivere oltre che essere ben compensibile, è anche meno!</w:t>
+        <w:t xml:space="preserve">In conclusione, </w:t>
+      </w:r>
+      <w:proofErr w:type="spellStart"/>
+      <w:r>
+        <w:t>JavaFX</w:t>
+      </w:r>
+      <w:proofErr w:type="spellEnd"/>
+      <w:r>
+        <w:t xml:space="preserve"> è un </w:t>
+      </w:r>
+      <w:proofErr w:type="spellStart"/>
+      <w:r>
+        <w:t>framework</w:t>
+      </w:r>
+      <w:proofErr w:type="spellEnd"/>
+      <w:r>
+        <w:t xml:space="preserve"> davvero potente per creare applicazioni veloci e ricche di funzionalità. Ma non solo: </w:t>
+      </w:r>
+      <w:proofErr w:type="spellStart"/>
+      <w:r>
+        <w:t>JavaFX</w:t>
+      </w:r>
+      <w:proofErr w:type="spellEnd"/>
+      <w:r>
+        <w:t xml:space="preserve"> è più facile da comprendere di Swing e il codice da scrivere oltre che essere ben </w:t>
+      </w:r>
+      <w:proofErr w:type="spellStart"/>
+      <w:r>
+        <w:t>compensibile</w:t>
+      </w:r>
+      <w:proofErr w:type="spellEnd"/>
+      <w:r>
+        <w:t>, è anche meno!</w:t>
       </w:r>
     </w:p>
     <w:p>
@@ -5987,7 +6301,7 @@
       <w:r>
         <w:rPr>
           <w:noProof/>
-          <w:lang w:eastAsia="it-CH"/>
+          <w:lang w:val="it-IT"/>
         </w:rPr>
         <w:lastRenderedPageBreak/>
         <w:drawing>
@@ -6035,7 +6349,7 @@
     </w:p>
     <w:p>
       <w:pPr>
-        <w:pStyle w:val="Caption"/>
+        <w:pStyle w:val="Didascalia"/>
         <w:spacing w:after="240"/>
         <w:jc w:val="center"/>
       </w:pPr>
@@ -6064,7 +6378,11 @@
         <w:fldChar w:fldCharType="end"/>
       </w:r>
       <w:r>
-        <w:t xml:space="preserve"> Esempio di file </w:t>
+        <w:t xml:space="preserve"> Esempio di </w:t>
+      </w:r>
+      <w:proofErr w:type="gramStart"/>
+      <w:r>
+        <w:t xml:space="preserve">file </w:t>
       </w:r>
       <w:r>
         <w:t>.</w:t>
@@ -6072,6 +6390,7 @@
       <w:r>
         <w:t>FXML</w:t>
       </w:r>
+      <w:proofErr w:type="gramEnd"/>
     </w:p>
     <w:p/>
     <w:p>
@@ -6082,7 +6401,7 @@
       <w:r>
         <w:rPr>
           <w:noProof/>
-          <w:lang w:eastAsia="it-CH"/>
+          <w:lang w:val="it-IT"/>
         </w:rPr>
         <w:drawing>
           <wp:inline distT="0" distB="0" distL="0" distR="0" wp14:anchorId="7FCEA00D" wp14:editId="2FCA573B">
@@ -6136,7 +6455,7 @@
     </w:p>
     <w:p>
       <w:pPr>
-        <w:pStyle w:val="Caption"/>
+        <w:pStyle w:val="Didascalia"/>
         <w:jc w:val="center"/>
       </w:pPr>
       <w:r>
@@ -6164,17 +6483,27 @@
         <w:fldChar w:fldCharType="end"/>
       </w:r>
       <w:r>
-        <w:t xml:space="preserve"> Esempio di file </w:t>
+        <w:t xml:space="preserve"> Esempio di </w:t>
+      </w:r>
+      <w:proofErr w:type="gramStart"/>
+      <w:r>
+        <w:t xml:space="preserve">file </w:t>
       </w:r>
       <w:r>
         <w:t>.</w:t>
       </w:r>
+      <w:proofErr w:type="gramEnd"/>
       <w:r>
         <w:t xml:space="preserve"> </w:t>
       </w:r>
       <w:r>
-        <w:t>CSS in JavaFX</w:t>
-      </w:r>
+        <w:t xml:space="preserve">CSS in </w:t>
+      </w:r>
+      <w:proofErr w:type="spellStart"/>
+      <w:r>
+        <w:t>JavaFX</w:t>
+      </w:r>
+      <w:proofErr w:type="spellEnd"/>
     </w:p>
     <w:p>
       <w:r>
@@ -6191,7 +6520,7 @@
       <w:hyperlink r:id="rId14" w:history="1">
         <w:r>
           <w:rPr>
-            <w:rStyle w:val="Hyperlink"/>
+            <w:rStyle w:val="Collegamentoipertestuale"/>
           </w:rPr>
           <w:t>https://docs.oracle.com/javase/8/javafx/get-started-tutorial/jfx-architecture.htm</w:t>
         </w:r>
@@ -6201,7 +6530,7 @@
       <w:hyperlink r:id="rId15" w:history="1">
         <w:r>
           <w:rPr>
-            <w:rStyle w:val="Hyperlink"/>
+            <w:rStyle w:val="Collegamentoipertestuale"/>
           </w:rPr>
           <w:t>http://www.dummies.com/programming/java/10-differences-between-javafx-and-swing/</w:t>
         </w:r>
@@ -6213,7 +6542,7 @@
           <w:lang w:val="it-IT"/>
         </w:rPr>
       </w:pPr>
-      <w:bookmarkStart w:id="13" w:name="_Toc468871435"/>
+      <w:bookmarkStart w:id="12" w:name="_Toc468871435"/>
       <w:r>
         <w:rPr>
           <w:lang w:val="it-IT"/>
@@ -6223,7 +6552,7 @@
     </w:p>
     <w:p>
       <w:pPr>
-        <w:pStyle w:val="Heading3"/>
+        <w:pStyle w:val="Titolo3"/>
       </w:pPr>
       <w:r>
         <w:lastRenderedPageBreak/>
@@ -6238,7 +6567,7 @@
       <w:r>
         <w:rPr>
           <w:noProof/>
-          <w:lang w:eastAsia="it-CH"/>
+          <w:lang w:val="it-IT"/>
         </w:rPr>
         <w:drawing>
           <wp:inline distT="0" distB="0" distL="0" distR="0" wp14:anchorId="240B5C37" wp14:editId="627D1482">
@@ -6285,18 +6614,26 @@
     </w:p>
     <w:p>
       <w:pPr>
-        <w:pStyle w:val="Caption"/>
+        <w:pStyle w:val="Didascalia"/>
         <w:spacing w:after="240"/>
         <w:jc w:val="center"/>
         <w:rPr>
           <w:lang w:val="en-US"/>
         </w:rPr>
       </w:pPr>
+      <w:proofErr w:type="spellStart"/>
       <w:r>
         <w:rPr>
           <w:lang w:val="en-US"/>
         </w:rPr>
-        <w:t xml:space="preserve">Figura </w:t>
+        <w:t>Figura</w:t>
+      </w:r>
+      <w:proofErr w:type="spellEnd"/>
+      <w:r>
+        <w:rPr>
+          <w:lang w:val="en-US"/>
+        </w:rPr>
+        <w:t xml:space="preserve"> </w:t>
       </w:r>
       <w:r>
         <w:fldChar w:fldCharType="begin"/>
@@ -6327,19 +6664,33 @@
         <w:rPr>
           <w:lang w:val="en-US"/>
         </w:rPr>
-        <w:t xml:space="preserve"> Architettura MVC standard</w:t>
-      </w:r>
-    </w:p>
-    <w:p>
-      <w:pPr>
+        <w:t xml:space="preserve"> </w:t>
+      </w:r>
+      <w:proofErr w:type="spellStart"/>
+      <w:r>
         <w:rPr>
           <w:lang w:val="en-US"/>
         </w:rPr>
-      </w:pPr>
+        <w:t>Architettura</w:t>
+      </w:r>
+      <w:proofErr w:type="spellEnd"/>
       <w:r>
         <w:rPr>
           <w:lang w:val="en-US"/>
         </w:rPr>
+        <w:t xml:space="preserve"> MVC standard</w:t>
+      </w:r>
+    </w:p>
+    <w:p>
+      <w:pPr>
+        <w:rPr>
+          <w:lang w:val="en-US"/>
+        </w:rPr>
+      </w:pPr>
+      <w:r>
+        <w:rPr>
+          <w:lang w:val="en-US"/>
+        </w:rPr>
         <w:t>Model–view–controller (MVC) is a software design pattern for implementing user interfaces on computers. It divides a given software application into three interconnected parts, so as to separate internal representations of information from the ways that information is presented to or accepted from the user.</w:t>
       </w:r>
     </w:p>
@@ -6378,7 +6729,23 @@
     </w:p>
     <w:p>
       <w:r>
-        <w:t xml:space="preserve">Il Model-view-controller (MVC) è un pattern di design softwarep </w:t>
+        <w:t>Il Model-</w:t>
+      </w:r>
+      <w:proofErr w:type="spellStart"/>
+      <w:r>
+        <w:t>view</w:t>
+      </w:r>
+      <w:proofErr w:type="spellEnd"/>
+      <w:r>
+        <w:t xml:space="preserve">-controller (MVC) è un pattern di design </w:t>
+      </w:r>
+      <w:proofErr w:type="spellStart"/>
+      <w:r>
+        <w:t>softwarep</w:t>
+      </w:r>
+      <w:proofErr w:type="spellEnd"/>
+      <w:r>
+        <w:t xml:space="preserve"> </w:t>
       </w:r>
       <w:r>
         <w:t xml:space="preserve">per implementare interfacce grafiche. Si divide </w:t>
@@ -6386,7 +6753,7 @@
     </w:p>
     <w:p>
       <w:pPr>
-        <w:pStyle w:val="Heading2"/>
+        <w:pStyle w:val="Titolo2"/>
       </w:pPr>
       <w:r>
         <w:t>Software</w:t>
@@ -6394,17 +6761,19 @@
     </w:p>
     <w:p>
       <w:pPr>
-        <w:pStyle w:val="Heading3"/>
-      </w:pPr>
+        <w:pStyle w:val="Titolo3"/>
+      </w:pPr>
+      <w:proofErr w:type="spellStart"/>
       <w:r>
         <w:t>Netbeans</w:t>
       </w:r>
-    </w:p>
-    <w:p>
-      <w:r>
-        <w:rPr>
-          <w:noProof/>
-          <w:lang w:eastAsia="it-CH"/>
+      <w:proofErr w:type="spellEnd"/>
+    </w:p>
+    <w:p>
+      <w:r>
+        <w:rPr>
+          <w:noProof/>
+          <w:lang w:val="it-IT"/>
         </w:rPr>
         <w:drawing>
           <wp:anchor distT="0" distB="0" distL="114300" distR="114300" simplePos="0" relativeHeight="251656192" behindDoc="0" locked="0" layoutInCell="1" allowOverlap="1" wp14:anchorId="3640E06C" wp14:editId="17A9F4D5">
@@ -6462,36 +6831,112 @@
           </wp:anchor>
         </w:drawing>
       </w:r>
-      <w:r>
-        <w:t xml:space="preserve">Netbeans è un IDE scritto in Java. </w:t>
-      </w:r>
-      <w:r>
-        <w:t xml:space="preserve">La piattaforma di NetBeans permette alle applicazioni di essere sviluppate partendo da un set di componenti software modulari chiamati moduli. Le applicazioni basate su NetBeans possono venire ampliate da numerosi plug-ins 3d party. Questo IDE è stato creato principalmente per lo sviluppo in Java, ma supporta un gran numero di altri linguaggi, in particolare PHP, C/C++ e HTML5. </w:t>
+      <w:proofErr w:type="spellStart"/>
+      <w:r>
+        <w:t>Netbeans</w:t>
+      </w:r>
+      <w:proofErr w:type="spellEnd"/>
+      <w:r>
+        <w:t xml:space="preserve"> è un IDE scritto in Java. </w:t>
+      </w:r>
+      <w:r>
+        <w:t xml:space="preserve">La piattaforma di </w:t>
+      </w:r>
+      <w:proofErr w:type="spellStart"/>
+      <w:r>
+        <w:t>NetBeans</w:t>
+      </w:r>
+      <w:proofErr w:type="spellEnd"/>
+      <w:r>
+        <w:t xml:space="preserve"> permette alle applicazioni di essere sviluppate partendo da un set di componenti software modulari chiamati moduli. Le applicazioni basate su </w:t>
+      </w:r>
+      <w:proofErr w:type="spellStart"/>
+      <w:r>
+        <w:t>NetBeans</w:t>
+      </w:r>
+      <w:proofErr w:type="spellEnd"/>
+      <w:r>
+        <w:t xml:space="preserve"> possono venire ampliate da numerosi </w:t>
+      </w:r>
+      <w:proofErr w:type="spellStart"/>
+      <w:r>
+        <w:t>plug-ins</w:t>
+      </w:r>
+      <w:proofErr w:type="spellEnd"/>
+      <w:r>
+        <w:t xml:space="preserve"> 3d party. Questo IDE è stato creato principalmente per lo sviluppo in Java, ma supporta un gran numero di altri linguaggi, in particolare PHP, C/C++ e HTML5. </w:t>
       </w:r>
       <w:r>
         <w:br/>
-        <w:t>NetBeans è cross-platform e gira su Microsoft Windows, Mac OS X, Linux, Solaris e altre piattaforme compatibili con la JVM. Il team di NetBeans supporta attivamente il prodotto e mira ad aggiungere features su suggerimento dell’ampia community. Ogni release è preceduta da un tempo per il testing e il feedback ad opera della Community.</w:t>
-      </w:r>
-    </w:p>
-    <w:p>
-      <w:pPr>
-        <w:pStyle w:val="Heading3"/>
+      </w:r>
+      <w:proofErr w:type="spellStart"/>
+      <w:r>
+        <w:t>NetBeans</w:t>
+      </w:r>
+      <w:proofErr w:type="spellEnd"/>
+      <w:r>
+        <w:t xml:space="preserve"> è cross-</w:t>
+      </w:r>
+      <w:proofErr w:type="spellStart"/>
+      <w:r>
+        <w:t>platform</w:t>
+      </w:r>
+      <w:proofErr w:type="spellEnd"/>
+      <w:r>
+        <w:t xml:space="preserve"> e gira su Microsoft Windows, Mac OS X, Linux, </w:t>
+      </w:r>
+      <w:proofErr w:type="spellStart"/>
+      <w:r>
+        <w:t>Solaris</w:t>
+      </w:r>
+      <w:proofErr w:type="spellEnd"/>
+      <w:r>
+        <w:t xml:space="preserve"> e altre piattaforme compatibili con la JVM. Il team di </w:t>
+      </w:r>
+      <w:proofErr w:type="spellStart"/>
+      <w:r>
+        <w:t>NetBeans</w:t>
+      </w:r>
+      <w:proofErr w:type="spellEnd"/>
+      <w:r>
+        <w:t xml:space="preserve"> supporta attivamente il prodotto e mira ad aggiungere </w:t>
+      </w:r>
+      <w:proofErr w:type="spellStart"/>
+      <w:r>
+        <w:t>features</w:t>
+      </w:r>
+      <w:proofErr w:type="spellEnd"/>
+      <w:r>
+        <w:t xml:space="preserve"> su suggerimento dell’ampia community. Ogni release è preceduta da un tempo per il </w:t>
+      </w:r>
+      <w:proofErr w:type="spellStart"/>
+      <w:r>
+        <w:t>testing</w:t>
+      </w:r>
+      <w:proofErr w:type="spellEnd"/>
+      <w:r>
+        <w:t xml:space="preserve"> e il feedback ad opera della Community.</w:t>
+      </w:r>
+    </w:p>
+    <w:p>
+      <w:pPr>
+        <w:pStyle w:val="Titolo3"/>
       </w:pPr>
       <w:r>
         <w:t>Scene Builder</w:t>
       </w:r>
-      <w:bookmarkStart w:id="14" w:name="_Toc468871434"/>
-    </w:p>
-    <w:p>
-      <w:pPr>
-        <w:rPr>
-          <w:lang w:val="it-IT"/>
-        </w:rPr>
-      </w:pPr>
-      <w:r>
-        <w:rPr>
-          <w:noProof/>
-          <w:lang w:eastAsia="it-CH"/>
+      <w:bookmarkStart w:id="13" w:name="_Toc468871434"/>
+    </w:p>
+    <w:p>
+      <w:pPr>
+        <w:rPr>
+          <w:lang w:val="it-IT"/>
+        </w:rPr>
+      </w:pPr>
+      <w:r>
+        <w:rPr>
+          <w:noProof/>
+          <w:lang w:val="it-IT"/>
         </w:rPr>
         <w:drawing>
           <wp:anchor distT="0" distB="0" distL="114300" distR="114300" simplePos="0" relativeHeight="251664384" behindDoc="1" locked="0" layoutInCell="1" allowOverlap="1" wp14:anchorId="41C60405" wp14:editId="303A06EF">
@@ -6549,33 +6994,104 @@
           </wp:anchor>
         </w:drawing>
       </w:r>
-      <w:r>
-        <w:rPr>
-          <w:lang w:val="it-IT"/>
-        </w:rPr>
-        <w:t xml:space="preserve">JavaFX Scene è un tool visuale per la creazione di layout che permette all’utente di disegnare rapidamente interfacce grafiche funzionanti su JavaFX (vedi C#/WPF) senza scrivere codice. </w:t>
+      <w:proofErr w:type="spellStart"/>
+      <w:r>
+        <w:rPr>
+          <w:lang w:val="it-IT"/>
+        </w:rPr>
+        <w:t>JavaFX</w:t>
+      </w:r>
+      <w:proofErr w:type="spellEnd"/>
+      <w:r>
+        <w:rPr>
+          <w:lang w:val="it-IT"/>
+        </w:rPr>
+        <w:t xml:space="preserve"> Scene è un </w:t>
+      </w:r>
+      <w:proofErr w:type="spellStart"/>
+      <w:r>
+        <w:rPr>
+          <w:lang w:val="it-IT"/>
+        </w:rPr>
+        <w:t>tool</w:t>
+      </w:r>
+      <w:proofErr w:type="spellEnd"/>
+      <w:r>
+        <w:rPr>
+          <w:lang w:val="it-IT"/>
+        </w:rPr>
+        <w:t xml:space="preserve"> visuale per la creazione di layout che permette all’utente di disegnare rapidamente interfacce grafiche funzionanti su </w:t>
+      </w:r>
+      <w:proofErr w:type="spellStart"/>
+      <w:r>
+        <w:rPr>
+          <w:lang w:val="it-IT"/>
+        </w:rPr>
+        <w:t>JavaFX</w:t>
+      </w:r>
+      <w:proofErr w:type="spellEnd"/>
+      <w:r>
+        <w:rPr>
+          <w:lang w:val="it-IT"/>
+        </w:rPr>
+        <w:t xml:space="preserve"> (vedi C#/WPF) senza scrivere codice. </w:t>
       </w:r>
       <w:r>
         <w:rPr>
           <w:lang w:val="it-IT"/>
         </w:rPr>
         <w:br/>
-        <w:t xml:space="preserve">L’utente può fare drag &amp; drop dei componenti nell’area di lavoro, modificare le sue proprietà, aggiungere dello stile, aggiungere degli effetti grafici eccetera. Il codice FXML verrà generato programmaticamente. </w:t>
-      </w:r>
-    </w:p>
-    <w:p>
-      <w:pPr>
-        <w:rPr>
-          <w:lang w:val="it-IT"/>
-        </w:rPr>
-      </w:pPr>
-      <w:r>
-        <w:rPr>
-          <w:lang w:val="it-IT"/>
-        </w:rPr>
-        <w:t>Il risultato è un file FXML che può essere combinato con un progetto Java facendo un binding della UI alla logica dell’applicazione.</w:t>
-      </w:r>
-      <w:bookmarkEnd w:id="14"/>
+        <w:t xml:space="preserve">L’utente può fare drag &amp; </w:t>
+      </w:r>
+      <w:proofErr w:type="spellStart"/>
+      <w:r>
+        <w:rPr>
+          <w:lang w:val="it-IT"/>
+        </w:rPr>
+        <w:t>drop</w:t>
+      </w:r>
+      <w:proofErr w:type="spellEnd"/>
+      <w:r>
+        <w:rPr>
+          <w:lang w:val="it-IT"/>
+        </w:rPr>
+        <w:t xml:space="preserve"> dei componenti nell’area di lavoro, modificare le sue proprietà, aggiungere dello stile, aggiungere degli effetti grafici eccetera. Il codice FXML </w:t>
+      </w:r>
+      <w:r>
+        <w:rPr>
+          <w:lang w:val="it-IT"/>
+        </w:rPr>
+        <w:lastRenderedPageBreak/>
+        <w:t xml:space="preserve">verrà generato programmaticamente. </w:t>
+      </w:r>
+    </w:p>
+    <w:p>
+      <w:pPr>
+        <w:rPr>
+          <w:lang w:val="it-IT"/>
+        </w:rPr>
+      </w:pPr>
+      <w:r>
+        <w:rPr>
+          <w:lang w:val="it-IT"/>
+        </w:rPr>
+        <w:t xml:space="preserve">Il risultato è un file FXML che può essere combinato con un progetto Java facendo un </w:t>
+      </w:r>
+      <w:proofErr w:type="spellStart"/>
+      <w:r>
+        <w:rPr>
+          <w:lang w:val="it-IT"/>
+        </w:rPr>
+        <w:t>binding</w:t>
+      </w:r>
+      <w:proofErr w:type="spellEnd"/>
+      <w:r>
+        <w:rPr>
+          <w:lang w:val="it-IT"/>
+        </w:rPr>
+        <w:t xml:space="preserve"> della UI alla logica dell’applicazione.</w:t>
+      </w:r>
+      <w:bookmarkEnd w:id="13"/>
       <w:r>
         <w:rPr>
           <w:lang w:val="it-IT"/>
@@ -6587,29 +7103,56 @@
           <w:lang w:val="it-IT"/>
         </w:rPr>
         <w:br/>
-        <w:t>Noi abbiamo integrato direttamente il tool in NetBeans (vedi allegato scenebuilder_howto.md).</w:t>
-      </w:r>
-    </w:p>
-    <w:p>
-      <w:pPr>
-        <w:rPr>
-          <w:lang w:val="it-IT"/>
-        </w:rPr>
-      </w:pPr>
-    </w:p>
-    <w:p>
-      <w:pPr>
-        <w:pStyle w:val="Heading2"/>
-      </w:pPr>
-      <w:r>
-        <w:lastRenderedPageBreak/>
+        <w:t xml:space="preserve">Noi abbiamo integrato direttamente il </w:t>
+      </w:r>
+      <w:proofErr w:type="spellStart"/>
+      <w:r>
+        <w:rPr>
+          <w:lang w:val="it-IT"/>
+        </w:rPr>
+        <w:t>tool</w:t>
+      </w:r>
+      <w:proofErr w:type="spellEnd"/>
+      <w:r>
+        <w:rPr>
+          <w:lang w:val="it-IT"/>
+        </w:rPr>
+        <w:t xml:space="preserve"> in </w:t>
+      </w:r>
+      <w:proofErr w:type="spellStart"/>
+      <w:r>
+        <w:rPr>
+          <w:lang w:val="it-IT"/>
+        </w:rPr>
+        <w:t>NetBeans</w:t>
+      </w:r>
+      <w:proofErr w:type="spellEnd"/>
+      <w:r>
+        <w:rPr>
+          <w:lang w:val="it-IT"/>
+        </w:rPr>
+        <w:t xml:space="preserve"> (vedi allegato scenebuilder_howto.md).</w:t>
+      </w:r>
+    </w:p>
+    <w:p>
+      <w:pPr>
+        <w:rPr>
+          <w:lang w:val="it-IT"/>
+        </w:rPr>
+      </w:pPr>
+    </w:p>
+    <w:p>
+      <w:pPr>
+        <w:pStyle w:val="Titolo2"/>
+      </w:pPr>
+      <w:r>
         <w:t>Hardware</w:t>
       </w:r>
-      <w:bookmarkEnd w:id="13"/>
-    </w:p>
-    <w:p>
-      <w:pPr>
-        <w:pStyle w:val="ListParagraph"/>
+      <w:bookmarkEnd w:id="12"/>
+    </w:p>
+    <w:p>
+      <w:pPr>
+        <w:pStyle w:val="Paragrafoelenco"/>
         <w:numPr>
           <w:ilvl w:val="0"/>
           <w:numId w:val="16"/>
@@ -6633,7 +7176,7 @@
     </w:p>
     <w:p>
       <w:pPr>
-        <w:pStyle w:val="ListParagraph"/>
+        <w:pStyle w:val="Paragrafoelenco"/>
         <w:numPr>
           <w:ilvl w:val="0"/>
           <w:numId w:val="16"/>
@@ -6667,7 +7210,7 @@
     </w:p>
     <w:p>
       <w:pPr>
-        <w:pStyle w:val="Heading1"/>
+        <w:pStyle w:val="Titolo1"/>
         <w:rPr>
           <w:lang w:val="it-IT"/>
         </w:rPr>
@@ -6678,7 +7221,7 @@
         </w:rPr>
         <w:br w:type="page"/>
       </w:r>
-      <w:bookmarkStart w:id="15" w:name="_Toc468871436"/>
+      <w:bookmarkStart w:id="14" w:name="_Toc468871436"/>
       <w:r>
         <w:rPr>
           <w:lang w:val="it-IT"/>
@@ -6686,25 +7229,48 @@
         <w:lastRenderedPageBreak/>
         <w:t>Progettazione</w:t>
       </w:r>
+      <w:bookmarkEnd w:id="14"/>
+    </w:p>
+    <w:p>
+      <w:pPr>
+        <w:pStyle w:val="Titolo2"/>
+      </w:pPr>
+      <w:bookmarkStart w:id="15" w:name="_Toc468871437"/>
+      <w:r>
+        <w:t>Architettura del sistema</w:t>
+      </w:r>
       <w:bookmarkEnd w:id="15"/>
     </w:p>
     <w:p>
       <w:pPr>
-        <w:pStyle w:val="Heading2"/>
-      </w:pPr>
-      <w:bookmarkStart w:id="16" w:name="_Toc468871437"/>
-      <w:r>
-        <w:t>Architettura del sistema</w:t>
+        <w:pStyle w:val="Titolo3"/>
+      </w:pPr>
+      <w:bookmarkStart w:id="16" w:name="_Toc468871438"/>
+      <w:r>
+        <w:t>Design dei dati</w:t>
       </w:r>
       <w:bookmarkEnd w:id="16"/>
     </w:p>
     <w:p>
       <w:pPr>
-        <w:pStyle w:val="Heading3"/>
-      </w:pPr>
-      <w:bookmarkStart w:id="17" w:name="_Toc468871438"/>
-      <w:r>
-        <w:t>Design dei dati</w:t>
+        <w:rPr>
+          <w:lang w:val="it-IT"/>
+        </w:rPr>
+      </w:pPr>
+      <w:r>
+        <w:rPr>
+          <w:lang w:val="it-IT"/>
+        </w:rPr>
+        <w:t xml:space="preserve">Descrizione delle strutture di dati utilizzate dal programma in base agli attributi e le relazioni degli oggetti in uso. </w:t>
+      </w:r>
+    </w:p>
+    <w:p>
+      <w:pPr>
+        <w:pStyle w:val="Titolo3"/>
+      </w:pPr>
+      <w:bookmarkStart w:id="17" w:name="_Toc468871439"/>
+      <w:r>
+        <w:t>Design dell’architettura del sistema</w:t>
       </w:r>
       <w:bookmarkEnd w:id="17"/>
     </w:p>
@@ -6718,16 +7284,1077 @@
         <w:rPr>
           <w:lang w:val="it-IT"/>
         </w:rPr>
-        <w:t xml:space="preserve">Descrizione delle strutture di dati utilizzate dal programma in base agli attributi e le relazioni degli oggetti in uso. </w:t>
-      </w:r>
-    </w:p>
-    <w:p>
-      <w:pPr>
-        <w:pStyle w:val="Heading3"/>
-      </w:pPr>
-      <w:bookmarkStart w:id="18" w:name="_Toc468871439"/>
-      <w:r>
-        <w:t>Design dell’architettura del sistema</w:t>
+        <w:pict w14:anchorId="6FB52FFC">
+          <v:shapetype id="_x0000_t75" coordsize="21600,21600" o:spt="75" o:preferrelative="t" path="m@4@5l@4@11@9@11@9@5xe" filled="f" stroked="f">
+            <v:stroke joinstyle="miter"/>
+            <v:formulas>
+              <v:f eqn="if lineDrawn pixelLineWidth 0"/>
+              <v:f eqn="sum @0 1 0"/>
+              <v:f eqn="sum 0 0 @1"/>
+              <v:f eqn="prod @2 1 2"/>
+              <v:f eqn="prod @3 21600 pixelWidth"/>
+              <v:f eqn="prod @3 21600 pixelHeight"/>
+              <v:f eqn="sum @0 0 1"/>
+              <v:f eqn="prod @6 1 2"/>
+              <v:f eqn="prod @7 21600 pixelWidth"/>
+              <v:f eqn="sum @8 21600 0"/>
+              <v:f eqn="prod @7 21600 pixelHeight"/>
+              <v:f eqn="sum @10 21600 0"/>
+            </v:formulas>
+            <v:path o:extrusionok="f" gradientshapeok="t" o:connecttype="rect"/>
+            <o:lock v:ext="edit" aspectratio="t"/>
+          </v:shapetype>
+          <v:shape id="_x0000_i1025" type="#_x0000_t75" style="width:481.5pt;height:278.25pt">
+            <v:imagedata r:id="rId19" o:title="UML_diagram_nogates"/>
+          </v:shape>
+        </w:pict>
+      </w:r>
+    </w:p>
+    <w:p>
+      <w:pPr>
+        <w:pStyle w:val="Paragrafoelenco"/>
+        <w:ind w:left="0"/>
+        <w:rPr>
+          <w:lang w:val="it-IT"/>
+        </w:rPr>
+      </w:pPr>
+      <w:r>
+        <w:rPr>
+          <w:lang w:val="it-IT"/>
+        </w:rPr>
+        <w:t xml:space="preserve">Per l’architettura del sistema abbiamo cercato di crearne una </w:t>
+      </w:r>
+      <w:r>
+        <w:rPr>
+          <w:lang w:val="it-IT"/>
+        </w:rPr>
+        <w:t xml:space="preserve">che </w:t>
+      </w:r>
+      <w:r>
+        <w:rPr>
+          <w:lang w:val="it-IT"/>
+        </w:rPr>
+        <w:t xml:space="preserve">potesse essere estensibile, in modo tale che questa possa supportare dei componenti che possano anche non essere delle porte logiche, ad esempio un </w:t>
+      </w:r>
+      <w:r>
+        <w:rPr>
+          <w:i/>
+          <w:lang w:val="it-IT"/>
+        </w:rPr>
+        <w:t xml:space="preserve">Full </w:t>
+      </w:r>
+      <w:proofErr w:type="spellStart"/>
+      <w:r>
+        <w:rPr>
+          <w:i/>
+          <w:lang w:val="it-IT"/>
+        </w:rPr>
+        <w:t>Adder</w:t>
+      </w:r>
+      <w:proofErr w:type="spellEnd"/>
+      <w:r>
+        <w:rPr>
+          <w:lang w:val="it-IT"/>
+        </w:rPr>
+        <w:t>.</w:t>
+      </w:r>
+      <w:r>
+        <w:rPr>
+          <w:i/>
+          <w:lang w:val="it-IT"/>
+        </w:rPr>
+        <w:t xml:space="preserve"> </w:t>
+      </w:r>
+      <w:r>
+        <w:rPr>
+          <w:lang w:val="it-IT"/>
+        </w:rPr>
+        <w:t xml:space="preserve">Il tutto sarebbe dovuto essere il più semplice possibile cosicché chiunque (programmatore) potesse estendere la nostra architettura, creando, ad esempio, una </w:t>
+      </w:r>
+      <w:r>
+        <w:rPr>
+          <w:i/>
+          <w:lang w:val="it-IT"/>
+        </w:rPr>
+        <w:t>AND</w:t>
+      </w:r>
+      <w:r>
+        <w:rPr>
+          <w:lang w:val="it-IT"/>
+        </w:rPr>
+        <w:t xml:space="preserve"> a tre entrate.</w:t>
+      </w:r>
+    </w:p>
+    <w:p>
+      <w:pPr>
+        <w:rPr>
+          <w:lang w:val="it-IT"/>
+        </w:rPr>
+      </w:pPr>
+    </w:p>
+    <w:p>
+      <w:pPr>
+        <w:rPr>
+          <w:lang w:val="it-IT"/>
+        </w:rPr>
+      </w:pPr>
+      <w:r>
+        <w:rPr>
+          <w:lang w:val="it-IT"/>
+        </w:rPr>
+        <w:t xml:space="preserve">Questa è l’architettura di base. In pratica, ogni circuito avrà un certo numero di componenti, che a loro volta possono avere due tipi di </w:t>
+      </w:r>
+      <w:r>
+        <w:rPr>
+          <w:i/>
+          <w:lang w:val="it-IT"/>
+        </w:rPr>
+        <w:t>Pin</w:t>
+      </w:r>
+      <w:r>
+        <w:rPr>
+          <w:lang w:val="it-IT"/>
+        </w:rPr>
+        <w:t xml:space="preserve">: </w:t>
+      </w:r>
+      <w:r>
+        <w:rPr>
+          <w:i/>
+          <w:lang w:val="it-IT"/>
+        </w:rPr>
+        <w:t>Input</w:t>
+      </w:r>
+      <w:r>
+        <w:rPr>
+          <w:lang w:val="it-IT"/>
+        </w:rPr>
+        <w:t xml:space="preserve"> o </w:t>
+      </w:r>
+      <w:r>
+        <w:rPr>
+          <w:i/>
+          <w:lang w:val="it-IT"/>
+        </w:rPr>
+        <w:t>Output</w:t>
+      </w:r>
+      <w:r>
+        <w:rPr>
+          <w:lang w:val="it-IT"/>
+        </w:rPr>
+        <w:t>.</w:t>
+      </w:r>
+    </w:p>
+    <w:p>
+      <w:pPr>
+        <w:rPr>
+          <w:lang w:val="it-IT"/>
+        </w:rPr>
+      </w:pPr>
+      <w:r>
+        <w:rPr>
+          <w:lang w:val="it-IT"/>
+        </w:rPr>
+        <w:t xml:space="preserve">L’interfaccia </w:t>
+      </w:r>
+      <w:r>
+        <w:rPr>
+          <w:i/>
+          <w:lang w:val="it-IT"/>
+        </w:rPr>
+        <w:t>Pin</w:t>
+      </w:r>
+      <w:r>
+        <w:rPr>
+          <w:lang w:val="it-IT"/>
+        </w:rPr>
+        <w:t xml:space="preserve"> descrive cosa dovrà avere un qualsiasi tipo di </w:t>
+      </w:r>
+      <w:r>
+        <w:rPr>
+          <w:i/>
+          <w:lang w:val="it-IT"/>
+        </w:rPr>
+        <w:t>Pin</w:t>
+      </w:r>
+      <w:r>
+        <w:rPr>
+          <w:lang w:val="it-IT"/>
+        </w:rPr>
+        <w:t xml:space="preserve">, inoltre fa da </w:t>
+      </w:r>
+      <w:r>
+        <w:rPr>
+          <w:i/>
+          <w:lang w:val="it-IT"/>
+        </w:rPr>
+        <w:t>generalizzazione</w:t>
+      </w:r>
+      <w:r>
+        <w:rPr>
+          <w:lang w:val="it-IT"/>
+        </w:rPr>
+        <w:t>.</w:t>
+      </w:r>
+    </w:p>
+    <w:p>
+      <w:pPr>
+        <w:jc w:val="both"/>
+        <w:rPr>
+          <w:lang w:val="it-IT"/>
+        </w:rPr>
+      </w:pPr>
+      <w:r>
+        <w:rPr>
+          <w:lang w:val="it-IT"/>
+        </w:rPr>
+        <w:t>La classe Input è quella che si occupa di gestire l’ingresso del componente</w:t>
+      </w:r>
+      <w:r>
+        <w:rPr>
+          <w:lang w:val="it-IT"/>
+        </w:rPr>
+        <w:t>. Questa conterrà due attributi</w:t>
+      </w:r>
+      <w:r>
+        <w:rPr>
+          <w:lang w:val="it-IT"/>
+        </w:rPr>
+        <w:t>,</w:t>
+      </w:r>
+      <w:r>
+        <w:rPr>
+          <w:lang w:val="it-IT"/>
+        </w:rPr>
+        <w:t xml:space="preserve"> il primo di nome data e di tipo </w:t>
+      </w:r>
+      <w:proofErr w:type="spellStart"/>
+      <w:r>
+        <w:rPr>
+          <w:lang w:val="it-IT"/>
+        </w:rPr>
+        <w:t>boolean</w:t>
+      </w:r>
+      <w:proofErr w:type="spellEnd"/>
+      <w:r>
+        <w:rPr>
+          <w:lang w:val="it-IT"/>
+        </w:rPr>
+        <w:t>, che sarà lo stato corrente del Pin (</w:t>
+      </w:r>
+      <w:proofErr w:type="spellStart"/>
+      <w:r>
+        <w:rPr>
+          <w:lang w:val="it-IT"/>
+        </w:rPr>
+        <w:t>true</w:t>
+      </w:r>
+      <w:proofErr w:type="spellEnd"/>
+      <w:r>
+        <w:rPr>
+          <w:lang w:val="it-IT"/>
+        </w:rPr>
+        <w:t xml:space="preserve"> o false), il secondo sarà il riferimento a quale circuito appartiene. </w:t>
+      </w:r>
+    </w:p>
+    <w:p>
+      <w:pPr>
+        <w:jc w:val="both"/>
+        <w:rPr>
+          <w:lang w:val="it-IT"/>
+        </w:rPr>
+      </w:pPr>
+      <w:r>
+        <w:rPr>
+          <w:lang w:val="it-IT"/>
+        </w:rPr>
+        <w:t xml:space="preserve">Input andrà ad implementare l’interfaccia </w:t>
+      </w:r>
+      <w:proofErr w:type="spellStart"/>
+      <w:r>
+        <w:rPr>
+          <w:i/>
+          <w:lang w:val="it-IT"/>
+        </w:rPr>
+        <w:t>Observer</w:t>
+      </w:r>
+      <w:proofErr w:type="spellEnd"/>
+      <w:r>
+        <w:rPr>
+          <w:lang w:val="it-IT"/>
+        </w:rPr>
+        <w:t xml:space="preserve">. Questo gli permette di </w:t>
+      </w:r>
+      <w:r>
+        <w:rPr>
+          <w:lang w:val="it-IT"/>
+        </w:rPr>
+        <w:t>dire alla</w:t>
+      </w:r>
+      <w:r>
+        <w:rPr>
+          <w:lang w:val="it-IT"/>
+        </w:rPr>
+        <w:t xml:space="preserve"> porta logica a cui fa riferimento</w:t>
+      </w:r>
+      <w:r>
+        <w:rPr>
+          <w:lang w:val="it-IT"/>
+        </w:rPr>
+        <w:t xml:space="preserve"> di </w:t>
+      </w:r>
+      <w:r>
+        <w:rPr>
+          <w:lang w:val="it-IT"/>
+        </w:rPr>
+        <w:t>andare a ricalcolare lo stato dell’uscita.</w:t>
+      </w:r>
+      <w:r>
+        <w:rPr>
+          <w:lang w:val="it-IT"/>
+        </w:rPr>
+        <w:t xml:space="preserve"> </w:t>
+      </w:r>
+    </w:p>
+    <w:p>
+      <w:pPr>
+        <w:rPr>
+          <w:lang w:val="it-IT"/>
+        </w:rPr>
+      </w:pPr>
+      <w:r>
+        <w:rPr>
+          <w:lang w:val="it-IT"/>
+        </w:rPr>
+        <w:lastRenderedPageBreak/>
+        <w:t xml:space="preserve">La classe </w:t>
+      </w:r>
+      <w:r>
+        <w:rPr>
+          <w:i/>
+          <w:lang w:val="it-IT"/>
+        </w:rPr>
+        <w:t>Output</w:t>
+      </w:r>
+      <w:r>
+        <w:rPr>
+          <w:lang w:val="it-IT"/>
+        </w:rPr>
+        <w:t xml:space="preserve"> è quella che si occupa di gestire l’uscita del </w:t>
+      </w:r>
+      <w:r>
+        <w:rPr>
+          <w:i/>
+          <w:lang w:val="it-IT"/>
+        </w:rPr>
+        <w:t>componente</w:t>
+      </w:r>
+      <w:r>
+        <w:rPr>
+          <w:lang w:val="it-IT"/>
+        </w:rPr>
+        <w:t xml:space="preserve">. </w:t>
+      </w:r>
+      <w:r>
+        <w:rPr>
+          <w:lang w:val="it-IT"/>
+        </w:rPr>
+        <w:t xml:space="preserve">Questa conterrà, come la classe </w:t>
+      </w:r>
+      <w:r>
+        <w:rPr>
+          <w:i/>
+          <w:lang w:val="it-IT"/>
+        </w:rPr>
+        <w:t>Input</w:t>
+      </w:r>
+      <w:r>
+        <w:rPr>
+          <w:lang w:val="it-IT"/>
+        </w:rPr>
+        <w:t xml:space="preserve">, due attributi, il primo di nome data e di tipo </w:t>
+      </w:r>
+      <w:proofErr w:type="spellStart"/>
+      <w:r>
+        <w:rPr>
+          <w:i/>
+          <w:lang w:val="it-IT"/>
+        </w:rPr>
+        <w:t>boolean</w:t>
+      </w:r>
+      <w:proofErr w:type="spellEnd"/>
+      <w:r>
+        <w:rPr>
+          <w:lang w:val="it-IT"/>
+        </w:rPr>
+        <w:t>, che sarà lo stato corrente del Pin (</w:t>
+      </w:r>
+      <w:proofErr w:type="spellStart"/>
+      <w:r>
+        <w:rPr>
+          <w:lang w:val="it-IT"/>
+        </w:rPr>
+        <w:t>true</w:t>
+      </w:r>
+      <w:proofErr w:type="spellEnd"/>
+      <w:r>
+        <w:rPr>
+          <w:lang w:val="it-IT"/>
+        </w:rPr>
+        <w:t xml:space="preserve"> o false), il secondo sarà il riferimento a quale circuito appartiene.</w:t>
+      </w:r>
+    </w:p>
+    <w:p>
+      <w:pPr>
+        <w:rPr>
+          <w:lang w:val="it-IT"/>
+        </w:rPr>
+      </w:pPr>
+      <w:r>
+        <w:rPr>
+          <w:i/>
+          <w:lang w:val="en-US"/>
+        </w:rPr>
+        <w:t>Output</w:t>
+      </w:r>
+      <w:r>
+        <w:rPr>
+          <w:lang w:val="en-US"/>
+        </w:rPr>
+        <w:t xml:space="preserve"> </w:t>
+      </w:r>
+      <w:proofErr w:type="spellStart"/>
+      <w:r>
+        <w:rPr>
+          <w:lang w:val="en-US"/>
+        </w:rPr>
+        <w:t>andrà</w:t>
+      </w:r>
+      <w:proofErr w:type="spellEnd"/>
+      <w:r>
+        <w:rPr>
+          <w:lang w:val="en-US"/>
+        </w:rPr>
+        <w:t xml:space="preserve"> </w:t>
+      </w:r>
+      <w:proofErr w:type="spellStart"/>
+      <w:r>
+        <w:rPr>
+          <w:lang w:val="en-US"/>
+        </w:rPr>
+        <w:t>ad</w:t>
+      </w:r>
+      <w:proofErr w:type="spellEnd"/>
+      <w:r>
+        <w:rPr>
+          <w:lang w:val="en-US"/>
+        </w:rPr>
+        <w:t xml:space="preserve"> </w:t>
+      </w:r>
+      <w:proofErr w:type="spellStart"/>
+      <w:r>
+        <w:rPr>
+          <w:lang w:val="en-US"/>
+        </w:rPr>
+        <w:t>estendere</w:t>
+      </w:r>
+      <w:proofErr w:type="spellEnd"/>
+      <w:r>
+        <w:rPr>
+          <w:lang w:val="en-US"/>
+        </w:rPr>
+        <w:t xml:space="preserve"> </w:t>
+      </w:r>
+      <w:r>
+        <w:rPr>
+          <w:i/>
+          <w:lang w:val="en-US"/>
+        </w:rPr>
+        <w:t>Observable</w:t>
+      </w:r>
+      <w:r>
+        <w:rPr>
+          <w:lang w:val="en-US"/>
+        </w:rPr>
+        <w:t xml:space="preserve">. </w:t>
+      </w:r>
+      <w:r>
+        <w:rPr>
+          <w:lang w:val="it-IT"/>
+        </w:rPr>
+        <w:t xml:space="preserve">Questo gli permette di </w:t>
+      </w:r>
+      <w:r>
+        <w:rPr>
+          <w:lang w:val="it-IT"/>
+        </w:rPr>
+        <w:t xml:space="preserve">andare ad avvisare tutti gli </w:t>
+      </w:r>
+      <w:proofErr w:type="spellStart"/>
+      <w:r>
+        <w:rPr>
+          <w:i/>
+          <w:lang w:val="it-IT"/>
+        </w:rPr>
+        <w:t>Observer</w:t>
+      </w:r>
+      <w:proofErr w:type="spellEnd"/>
+      <w:r>
+        <w:rPr>
+          <w:lang w:val="it-IT"/>
+        </w:rPr>
+        <w:t xml:space="preserve"> che lui è cambiato</w:t>
+      </w:r>
+      <w:r>
+        <w:rPr>
+          <w:lang w:val="it-IT"/>
+        </w:rPr>
+        <w:t xml:space="preserve">, come un </w:t>
+      </w:r>
+      <w:r>
+        <w:rPr>
+          <w:i/>
+          <w:lang w:val="it-IT"/>
+        </w:rPr>
+        <w:t>broadcast</w:t>
+      </w:r>
+      <w:r>
+        <w:rPr>
+          <w:lang w:val="it-IT"/>
+        </w:rPr>
+        <w:t>.</w:t>
+      </w:r>
+    </w:p>
+    <w:p>
+      <w:pPr>
+        <w:rPr>
+          <w:lang w:val="it-IT"/>
+        </w:rPr>
+      </w:pPr>
+      <w:proofErr w:type="spellStart"/>
+      <w:r>
+        <w:rPr>
+          <w:i/>
+          <w:lang w:val="it-IT"/>
+        </w:rPr>
+        <w:t>CircuitComponent</w:t>
+      </w:r>
+      <w:proofErr w:type="spellEnd"/>
+      <w:r>
+        <w:rPr>
+          <w:lang w:val="it-IT"/>
+        </w:rPr>
+        <w:t xml:space="preserve"> è la superclasse che dovrà essere estesa per creare qualsiasi </w:t>
+      </w:r>
+      <w:r>
+        <w:rPr>
+          <w:lang w:val="it-IT"/>
+        </w:rPr>
+        <w:t>tipo di componente elettronico, che</w:t>
+      </w:r>
+      <w:r>
+        <w:rPr>
+          <w:lang w:val="it-IT"/>
+        </w:rPr>
+        <w:t xml:space="preserve"> potrà avere un numero variabile di ingressi e di uscite. Questo viene fatto tramite due attributi, il primo si chiama input ed è di tipo </w:t>
+      </w:r>
+      <w:proofErr w:type="spellStart"/>
+      <w:r>
+        <w:rPr>
+          <w:i/>
+          <w:lang w:val="it-IT"/>
+        </w:rPr>
+        <w:t>LinkedList</w:t>
+      </w:r>
+      <w:proofErr w:type="spellEnd"/>
+      <w:r>
+        <w:rPr>
+          <w:lang w:val="it-IT"/>
+        </w:rPr>
+        <w:t xml:space="preserve"> </w:t>
+      </w:r>
+      <w:r>
+        <w:rPr>
+          <w:lang w:val="it-IT"/>
+        </w:rPr>
+        <w:t xml:space="preserve">di genere Pin, il secondo si chiama output ed anch’esso è di tipo </w:t>
+      </w:r>
+      <w:proofErr w:type="spellStart"/>
+      <w:r>
+        <w:rPr>
+          <w:i/>
+          <w:lang w:val="it-IT"/>
+        </w:rPr>
+        <w:t>LinkedList</w:t>
+      </w:r>
+      <w:proofErr w:type="spellEnd"/>
+      <w:r>
+        <w:rPr>
+          <w:lang w:val="it-IT"/>
+        </w:rPr>
+        <w:t xml:space="preserve"> di genere </w:t>
+      </w:r>
+      <w:r>
+        <w:rPr>
+          <w:i/>
+          <w:lang w:val="it-IT"/>
+        </w:rPr>
+        <w:t>Pin</w:t>
+      </w:r>
+      <w:r>
+        <w:rPr>
+          <w:lang w:val="it-IT"/>
+        </w:rPr>
+        <w:t xml:space="preserve">. </w:t>
+      </w:r>
+    </w:p>
+    <w:p>
+      <w:pPr>
+        <w:rPr>
+          <w:lang w:val="it-IT"/>
+        </w:rPr>
+      </w:pPr>
+      <w:r>
+        <w:rPr>
+          <w:lang w:val="it-IT"/>
+        </w:rPr>
+        <w:t xml:space="preserve">Vi sono due metodi </w:t>
+      </w:r>
+      <w:r>
+        <w:rPr>
+          <w:i/>
+          <w:lang w:val="it-IT"/>
+        </w:rPr>
+        <w:t>astratti</w:t>
+      </w:r>
+      <w:r>
+        <w:rPr>
+          <w:i/>
+          <w:lang w:val="it-IT"/>
+        </w:rPr>
+        <w:t xml:space="preserve"> </w:t>
+      </w:r>
+      <w:r>
+        <w:rPr>
+          <w:lang w:val="it-IT"/>
+        </w:rPr>
+        <w:t xml:space="preserve">che sono </w:t>
+      </w:r>
+      <w:proofErr w:type="spellStart"/>
+      <w:r>
+        <w:rPr>
+          <w:i/>
+          <w:lang w:val="it-IT"/>
+        </w:rPr>
+        <w:t>getResult</w:t>
+      </w:r>
+      <w:proofErr w:type="spellEnd"/>
+      <w:r>
+        <w:rPr>
+          <w:i/>
+          <w:lang w:val="it-IT"/>
+        </w:rPr>
+        <w:t xml:space="preserve">, </w:t>
+      </w:r>
+      <w:r>
+        <w:rPr>
+          <w:lang w:val="it-IT"/>
+        </w:rPr>
+        <w:t xml:space="preserve">il quale, tramite un parametro che fa riferimento all’indice degli output, permette di scrivere la funziona booleana del </w:t>
+      </w:r>
+      <w:r>
+        <w:rPr>
+          <w:i/>
+          <w:lang w:val="it-IT"/>
+        </w:rPr>
+        <w:t>Pin</w:t>
+      </w:r>
+      <w:r>
+        <w:rPr>
+          <w:lang w:val="it-IT"/>
+        </w:rPr>
+        <w:t xml:space="preserve"> di tipo </w:t>
+      </w:r>
+      <w:r>
+        <w:rPr>
+          <w:i/>
+          <w:lang w:val="it-IT"/>
+        </w:rPr>
+        <w:t>Output</w:t>
+      </w:r>
+      <w:r>
+        <w:rPr>
+          <w:lang w:val="it-IT"/>
+        </w:rPr>
+        <w:t xml:space="preserve">, il secondo è </w:t>
+      </w:r>
+      <w:proofErr w:type="spellStart"/>
+      <w:r>
+        <w:rPr>
+          <w:i/>
+          <w:lang w:val="it-IT"/>
+        </w:rPr>
+        <w:t>setResults</w:t>
+      </w:r>
+      <w:proofErr w:type="spellEnd"/>
+      <w:r>
+        <w:rPr>
+          <w:i/>
+          <w:lang w:val="it-IT"/>
+        </w:rPr>
+        <w:t xml:space="preserve"> </w:t>
+      </w:r>
+      <w:r>
+        <w:rPr>
+          <w:lang w:val="it-IT"/>
+        </w:rPr>
+        <w:t xml:space="preserve">il quale va a ricalcolare, tramite il metodo </w:t>
+      </w:r>
+      <w:proofErr w:type="spellStart"/>
+      <w:r>
+        <w:rPr>
+          <w:i/>
+          <w:lang w:val="it-IT"/>
+        </w:rPr>
+        <w:t>getResult</w:t>
+      </w:r>
+      <w:proofErr w:type="spellEnd"/>
+      <w:r>
+        <w:rPr>
+          <w:i/>
+          <w:lang w:val="it-IT"/>
+        </w:rPr>
+        <w:t xml:space="preserve">, </w:t>
+      </w:r>
+      <w:r>
+        <w:rPr>
+          <w:lang w:val="it-IT"/>
+        </w:rPr>
+        <w:t xml:space="preserve">e settare tutti i </w:t>
+      </w:r>
+      <w:r>
+        <w:rPr>
+          <w:i/>
+          <w:lang w:val="it-IT"/>
+        </w:rPr>
+        <w:t xml:space="preserve">Pin </w:t>
+      </w:r>
+      <w:r>
+        <w:rPr>
+          <w:lang w:val="it-IT"/>
+        </w:rPr>
+        <w:t xml:space="preserve">di tipo </w:t>
+      </w:r>
+      <w:r>
+        <w:rPr>
+          <w:i/>
+          <w:lang w:val="it-IT"/>
+        </w:rPr>
+        <w:t>Output</w:t>
+      </w:r>
+      <w:r>
+        <w:rPr>
+          <w:lang w:val="it-IT"/>
+        </w:rPr>
+        <w:t>.</w:t>
+      </w:r>
+    </w:p>
+    <w:p>
+      <w:pPr>
+        <w:rPr>
+          <w:lang w:val="it-IT"/>
+        </w:rPr>
+      </w:pPr>
+      <w:r>
+        <w:rPr>
+          <w:lang w:val="it-IT"/>
+        </w:rPr>
+        <w:t>Questi due metodi dovranno essere riscritti all’interno del componente che si vuole creare.</w:t>
+      </w:r>
+    </w:p>
+    <w:p>
+      <w:pPr>
+        <w:rPr>
+          <w:lang w:val="it-IT"/>
+        </w:rPr>
+      </w:pPr>
+      <w:r>
+        <w:rPr>
+          <w:i/>
+          <w:lang w:val="it-IT"/>
+        </w:rPr>
+        <w:t>Circuit</w:t>
+      </w:r>
+      <w:r>
+        <w:rPr>
+          <w:lang w:val="it-IT"/>
+        </w:rPr>
+        <w:t xml:space="preserve"> è la </w:t>
+      </w:r>
+      <w:r>
+        <w:rPr>
+          <w:lang w:val="it-IT"/>
+        </w:rPr>
+        <w:t xml:space="preserve">classe che permette di gestire e simulare </w:t>
+      </w:r>
+      <w:r>
+        <w:rPr>
+          <w:lang w:val="it-IT"/>
+        </w:rPr>
+        <w:t>un circuito</w:t>
+      </w:r>
+      <w:r>
+        <w:rPr>
+          <w:lang w:val="it-IT"/>
+        </w:rPr>
+        <w:t xml:space="preserve"> tramite una </w:t>
+      </w:r>
+      <w:proofErr w:type="spellStart"/>
+      <w:r>
+        <w:rPr>
+          <w:i/>
+          <w:lang w:val="it-IT"/>
+        </w:rPr>
+        <w:t>LinkedList</w:t>
+      </w:r>
+      <w:proofErr w:type="spellEnd"/>
+      <w:r>
+        <w:rPr>
+          <w:i/>
+          <w:lang w:val="it-IT"/>
+        </w:rPr>
+        <w:t xml:space="preserve"> </w:t>
+      </w:r>
+      <w:r>
+        <w:rPr>
+          <w:lang w:val="it-IT"/>
+        </w:rPr>
+        <w:t xml:space="preserve">di genere </w:t>
+      </w:r>
+      <w:proofErr w:type="spellStart"/>
+      <w:r>
+        <w:rPr>
+          <w:i/>
+          <w:lang w:val="it-IT"/>
+        </w:rPr>
+        <w:t>CircuitCompo</w:t>
+      </w:r>
+      <w:r>
+        <w:rPr>
+          <w:i/>
+          <w:lang w:val="it-IT"/>
+        </w:rPr>
+        <w:t>nent</w:t>
+      </w:r>
+      <w:proofErr w:type="spellEnd"/>
+      <w:r>
+        <w:rPr>
+          <w:lang w:val="it-IT"/>
+        </w:rPr>
+        <w:t>.</w:t>
+      </w:r>
+    </w:p>
+    <w:p>
+      <w:pPr>
+        <w:rPr>
+          <w:lang w:val="it-IT"/>
+        </w:rPr>
+      </w:pPr>
+    </w:p>
+    <w:p>
+      <w:pPr>
+        <w:pStyle w:val="Titolo4"/>
+        <w:rPr>
+          <w:lang w:val="it-IT"/>
+        </w:rPr>
+      </w:pPr>
+      <w:r>
+        <w:rPr>
+          <w:lang w:val="it-IT"/>
+        </w:rPr>
+        <w:t>Esempio di estendibilità con le porte logiche:</w:t>
+      </w:r>
+    </w:p>
+    <w:p>
+      <w:pPr>
+        <w:rPr>
+          <w:lang w:val="it-IT"/>
+        </w:rPr>
+      </w:pPr>
+      <w:r>
+        <w:rPr>
+          <w:lang w:val="it-IT"/>
+        </w:rPr>
+        <w:t xml:space="preserve">Da come ho descritto in precedenza, per creare degli altri componenti bisogna andare a creare una classe che vada ad estendere la superclasse astratta </w:t>
+      </w:r>
+      <w:proofErr w:type="spellStart"/>
+      <w:r>
+        <w:rPr>
+          <w:i/>
+          <w:lang w:val="it-IT"/>
+        </w:rPr>
+        <w:t>CircuitComponent</w:t>
+      </w:r>
+      <w:proofErr w:type="spellEnd"/>
+      <w:r>
+        <w:rPr>
+          <w:i/>
+          <w:lang w:val="it-IT"/>
+        </w:rPr>
+        <w:t xml:space="preserve">. </w:t>
+      </w:r>
+      <w:r>
+        <w:rPr>
+          <w:lang w:val="it-IT"/>
+        </w:rPr>
+        <w:t>Di conseguenza bisognerà fare qualcosa di simile</w:t>
+      </w:r>
+      <w:r>
+        <w:rPr>
+          <w:lang w:val="it-IT"/>
+        </w:rPr>
+        <w:t xml:space="preserve"> all’UML seguente: </w:t>
+      </w:r>
+    </w:p>
+    <w:p>
+      <w:pPr>
+        <w:rPr>
+          <w:lang w:val="it-IT"/>
+        </w:rPr>
+      </w:pPr>
+      <w:r>
+        <w:rPr>
+          <w:noProof/>
+          <w:lang w:val="it-IT"/>
+        </w:rPr>
+        <w:pict w14:anchorId="487F5299">
+          <v:shape id="_x0000_i1026" type="#_x0000_t75" style="width:481.5pt;height:283.5pt">
+            <v:imagedata r:id="rId20" o:title="UML_Gates"/>
+          </v:shape>
+        </w:pict>
+      </w:r>
+    </w:p>
+    <w:p>
+      <w:pPr>
+        <w:rPr>
+          <w:lang w:val="it-IT"/>
+        </w:rPr>
+      </w:pPr>
+      <w:r>
+        <w:rPr>
+          <w:lang w:val="it-IT"/>
+        </w:rPr>
+        <w:t xml:space="preserve">Come si può vedere, ogni porta logica avrà il proprio costruttore per essere istanziato, </w:t>
+      </w:r>
+      <w:r>
+        <w:rPr>
+          <w:lang w:val="it-IT"/>
+        </w:rPr>
+        <w:t xml:space="preserve">il metodo sovrascritto </w:t>
+      </w:r>
+      <w:proofErr w:type="spellStart"/>
+      <w:r>
+        <w:rPr>
+          <w:i/>
+          <w:lang w:val="it-IT"/>
+        </w:rPr>
+        <w:t>getResult</w:t>
+      </w:r>
+      <w:proofErr w:type="spellEnd"/>
+      <w:r>
+        <w:rPr>
+          <w:i/>
+          <w:lang w:val="it-IT"/>
+        </w:rPr>
+        <w:t xml:space="preserve"> </w:t>
+      </w:r>
+      <w:r>
+        <w:rPr>
+          <w:lang w:val="it-IT"/>
+        </w:rPr>
+        <w:t xml:space="preserve">che tramite un indice indica il funzionamento del relativo </w:t>
+      </w:r>
+      <w:r>
+        <w:rPr>
+          <w:i/>
+          <w:lang w:val="it-IT"/>
+        </w:rPr>
+        <w:t>Pin</w:t>
+      </w:r>
+      <w:r>
+        <w:rPr>
+          <w:i/>
+          <w:lang w:val="it-IT"/>
+        </w:rPr>
+        <w:t xml:space="preserve"> </w:t>
+      </w:r>
+      <w:r>
+        <w:rPr>
+          <w:lang w:val="it-IT"/>
+        </w:rPr>
+        <w:t xml:space="preserve">di tipo </w:t>
+      </w:r>
+      <w:r>
+        <w:rPr>
+          <w:i/>
+          <w:lang w:val="it-IT"/>
+        </w:rPr>
+        <w:t>Output</w:t>
+      </w:r>
+      <w:r>
+        <w:rPr>
+          <w:lang w:val="it-IT"/>
+        </w:rPr>
+        <w:t xml:space="preserve">, e il metodo </w:t>
+      </w:r>
+      <w:proofErr w:type="spellStart"/>
+      <w:r>
+        <w:rPr>
+          <w:i/>
+          <w:lang w:val="it-IT"/>
+        </w:rPr>
+        <w:t>setResults</w:t>
+      </w:r>
+      <w:proofErr w:type="spellEnd"/>
+      <w:r>
+        <w:rPr>
+          <w:i/>
+          <w:lang w:val="it-IT"/>
+        </w:rPr>
+        <w:t xml:space="preserve"> </w:t>
+      </w:r>
+      <w:r>
+        <w:rPr>
+          <w:lang w:val="it-IT"/>
+        </w:rPr>
+        <w:t xml:space="preserve">che andrà a settare tutte le uscite a dipendenza della logica di esse, facendo quindi riferimento al metodo </w:t>
+      </w:r>
+      <w:proofErr w:type="spellStart"/>
+      <w:r>
+        <w:rPr>
+          <w:i/>
+          <w:lang w:val="it-IT"/>
+        </w:rPr>
+        <w:t>getResult</w:t>
+      </w:r>
+      <w:proofErr w:type="spellEnd"/>
+      <w:r>
+        <w:rPr>
+          <w:i/>
+          <w:lang w:val="it-IT"/>
+        </w:rPr>
+        <w:t>.</w:t>
+      </w:r>
+    </w:p>
+    <w:p>
+      <w:pPr>
+        <w:pStyle w:val="Titolo3"/>
+      </w:pPr>
+      <w:bookmarkStart w:id="18" w:name="_Toc468871440"/>
+      <w:bookmarkStart w:id="19" w:name="_GoBack"/>
+      <w:bookmarkEnd w:id="19"/>
+      <w:r>
+        <w:lastRenderedPageBreak/>
+        <w:t>Design delle interfacce</w:t>
       </w:r>
       <w:bookmarkEnd w:id="18"/>
     </w:p>
@@ -6741,99 +8368,12 @@
         <w:rPr>
           <w:lang w:val="it-IT"/>
         </w:rPr>
-        <w:t>Descrive:</w:t>
-      </w:r>
-    </w:p>
-    <w:p>
-      <w:pPr>
-        <w:numPr>
-          <w:ilvl w:val="0"/>
-          <w:numId w:val="10"/>
-        </w:numPr>
-        <w:rPr>
-          <w:lang w:val="it-IT"/>
-        </w:rPr>
-      </w:pPr>
-      <w:r>
-        <w:rPr>
-          <w:lang w:val="it-IT"/>
-        </w:rPr>
-        <w:t>La struttura del programma,</w:t>
-      </w:r>
-    </w:p>
-    <w:p>
-      <w:pPr>
-        <w:numPr>
-          <w:ilvl w:val="0"/>
-          <w:numId w:val="10"/>
-        </w:numPr>
-        <w:rPr>
-          <w:lang w:val="it-IT"/>
-        </w:rPr>
-      </w:pPr>
-      <w:r>
-        <w:rPr>
-          <w:lang w:val="it-IT"/>
-        </w:rPr>
-        <w:t>gli oggetti/moduli che lo compongono,</w:t>
-      </w:r>
-    </w:p>
-    <w:p>
-      <w:pPr>
-        <w:numPr>
-          <w:ilvl w:val="0"/>
-          <w:numId w:val="10"/>
-        </w:numPr>
-        <w:rPr>
-          <w:lang w:val="it-IT"/>
-        </w:rPr>
-      </w:pPr>
-      <w:r>
-        <w:rPr>
-          <w:lang w:val="it-IT"/>
-        </w:rPr>
-        <w:t xml:space="preserve">i flussi di informazione in ingresso ed in uscita e le relative elaborazioni. Puó utilizzare </w:t>
-      </w:r>
-      <w:r>
-        <w:rPr>
-          <w:i/>
-          <w:lang w:val="it-IT"/>
-        </w:rPr>
-        <w:t>diagrammi di flusso dei dati</w:t>
-      </w:r>
-      <w:r>
-        <w:rPr>
-          <w:lang w:val="it-IT"/>
-        </w:rPr>
-        <w:t xml:space="preserve"> (DFD).</w:t>
-      </w:r>
-    </w:p>
-    <w:p>
-      <w:pPr>
-        <w:pStyle w:val="Heading3"/>
-      </w:pPr>
-      <w:bookmarkStart w:id="19" w:name="_Toc468871440"/>
-      <w:r>
-        <w:t>Design delle interfacce</w:t>
-      </w:r>
-      <w:bookmarkEnd w:id="19"/>
-    </w:p>
-    <w:p>
-      <w:pPr>
-        <w:rPr>
-          <w:lang w:val="it-IT"/>
-        </w:rPr>
-      </w:pPr>
-      <w:r>
-        <w:rPr>
-          <w:lang w:val="it-IT"/>
-        </w:rPr>
         <w:t>Descrizione delle interfacce interne ed esterne del sistema e dell’interfaccia utente. La progettazione delle interfacce è basata sulle informazioni ricavate durante la fase di analisi.</w:t>
       </w:r>
     </w:p>
     <w:p>
       <w:pPr>
-        <w:pStyle w:val="Heading3"/>
+        <w:pStyle w:val="Titolo3"/>
       </w:pPr>
       <w:bookmarkStart w:id="20" w:name="_Toc468871441"/>
       <w:r>
@@ -6852,7 +8392,7 @@
       <w:r>
         <w:rPr>
           <w:noProof/>
-          <w:lang w:eastAsia="it-CH"/>
+          <w:lang w:val="it-IT"/>
         </w:rPr>
         <w:drawing>
           <wp:inline distT="0" distB="0" distL="0" distR="0" wp14:anchorId="3E64D84C" wp14:editId="10126951">
@@ -6870,7 +8410,7 @@
                     <pic:cNvPicPr/>
                   </pic:nvPicPr>
                   <pic:blipFill>
-                    <a:blip r:embed="rId19" cstate="print">
+                    <a:blip r:embed="rId21" cstate="print">
                       <a:extLst>
                         <a:ext uri="{28A0092B-C50C-407E-A947-70E740481C1C}">
                           <a14:useLocalDpi xmlns:a14="http://schemas.microsoft.com/office/drawing/2010/main" val="0"/>
@@ -6899,140 +8439,24 @@
     </w:p>
     <w:p>
       <w:pPr>
-        <w:pStyle w:val="Heading2"/>
+        <w:pStyle w:val="Titolo2"/>
       </w:pPr>
       <w:bookmarkStart w:id="21" w:name="_Toc468871442"/>
       <w:r>
-        <w:lastRenderedPageBreak/>
         <w:t>Progettazione di dettaglio</w:t>
       </w:r>
       <w:bookmarkEnd w:id="21"/>
     </w:p>
     <w:p>
       <w:pPr>
-        <w:pStyle w:val="Heading3"/>
-      </w:pPr>
-      <w:r>
-        <w:t>Design delle classi</w:t>
-      </w:r>
-    </w:p>
-    <w:p>
-      <w:pPr>
-        <w:jc w:val="center"/>
-        <w:rPr>
-          <w:lang w:val="it-IT"/>
-        </w:rPr>
-      </w:pPr>
-      <w:r>
-        <w:rPr>
-          <w:noProof/>
-          <w:lang w:eastAsia="it-CH"/>
-        </w:rPr>
-        <w:drawing>
-          <wp:inline distT="0" distB="0" distL="0" distR="0" wp14:anchorId="1CC6E7D0" wp14:editId="15B7D2A8">
-            <wp:extent cx="5324475" cy="5057775"/>
-            <wp:effectExtent l="0" t="0" r="9525" b="9525"/>
-            <wp:docPr id="10" name="Immagine 1"/>
-            <wp:cNvGraphicFramePr>
-              <a:graphicFrameLocks xmlns:a="http://schemas.openxmlformats.org/drawingml/2006/main" noChangeAspect="1"/>
-            </wp:cNvGraphicFramePr>
-            <a:graphic xmlns:a="http://schemas.openxmlformats.org/drawingml/2006/main">
-              <a:graphicData uri="http://schemas.openxmlformats.org/drawingml/2006/picture">
-                <pic:pic xmlns:pic="http://schemas.openxmlformats.org/drawingml/2006/picture">
-                  <pic:nvPicPr>
-                    <pic:cNvPr id="1" name="uml.png"/>
-                    <pic:cNvPicPr/>
-                  </pic:nvPicPr>
-                  <pic:blipFill>
-                    <a:blip r:embed="rId20">
-                      <a:extLst>
-                        <a:ext uri="{28A0092B-C50C-407E-A947-70E740481C1C}">
-                          <a14:useLocalDpi xmlns:a14="http://schemas.microsoft.com/office/drawing/2010/main" val="0"/>
-                        </a:ext>
-                      </a:extLst>
-                    </a:blip>
-                    <a:stretch>
-                      <a:fillRect/>
-                    </a:stretch>
-                  </pic:blipFill>
-                  <pic:spPr>
-                    <a:xfrm>
-                      <a:off x="0" y="0"/>
-                      <a:ext cx="5324475" cy="5057775"/>
-                    </a:xfrm>
-                    <a:prstGeom prst="rect">
-                      <a:avLst/>
-                    </a:prstGeom>
-                  </pic:spPr>
-                </pic:pic>
-              </a:graphicData>
-            </a:graphic>
-          </wp:inline>
-        </w:drawing>
-      </w:r>
-    </w:p>
-    <w:p>
-      <w:pPr>
-        <w:jc w:val="center"/>
-        <w:rPr>
-          <w:lang w:val="it-IT"/>
-        </w:rPr>
-      </w:pPr>
-    </w:p>
-    <w:p>
-      <w:pPr>
-        <w:pStyle w:val="ListParagraph"/>
-        <w:ind w:left="0"/>
-        <w:rPr>
-          <w:lang w:val="it-IT"/>
-        </w:rPr>
-      </w:pPr>
-      <w:r>
-        <w:rPr>
-          <w:lang w:val="it-IT"/>
-        </w:rPr>
-        <w:t xml:space="preserve">Per il design delle classi abbiamo cercato di creare un architettura estensibile, in modo tale che questa possa supportare dei componenti che non siano delle porte logiche, ad esempio un </w:t>
-      </w:r>
-      <w:r>
-        <w:rPr>
-          <w:i/>
-          <w:lang w:val="it-IT"/>
-        </w:rPr>
-        <w:t>Full Adder</w:t>
-      </w:r>
-      <w:r>
-        <w:rPr>
-          <w:i/>
-          <w:lang w:val="it-IT"/>
-        </w:rPr>
-        <w:t xml:space="preserve">. </w:t>
-      </w:r>
-    </w:p>
-    <w:p>
-      <w:pPr>
-        <w:pStyle w:val="ListParagraph"/>
-        <w:ind w:left="0"/>
-        <w:rPr>
-          <w:lang w:val="it-IT"/>
-        </w:rPr>
-      </w:pPr>
-      <w:r>
-        <w:rPr>
-          <w:lang w:val="it-IT"/>
-        </w:rPr>
-        <w:t>Per il design delle classi abbiamo cercato di rendere il tutto estensibile in futuro, cioe’ fare in modo che, se qualcuno dovesse continuare il progetto, potesse creare piu componenti del circuito</w:t>
-      </w:r>
-    </w:p>
-    <w:p>
-      <w:pPr>
-        <w:rPr>
-          <w:lang w:val="it-IT"/>
-        </w:rPr>
-      </w:pPr>
-    </w:p>
-    <w:p>
-      <w:pPr>
-        <w:pStyle w:val="Heading3"/>
+        <w:rPr>
+          <w:lang w:val="it-IT"/>
+        </w:rPr>
+      </w:pPr>
+    </w:p>
+    <w:p>
+      <w:pPr>
+        <w:pStyle w:val="Titolo3"/>
       </w:pPr>
       <w:bookmarkStart w:id="22" w:name="_Toc468871445"/>
       <w:r>
@@ -7049,7 +8473,7 @@
     </w:p>
     <w:p>
       <w:pPr>
-        <w:pStyle w:val="Heading1"/>
+        <w:pStyle w:val="Titolo1"/>
         <w:pBdr>
           <w:bottom w:val="single" w:sz="4" w:space="1" w:color="auto"/>
         </w:pBdr>
@@ -7063,6 +8487,14 @@
       <w:bookmarkEnd w:id="23"/>
     </w:p>
     <w:p>
+      <w:pPr>
+        <w:pStyle w:val="Titolo2"/>
+      </w:pPr>
+      <w:r>
+        <w:t>Logica</w:t>
+      </w:r>
+    </w:p>
+    <w:p>
       <w:r>
         <w:t>In questo capitolo dovrà essere mostrato come è stato realizzato il lavoro. Questa parte può differenziarsi dalla progettazione in quanto il risultato ottenuto non per forza può essere come era stato progettato.</w:t>
       </w:r>
@@ -7074,12 +8506,20 @@
     </w:p>
     <w:p>
       <w:r>
+        <w:t>In questa parte è richiesto l’inserimento di codice sorgente/</w:t>
+      </w:r>
+      <w:proofErr w:type="spellStart"/>
+      <w:r>
+        <w:t>print</w:t>
+      </w:r>
+      <w:proofErr w:type="spellEnd"/>
+      <w:r>
+        <w:t xml:space="preserve"> screen di maschere solamente per quei passaggi particolarmente significativi e/o critici.</w:t>
+      </w:r>
+    </w:p>
+    <w:p>
+      <w:r>
         <w:lastRenderedPageBreak/>
-        <w:t>In questa parte è richiesto l’inserimento di codice sorgente/print screen di maschere solamente per quei passaggi particolarmente significativi e/o critici.</w:t>
-      </w:r>
-    </w:p>
-    <w:p>
-      <w:r>
         <w:t>Inoltre dovranno essere descritte eventuali varianti di soluzione o scelte di prodotti con motivazione delle scelte.</w:t>
       </w:r>
     </w:p>
@@ -7093,9 +8533,17 @@
         <w:t>Per eventuali dettagli si possono inserire riferimenti ai diari.</w:t>
       </w:r>
     </w:p>
-    <w:p>
-      <w:pPr>
-        <w:pStyle w:val="Heading1"/>
+    <w:p/>
+    <w:p>
+      <w:pPr>
+        <w:rPr>
+          <w:lang w:val="en-US"/>
+        </w:rPr>
+      </w:pPr>
+    </w:p>
+    <w:p>
+      <w:pPr>
+        <w:pStyle w:val="Titolo1"/>
         <w:rPr>
           <w:lang w:val="it-IT"/>
         </w:rPr>
@@ -7110,7 +8558,7 @@
     </w:p>
     <w:p>
       <w:pPr>
-        <w:pStyle w:val="Heading2"/>
+        <w:pStyle w:val="Titolo2"/>
       </w:pPr>
       <w:bookmarkStart w:id="25" w:name="_Toc468871447"/>
       <w:r>
@@ -7120,7 +8568,7 @@
     </w:p>
     <w:p>
       <w:pPr>
-        <w:pStyle w:val="Heading2"/>
+        <w:pStyle w:val="Titolo2"/>
       </w:pPr>
       <w:bookmarkStart w:id="26" w:name="_Toc468871448"/>
       <w:r>
@@ -7130,7 +8578,7 @@
     </w:p>
     <w:p>
       <w:pPr>
-        <w:pStyle w:val="Heading2"/>
+        <w:pStyle w:val="Titolo2"/>
       </w:pPr>
       <w:bookmarkStart w:id="27" w:name="_Toc468871449"/>
       <w:r>
@@ -7140,7 +8588,7 @@
     </w:p>
     <w:p>
       <w:pPr>
-        <w:pStyle w:val="Heading1"/>
+        <w:pStyle w:val="Titolo1"/>
         <w:rPr>
           <w:lang w:val="it-IT"/>
         </w:rPr>
@@ -7156,7 +8604,7 @@
     </w:p>
     <w:p>
       <w:pPr>
-        <w:pStyle w:val="Heading2"/>
+        <w:pStyle w:val="Titolo2"/>
       </w:pPr>
       <w:bookmarkStart w:id="29" w:name="_Toc468871451"/>
       <w:r>
@@ -7166,7 +8614,7 @@
     </w:p>
     <w:p>
       <w:pPr>
-        <w:pStyle w:val="Heading2"/>
+        <w:pStyle w:val="Titolo2"/>
       </w:pPr>
       <w:bookmarkStart w:id="30" w:name="_Toc468871452"/>
       <w:r>
@@ -7176,7 +8624,7 @@
     </w:p>
     <w:p>
       <w:pPr>
-        <w:pStyle w:val="Heading1"/>
+        <w:pStyle w:val="Titolo1"/>
         <w:rPr>
           <w:lang w:val="it-IT"/>
         </w:rPr>
@@ -7199,7 +8647,7 @@
     </w:p>
     <w:p>
       <w:pPr>
-        <w:pStyle w:val="Heading2"/>
+        <w:pStyle w:val="Titolo2"/>
       </w:pPr>
       <w:bookmarkStart w:id="32" w:name="_Toc468871454"/>
       <w:r>
@@ -7272,7 +8720,21 @@
         <w:rPr>
           <w:lang w:val="it-IT"/>
         </w:rPr>
-        <w:t>Volume o tomo, Numero ed. eventualmente parte,</w:t>
+        <w:t xml:space="preserve">Volume o tomo, Numero ed. </w:t>
+      </w:r>
+      <w:proofErr w:type="gramStart"/>
+      <w:r>
+        <w:rPr>
+          <w:lang w:val="it-IT"/>
+        </w:rPr>
+        <w:t>eventualmente</w:t>
+      </w:r>
+      <w:proofErr w:type="gramEnd"/>
+      <w:r>
+        <w:rPr>
+          <w:lang w:val="it-IT"/>
+        </w:rPr>
+        <w:t xml:space="preserve"> parte,</w:t>
       </w:r>
     </w:p>
     <w:p>
@@ -7343,7 +8805,7 @@
     </w:p>
     <w:p>
       <w:pPr>
-        <w:pStyle w:val="Heading2"/>
+        <w:pStyle w:val="Titolo2"/>
       </w:pPr>
       <w:bookmarkStart w:id="33" w:name="_Toc468871455"/>
       <w:r>
@@ -7395,11 +8857,21 @@
           <w:lang w:val="it-IT"/>
         </w:rPr>
       </w:pPr>
-      <w:r>
-        <w:rPr>
-          <w:lang w:val="it-IT"/>
-        </w:rPr>
-        <w:t>ev. Numero di edizione,</w:t>
+      <w:proofErr w:type="spellStart"/>
+      <w:proofErr w:type="gramStart"/>
+      <w:r>
+        <w:rPr>
+          <w:lang w:val="it-IT"/>
+        </w:rPr>
+        <w:t>ev</w:t>
+      </w:r>
+      <w:proofErr w:type="spellEnd"/>
+      <w:proofErr w:type="gramEnd"/>
+      <w:r>
+        <w:rPr>
+          <w:lang w:val="it-IT"/>
+        </w:rPr>
+        <w:t>. Numero di edizione,</w:t>
       </w:r>
     </w:p>
     <w:p>
@@ -7463,11 +8935,21 @@
           <w:lang w:val="it-IT"/>
         </w:rPr>
       </w:pPr>
-      <w:r>
-        <w:rPr>
-          <w:lang w:val="it-IT"/>
-        </w:rPr>
-        <w:t>ev. Prima ed ultima pagina del riferimento.</w:t>
+      <w:proofErr w:type="spellStart"/>
+      <w:proofErr w:type="gramStart"/>
+      <w:r>
+        <w:rPr>
+          <w:lang w:val="it-IT"/>
+        </w:rPr>
+        <w:t>ev</w:t>
+      </w:r>
+      <w:proofErr w:type="spellEnd"/>
+      <w:proofErr w:type="gramEnd"/>
+      <w:r>
+        <w:rPr>
+          <w:lang w:val="it-IT"/>
+        </w:rPr>
+        <w:t>. Prima ed ultima pagina del riferimento.</w:t>
       </w:r>
     </w:p>
     <w:p>
@@ -7495,11 +8977,19 @@
           <w:lang w:val="it-IT"/>
         </w:rPr>
       </w:pPr>
-      <w:r>
-        <w:rPr>
-          <w:lang w:val="it-IT"/>
-        </w:rPr>
-        <w:t xml:space="preserve">Kernighan Brian W. e Ritchie Dennis M., </w:t>
+      <w:proofErr w:type="spellStart"/>
+      <w:r>
+        <w:rPr>
+          <w:lang w:val="it-IT"/>
+        </w:rPr>
+        <w:t>Kernighan</w:t>
+      </w:r>
+      <w:proofErr w:type="spellEnd"/>
+      <w:r>
+        <w:rPr>
+          <w:lang w:val="it-IT"/>
+        </w:rPr>
+        <w:t xml:space="preserve"> Brian W. e Ritchie Dennis M., </w:t>
       </w:r>
       <w:r>
         <w:rPr>
@@ -7517,7 +9007,7 @@
     </w:p>
     <w:p>
       <w:pPr>
-        <w:pStyle w:val="Heading2"/>
+        <w:pStyle w:val="Titolo2"/>
       </w:pPr>
       <w:bookmarkStart w:id="34" w:name="_Toc468871456"/>
       <w:r>
@@ -7535,10 +9025,10 @@
           <w:lang w:val="en-US"/>
         </w:rPr>
       </w:pPr>
-      <w:hyperlink r:id="rId21" w:history="1">
+      <w:hyperlink r:id="rId22" w:history="1">
         <w:r>
           <w:rPr>
-            <w:rStyle w:val="Hyperlink"/>
+            <w:rStyle w:val="Collegamentoipertestuale"/>
             <w:lang w:val="en-US"/>
           </w:rPr>
           <w:t>https://en.wikipedia.org/wiki/JavaFX</w:t>
@@ -7550,6 +9040,7 @@
         </w:rPr>
         <w:t xml:space="preserve">, </w:t>
       </w:r>
+      <w:proofErr w:type="spellStart"/>
       <w:r>
         <w:rPr>
           <w:i/>
@@ -7557,6 +9048,7 @@
         </w:rPr>
         <w:t>JavaFX</w:t>
       </w:r>
+      <w:proofErr w:type="spellEnd"/>
       <w:r>
         <w:rPr>
           <w:lang w:val="en-US"/>
@@ -7566,7 +9058,7 @@
     </w:p>
     <w:p>
       <w:pPr>
-        <w:pStyle w:val="ListParagraph"/>
+        <w:pStyle w:val="Paragrafoelenco"/>
         <w:numPr>
           <w:ilvl w:val="0"/>
           <w:numId w:val="8"/>
@@ -7575,10 +9067,10 @@
           <w:lang w:val="en-US"/>
         </w:rPr>
       </w:pPr>
-      <w:hyperlink r:id="rId22" w:history="1">
+      <w:hyperlink r:id="rId23" w:history="1">
         <w:r>
           <w:rPr>
-            <w:rStyle w:val="Hyperlink"/>
+            <w:rStyle w:val="Collegamentoipertestuale"/>
             <w:lang w:val="en-US"/>
           </w:rPr>
           <w:t>http://www.oracle.com/technetwork/java/javase/downloads/javafxscenebuilder-info-2157684.html</w:t>
@@ -7601,18 +9093,27 @@
           <w:i/>
           <w:lang w:val="en-US"/>
         </w:rPr>
-        <w:t>Java FX SceneBuilder</w:t>
-      </w:r>
-      <w:r>
-        <w:rPr>
+        <w:t xml:space="preserve">Java FX </w:t>
+      </w:r>
+      <w:proofErr w:type="spellStart"/>
+      <w:r>
+        <w:rPr>
+          <w:i/>
           <w:lang w:val="en-US"/>
         </w:rPr>
+        <w:t>SceneBuilder</w:t>
+      </w:r>
+      <w:proofErr w:type="spellEnd"/>
+      <w:r>
+        <w:rPr>
+          <w:lang w:val="en-US"/>
+        </w:rPr>
         <w:t>, 09/12/2016</w:t>
       </w:r>
     </w:p>
     <w:p>
       <w:pPr>
-        <w:pStyle w:val="ListParagraph"/>
+        <w:pStyle w:val="Paragrafoelenco"/>
         <w:numPr>
           <w:ilvl w:val="0"/>
           <w:numId w:val="8"/>
@@ -7621,10 +9122,10 @@
           <w:lang w:val="en-US"/>
         </w:rPr>
       </w:pPr>
-      <w:hyperlink r:id="rId23" w:history="1">
+      <w:hyperlink r:id="rId24" w:history="1">
         <w:r>
           <w:rPr>
-            <w:rStyle w:val="Hyperlink"/>
+            <w:rStyle w:val="Collegamentoipertestuale"/>
             <w:lang w:val="en-US"/>
           </w:rPr>
           <w:t>http://docs.oracle.com/javafx/2/scenegraph/jfxpub-scenegraph.htm</w:t>
@@ -7641,18 +9142,34 @@
           <w:i/>
           <w:lang w:val="en-US"/>
         </w:rPr>
-        <w:t>Working with the JavaFX Scene Graph</w:t>
-      </w:r>
-      <w:r>
-        <w:rPr>
+        <w:t xml:space="preserve">Working with the </w:t>
+      </w:r>
+      <w:proofErr w:type="spellStart"/>
+      <w:r>
+        <w:rPr>
+          <w:i/>
           <w:lang w:val="en-US"/>
         </w:rPr>
+        <w:t>JavaFX</w:t>
+      </w:r>
+      <w:proofErr w:type="spellEnd"/>
+      <w:r>
+        <w:rPr>
+          <w:i/>
+          <w:lang w:val="en-US"/>
+        </w:rPr>
+        <w:t xml:space="preserve"> Scene Graph</w:t>
+      </w:r>
+      <w:r>
+        <w:rPr>
+          <w:lang w:val="en-US"/>
+        </w:rPr>
         <w:t>, 09/12/2016</w:t>
       </w:r>
     </w:p>
     <w:p>
       <w:pPr>
-        <w:pStyle w:val="ListParagraph"/>
+        <w:pStyle w:val="Paragrafoelenco"/>
         <w:numPr>
           <w:ilvl w:val="0"/>
           <w:numId w:val="8"/>
@@ -7661,10 +9178,10 @@
           <w:lang w:val="en-US"/>
         </w:rPr>
       </w:pPr>
-      <w:hyperlink r:id="rId24" w:history="1">
+      <w:hyperlink r:id="rId25" w:history="1">
         <w:r>
           <w:rPr>
-            <w:rStyle w:val="Hyperlink"/>
+            <w:rStyle w:val="Collegamentoipertestuale"/>
             <w:lang w:val="en-US"/>
           </w:rPr>
           <w:t>http://gluonhq.com/wp-content/uploads/2015/02/SceneBuilderLogo.png</w:t>
@@ -7692,7 +9209,7 @@
     </w:p>
     <w:p>
       <w:pPr>
-        <w:pStyle w:val="ListParagraph"/>
+        <w:pStyle w:val="Paragrafoelenco"/>
         <w:numPr>
           <w:ilvl w:val="0"/>
           <w:numId w:val="8"/>
@@ -7701,10 +9218,10 @@
           <w:lang w:val="en-US"/>
         </w:rPr>
       </w:pPr>
-      <w:hyperlink r:id="rId25" w:history="1">
+      <w:hyperlink r:id="rId26" w:history="1">
         <w:r>
           <w:rPr>
-            <w:rStyle w:val="Hyperlink"/>
+            <w:rStyle w:val="Collegamentoipertestuale"/>
             <w:lang w:val="en-US"/>
           </w:rPr>
           <w:t>http://mikecann.co.uk/wp-content/uploads/2009/12/javafx_logo_color_1.jpg</w:t>
@@ -7732,7 +9249,7 @@
     </w:p>
     <w:p>
       <w:pPr>
-        <w:pStyle w:val="ListParagraph"/>
+        <w:pStyle w:val="Paragrafoelenco"/>
         <w:numPr>
           <w:ilvl w:val="0"/>
           <w:numId w:val="8"/>
@@ -7741,10 +9258,10 @@
           <w:lang w:val="en-US"/>
         </w:rPr>
       </w:pPr>
-      <w:hyperlink r:id="rId26" w:history="1">
+      <w:hyperlink r:id="rId27" w:history="1">
         <w:r>
           <w:rPr>
-            <w:rStyle w:val="Hyperlink"/>
+            <w:rStyle w:val="Collegamentoipertestuale"/>
             <w:lang w:val="en-US"/>
           </w:rPr>
           <w:t>http://www.zwodnik.com/media/cache/7d/ac/7dac82fd78702aeca1a98b1d1feee42e.png</w:t>
@@ -7783,7 +9300,7 @@
     </w:p>
     <w:p>
       <w:pPr>
-        <w:pStyle w:val="ListParagraph"/>
+        <w:pStyle w:val="Paragrafoelenco"/>
         <w:numPr>
           <w:ilvl w:val="0"/>
           <w:numId w:val="8"/>
@@ -7792,10 +9309,10 @@
           <w:lang w:val="en-US"/>
         </w:rPr>
       </w:pPr>
-      <w:hyperlink r:id="rId27" w:history="1">
+      <w:hyperlink r:id="rId28" w:history="1">
         <w:r>
           <w:rPr>
-            <w:rStyle w:val="Hyperlink"/>
+            <w:rStyle w:val="Collegamentoipertestuale"/>
             <w:lang w:val="en-US"/>
           </w:rPr>
           <w:t>https://en.wikipedia.org/wiki/NetBeans</w:t>
@@ -7807,23 +9324,32 @@
         </w:rPr>
         <w:t xml:space="preserve">, </w:t>
       </w:r>
+      <w:proofErr w:type="spellStart"/>
       <w:r>
         <w:rPr>
           <w:i/>
           <w:lang w:val="en-US"/>
         </w:rPr>
-        <w:t xml:space="preserve">Netbeans, </w:t>
-      </w:r>
-      <w:r>
-        <w:rPr>
+        <w:t>Netbeans</w:t>
+      </w:r>
+      <w:proofErr w:type="spellEnd"/>
+      <w:r>
+        <w:rPr>
+          <w:i/>
           <w:lang w:val="en-US"/>
         </w:rPr>
+        <w:t xml:space="preserve">, </w:t>
+      </w:r>
+      <w:r>
+        <w:rPr>
+          <w:lang w:val="en-US"/>
+        </w:rPr>
         <w:t>09/12/2016</w:t>
       </w:r>
     </w:p>
     <w:p>
       <w:pPr>
-        <w:pStyle w:val="ListParagraph"/>
+        <w:pStyle w:val="Paragrafoelenco"/>
         <w:numPr>
           <w:ilvl w:val="0"/>
           <w:numId w:val="8"/>
@@ -7832,10 +9358,10 @@
           <w:lang w:val="en-US"/>
         </w:rPr>
       </w:pPr>
-      <w:hyperlink r:id="rId28" w:history="1">
+      <w:hyperlink r:id="rId29" w:history="1">
         <w:r>
           <w:rPr>
-            <w:rStyle w:val="Hyperlink"/>
+            <w:rStyle w:val="Collegamentoipertestuale"/>
             <w:lang w:val="en-US"/>
           </w:rPr>
           <w:t>http://tidalwave.it/media/diagrams/20120808/MVC-class-diagram.png</w:t>
@@ -7876,7 +9402,7 @@
     </w:p>
     <w:p>
       <w:pPr>
-        <w:pStyle w:val="Heading1"/>
+        <w:pStyle w:val="Titolo1"/>
         <w:rPr>
           <w:lang w:val="en-US"/>
         </w:rPr>
@@ -7888,6 +9414,7 @@
         <w:br w:type="page"/>
       </w:r>
       <w:bookmarkStart w:id="35" w:name="_Toc468871457"/>
+      <w:proofErr w:type="spellStart"/>
       <w:r>
         <w:rPr>
           <w:lang w:val="en-US"/>
@@ -7896,6 +9423,7 @@
         <w:t>Allegati</w:t>
       </w:r>
       <w:bookmarkEnd w:id="35"/>
+      <w:proofErr w:type="spellEnd"/>
     </w:p>
     <w:p>
       <w:pPr>
@@ -7993,10 +9521,10 @@
       </w:r>
     </w:p>
     <w:sectPr>
-      <w:headerReference w:type="default" r:id="rId29"/>
-      <w:footerReference w:type="default" r:id="rId30"/>
-      <w:headerReference w:type="first" r:id="rId31"/>
-      <w:footerReference w:type="first" r:id="rId32"/>
+      <w:headerReference w:type="default" r:id="rId30"/>
+      <w:footerReference w:type="default" r:id="rId31"/>
+      <w:headerReference w:type="first" r:id="rId32"/>
+      <w:footerReference w:type="first" r:id="rId33"/>
       <w:pgSz w:w="11906" w:h="16838"/>
       <w:pgMar w:top="1985" w:right="1134" w:bottom="1418" w:left="1134" w:header="567" w:footer="567" w:gutter="0"/>
       <w:pgNumType w:start="1"/>
@@ -8008,7 +9536,7 @@
 </file>
 
 <file path=word/endnotes.xml><?xml version="1.0" encoding="utf-8"?>
-<w:endnotes xmlns:wpc="http://schemas.microsoft.com/office/word/2010/wordprocessingCanvas" xmlns:cx="http://schemas.microsoft.com/office/drawing/2014/chartex" xmlns:mc="http://schemas.openxmlformats.org/markup-compatibility/2006" xmlns:o="urn:schemas-microsoft-com:office:office" xmlns:r="http://schemas.openxmlformats.org/officeDocument/2006/relationships" xmlns:m="http://schemas.openxmlformats.org/officeDocument/2006/math" xmlns:v="urn:schemas-microsoft-com:vml" xmlns:wp14="http://schemas.microsoft.com/office/word/2010/wordprocessingDrawing" xmlns:wp="http://schemas.openxmlformats.org/drawingml/2006/wordprocessingDrawing" xmlns:w10="urn:schemas-microsoft-com:office:word" xmlns:w="http://schemas.openxmlformats.org/wordprocessingml/2006/main" xmlns:w14="http://schemas.microsoft.com/office/word/2010/wordml" xmlns:w15="http://schemas.microsoft.com/office/word/2012/wordml" xmlns:w16se="http://schemas.microsoft.com/office/word/2015/wordml/symex" xmlns:wpg="http://schemas.microsoft.com/office/word/2010/wordprocessingGroup" xmlns:wpi="http://schemas.microsoft.com/office/word/2010/wordprocessingInk" xmlns:wne="http://schemas.microsoft.com/office/word/2006/wordml" xmlns:wps="http://schemas.microsoft.com/office/word/2010/wordprocessingShape" mc:Ignorable="w14 w15 w16se wp14">
+<w:endnotes xmlns:wpc="http://schemas.microsoft.com/office/word/2010/wordprocessingCanvas" xmlns:mc="http://schemas.openxmlformats.org/markup-compatibility/2006" xmlns:o="urn:schemas-microsoft-com:office:office" xmlns:r="http://schemas.openxmlformats.org/officeDocument/2006/relationships" xmlns:m="http://schemas.openxmlformats.org/officeDocument/2006/math" xmlns:v="urn:schemas-microsoft-com:vml" xmlns:wp14="http://schemas.microsoft.com/office/word/2010/wordprocessingDrawing" xmlns:wp="http://schemas.openxmlformats.org/drawingml/2006/wordprocessingDrawing" xmlns:w10="urn:schemas-microsoft-com:office:word" xmlns:w="http://schemas.openxmlformats.org/wordprocessingml/2006/main" xmlns:w14="http://schemas.microsoft.com/office/word/2010/wordml" xmlns:w15="http://schemas.microsoft.com/office/word/2012/wordml" xmlns:wpg="http://schemas.microsoft.com/office/word/2010/wordprocessingGroup" xmlns:wpi="http://schemas.microsoft.com/office/word/2010/wordprocessingInk" xmlns:wne="http://schemas.microsoft.com/office/word/2006/wordml" xmlns:wps="http://schemas.microsoft.com/office/word/2010/wordprocessingShape" mc:Ignorable="w14 w15 wp14">
   <w:endnote w:type="separator" w:id="-1">
     <w:p>
       <w:r>
@@ -8027,10 +9555,10 @@
 </file>
 
 <file path=word/footer1.xml><?xml version="1.0" encoding="utf-8"?>
-<w:ftr xmlns:wpc="http://schemas.microsoft.com/office/word/2010/wordprocessingCanvas" xmlns:cx="http://schemas.microsoft.com/office/drawing/2014/chartex" xmlns:mc="http://schemas.openxmlformats.org/markup-compatibility/2006" xmlns:o="urn:schemas-microsoft-com:office:office" xmlns:r="http://schemas.openxmlformats.org/officeDocument/2006/relationships" xmlns:m="http://schemas.openxmlformats.org/officeDocument/2006/math" xmlns:v="urn:schemas-microsoft-com:vml" xmlns:wp14="http://schemas.microsoft.com/office/word/2010/wordprocessingDrawing" xmlns:wp="http://schemas.openxmlformats.org/drawingml/2006/wordprocessingDrawing" xmlns:w10="urn:schemas-microsoft-com:office:word" xmlns:w="http://schemas.openxmlformats.org/wordprocessingml/2006/main" xmlns:w14="http://schemas.microsoft.com/office/word/2010/wordml" xmlns:w15="http://schemas.microsoft.com/office/word/2012/wordml" xmlns:w16se="http://schemas.microsoft.com/office/word/2015/wordml/symex" xmlns:wpg="http://schemas.microsoft.com/office/word/2010/wordprocessingGroup" xmlns:wpi="http://schemas.microsoft.com/office/word/2010/wordprocessingInk" xmlns:wne="http://schemas.microsoft.com/office/word/2006/wordml" xmlns:wps="http://schemas.microsoft.com/office/word/2010/wordprocessingShape" mc:Ignorable="w14 w15 w16se wp14">
+<w:ftr xmlns:wpc="http://schemas.microsoft.com/office/word/2010/wordprocessingCanvas" xmlns:mc="http://schemas.openxmlformats.org/markup-compatibility/2006" xmlns:o="urn:schemas-microsoft-com:office:office" xmlns:r="http://schemas.openxmlformats.org/officeDocument/2006/relationships" xmlns:m="http://schemas.openxmlformats.org/officeDocument/2006/math" xmlns:v="urn:schemas-microsoft-com:vml" xmlns:wp14="http://schemas.microsoft.com/office/word/2010/wordprocessingDrawing" xmlns:wp="http://schemas.openxmlformats.org/drawingml/2006/wordprocessingDrawing" xmlns:w10="urn:schemas-microsoft-com:office:word" xmlns:w="http://schemas.openxmlformats.org/wordprocessingml/2006/main" xmlns:w14="http://schemas.microsoft.com/office/word/2010/wordml" xmlns:w15="http://schemas.microsoft.com/office/word/2012/wordml" xmlns:wpg="http://schemas.microsoft.com/office/word/2010/wordprocessingGroup" xmlns:wpi="http://schemas.microsoft.com/office/word/2010/wordprocessingInk" xmlns:wne="http://schemas.microsoft.com/office/word/2006/wordml" xmlns:wps="http://schemas.microsoft.com/office/word/2010/wordprocessingShape" mc:Ignorable="w14 w15 wp14">
   <w:p>
     <w:pPr>
-      <w:pStyle w:val="Footer"/>
+      <w:pStyle w:val="Pidipagina"/>
     </w:pPr>
     <w:r>
       <w:t>Samuel Dias Da Silva, Cristiano Colangelo</w:t>
@@ -8051,7 +9579,7 @@
       <w:rPr>
         <w:noProof/>
       </w:rPr>
-      <w:t>doc_lgs.docx</w:t>
+      <w:t>doc_lgs-CRIS.docx</w:t>
     </w:r>
     <w:r>
       <w:rPr>
@@ -8068,7 +9596,7 @@
 </file>
 
 <file path=word/footer2.xml><?xml version="1.0" encoding="utf-8"?>
-<w:ftr xmlns:wpc="http://schemas.microsoft.com/office/word/2010/wordprocessingCanvas" xmlns:cx="http://schemas.microsoft.com/office/drawing/2014/chartex" xmlns:mc="http://schemas.openxmlformats.org/markup-compatibility/2006" xmlns:o="urn:schemas-microsoft-com:office:office" xmlns:r="http://schemas.openxmlformats.org/officeDocument/2006/relationships" xmlns:m="http://schemas.openxmlformats.org/officeDocument/2006/math" xmlns:v="urn:schemas-microsoft-com:vml" xmlns:wp14="http://schemas.microsoft.com/office/word/2010/wordprocessingDrawing" xmlns:wp="http://schemas.openxmlformats.org/drawingml/2006/wordprocessingDrawing" xmlns:w10="urn:schemas-microsoft-com:office:word" xmlns:w="http://schemas.openxmlformats.org/wordprocessingml/2006/main" xmlns:w14="http://schemas.microsoft.com/office/word/2010/wordml" xmlns:w15="http://schemas.microsoft.com/office/word/2012/wordml" xmlns:w16se="http://schemas.microsoft.com/office/word/2015/wordml/symex" xmlns:wpg="http://schemas.microsoft.com/office/word/2010/wordprocessingGroup" xmlns:wpi="http://schemas.microsoft.com/office/word/2010/wordprocessingInk" xmlns:wne="http://schemas.microsoft.com/office/word/2006/wordml" xmlns:wps="http://schemas.microsoft.com/office/word/2010/wordprocessingShape" mc:Ignorable="w14 w15 w16se wp14">
+<w:ftr xmlns:wpc="http://schemas.microsoft.com/office/word/2010/wordprocessingCanvas" xmlns:mc="http://schemas.openxmlformats.org/markup-compatibility/2006" xmlns:o="urn:schemas-microsoft-com:office:office" xmlns:r="http://schemas.openxmlformats.org/officeDocument/2006/relationships" xmlns:m="http://schemas.openxmlformats.org/officeDocument/2006/math" xmlns:v="urn:schemas-microsoft-com:vml" xmlns:wp14="http://schemas.microsoft.com/office/word/2010/wordprocessingDrawing" xmlns:wp="http://schemas.openxmlformats.org/drawingml/2006/wordprocessingDrawing" xmlns:w10="urn:schemas-microsoft-com:office:word" xmlns:w="http://schemas.openxmlformats.org/wordprocessingml/2006/main" xmlns:w14="http://schemas.microsoft.com/office/word/2010/wordml" xmlns:w15="http://schemas.microsoft.com/office/word/2012/wordml" xmlns:wpg="http://schemas.microsoft.com/office/word/2010/wordprocessingGroup" xmlns:wpi="http://schemas.microsoft.com/office/word/2010/wordprocessingInk" xmlns:wne="http://schemas.microsoft.com/office/word/2006/wordml" xmlns:wps="http://schemas.microsoft.com/office/word/2010/wordprocessingShape" mc:Ignorable="w14 w15 wp14">
   <w:tbl>
     <w:tblPr>
       <w:tblW w:w="0" w:type="auto"/>
@@ -8109,11 +9637,19 @@
               <w:lang w:val="it-IT"/>
             </w:rPr>
           </w:pPr>
+          <w:proofErr w:type="spellStart"/>
           <w:r>
             <w:rPr>
               <w:lang w:val="it-IT"/>
             </w:rPr>
-            <w:t>Logic Gates Simulator</w:t>
+            <w:t>Logic</w:t>
+          </w:r>
+          <w:proofErr w:type="spellEnd"/>
+          <w:r>
+            <w:rPr>
+              <w:lang w:val="it-IT"/>
+            </w:rPr>
+            <w:t xml:space="preserve"> Gates Simulator</w:t>
           </w:r>
         </w:p>
       </w:tc>
@@ -8295,7 +9831,7 @@
   </w:tbl>
   <w:p>
     <w:pPr>
-      <w:pStyle w:val="Footer"/>
+      <w:pStyle w:val="Pidipagina"/>
       <w:pBdr>
         <w:top w:val="none" w:sz="0" w:space="0" w:color="auto"/>
       </w:pBdr>
@@ -8305,7 +9841,7 @@
 </file>
 
 <file path=word/footnotes.xml><?xml version="1.0" encoding="utf-8"?>
-<w:footnotes xmlns:wpc="http://schemas.microsoft.com/office/word/2010/wordprocessingCanvas" xmlns:cx="http://schemas.microsoft.com/office/drawing/2014/chartex" xmlns:mc="http://schemas.openxmlformats.org/markup-compatibility/2006" xmlns:o="urn:schemas-microsoft-com:office:office" xmlns:r="http://schemas.openxmlformats.org/officeDocument/2006/relationships" xmlns:m="http://schemas.openxmlformats.org/officeDocument/2006/math" xmlns:v="urn:schemas-microsoft-com:vml" xmlns:wp14="http://schemas.microsoft.com/office/word/2010/wordprocessingDrawing" xmlns:wp="http://schemas.openxmlformats.org/drawingml/2006/wordprocessingDrawing" xmlns:w10="urn:schemas-microsoft-com:office:word" xmlns:w="http://schemas.openxmlformats.org/wordprocessingml/2006/main" xmlns:w14="http://schemas.microsoft.com/office/word/2010/wordml" xmlns:w15="http://schemas.microsoft.com/office/word/2012/wordml" xmlns:w16se="http://schemas.microsoft.com/office/word/2015/wordml/symex" xmlns:wpg="http://schemas.microsoft.com/office/word/2010/wordprocessingGroup" xmlns:wpi="http://schemas.microsoft.com/office/word/2010/wordprocessingInk" xmlns:wne="http://schemas.microsoft.com/office/word/2006/wordml" xmlns:wps="http://schemas.microsoft.com/office/word/2010/wordprocessingShape" mc:Ignorable="w14 w15 w16se wp14">
+<w:footnotes xmlns:wpc="http://schemas.microsoft.com/office/word/2010/wordprocessingCanvas" xmlns:mc="http://schemas.openxmlformats.org/markup-compatibility/2006" xmlns:o="urn:schemas-microsoft-com:office:office" xmlns:r="http://schemas.openxmlformats.org/officeDocument/2006/relationships" xmlns:m="http://schemas.openxmlformats.org/officeDocument/2006/math" xmlns:v="urn:schemas-microsoft-com:vml" xmlns:wp14="http://schemas.microsoft.com/office/word/2010/wordprocessingDrawing" xmlns:wp="http://schemas.openxmlformats.org/drawingml/2006/wordprocessingDrawing" xmlns:w10="urn:schemas-microsoft-com:office:word" xmlns:w="http://schemas.openxmlformats.org/wordprocessingml/2006/main" xmlns:w14="http://schemas.microsoft.com/office/word/2010/wordml" xmlns:w15="http://schemas.microsoft.com/office/word/2012/wordml" xmlns:wpg="http://schemas.microsoft.com/office/word/2010/wordprocessingGroup" xmlns:wpi="http://schemas.microsoft.com/office/word/2010/wordprocessingInk" xmlns:wne="http://schemas.microsoft.com/office/word/2006/wordml" xmlns:wps="http://schemas.microsoft.com/office/word/2010/wordprocessingShape" mc:Ignorable="w14 w15 wp14">
   <w:footnote w:type="separator" w:id="-1">
     <w:p>
       <w:r>
@@ -8324,7 +9860,7 @@
 </file>
 
 <file path=word/header1.xml><?xml version="1.0" encoding="utf-8"?>
-<w:hdr xmlns:wpc="http://schemas.microsoft.com/office/word/2010/wordprocessingCanvas" xmlns:cx="http://schemas.microsoft.com/office/drawing/2014/chartex" xmlns:mc="http://schemas.openxmlformats.org/markup-compatibility/2006" xmlns:o="urn:schemas-microsoft-com:office:office" xmlns:r="http://schemas.openxmlformats.org/officeDocument/2006/relationships" xmlns:m="http://schemas.openxmlformats.org/officeDocument/2006/math" xmlns:v="urn:schemas-microsoft-com:vml" xmlns:wp14="http://schemas.microsoft.com/office/word/2010/wordprocessingDrawing" xmlns:wp="http://schemas.openxmlformats.org/drawingml/2006/wordprocessingDrawing" xmlns:w10="urn:schemas-microsoft-com:office:word" xmlns:w="http://schemas.openxmlformats.org/wordprocessingml/2006/main" xmlns:w14="http://schemas.microsoft.com/office/word/2010/wordml" xmlns:w15="http://schemas.microsoft.com/office/word/2012/wordml" xmlns:w16se="http://schemas.microsoft.com/office/word/2015/wordml/symex" xmlns:wpg="http://schemas.microsoft.com/office/word/2010/wordprocessingGroup" xmlns:wpi="http://schemas.microsoft.com/office/word/2010/wordprocessingInk" xmlns:wne="http://schemas.microsoft.com/office/word/2006/wordml" xmlns:wps="http://schemas.microsoft.com/office/word/2010/wordprocessingShape" mc:Ignorable="w14 w15 w16se wp14">
+<w:hdr xmlns:wpc="http://schemas.microsoft.com/office/word/2010/wordprocessingCanvas" xmlns:mc="http://schemas.openxmlformats.org/markup-compatibility/2006" xmlns:o="urn:schemas-microsoft-com:office:office" xmlns:r="http://schemas.openxmlformats.org/officeDocument/2006/relationships" xmlns:m="http://schemas.openxmlformats.org/officeDocument/2006/math" xmlns:v="urn:schemas-microsoft-com:vml" xmlns:wp14="http://schemas.microsoft.com/office/word/2010/wordprocessingDrawing" xmlns:wp="http://schemas.openxmlformats.org/drawingml/2006/wordprocessingDrawing" xmlns:w10="urn:schemas-microsoft-com:office:word" xmlns:w="http://schemas.openxmlformats.org/wordprocessingml/2006/main" xmlns:w14="http://schemas.microsoft.com/office/word/2010/wordml" xmlns:w15="http://schemas.microsoft.com/office/word/2012/wordml" xmlns:wpg="http://schemas.microsoft.com/office/word/2010/wordprocessingGroup" xmlns:wpi="http://schemas.microsoft.com/office/word/2010/wordprocessingInk" xmlns:wne="http://schemas.microsoft.com/office/word/2006/wordml" xmlns:wps="http://schemas.microsoft.com/office/word/2010/wordprocessingShape" mc:Ignorable="w14 w15 wp14">
   <w:tbl>
     <w:tblPr>
       <w:tblW w:w="9639" w:type="dxa"/>
@@ -8369,7 +9905,7 @@
         </w:tcPr>
         <w:p>
           <w:pPr>
-            <w:pStyle w:val="Header"/>
+            <w:pStyle w:val="Intestazione"/>
             <w:jc w:val="center"/>
             <w:rPr>
               <w:rFonts w:cs="Arial"/>
@@ -8383,7 +9919,7 @@
               <w:rFonts w:cs="Arial"/>
               <w:noProof/>
               <w:sz w:val="28"/>
-              <w:lang w:eastAsia="it-CH"/>
+              <w:lang w:val="it-IT"/>
             </w:rPr>
             <w:drawing>
               <wp:inline distT="0" distB="0" distL="0" distR="0" wp14:anchorId="7CD5C6F2" wp14:editId="303E29F3">
@@ -8453,7 +9989,7 @@
         </w:tcPr>
         <w:p>
           <w:pPr>
-            <w:pStyle w:val="Header"/>
+            <w:pStyle w:val="Intestazione"/>
             <w:jc w:val="center"/>
             <w:rPr>
               <w:rFonts w:cs="Arial"/>
@@ -8490,7 +10026,7 @@
         </w:tcPr>
         <w:p>
           <w:pPr>
-            <w:pStyle w:val="Header"/>
+            <w:pStyle w:val="Intestazione"/>
             <w:jc w:val="center"/>
             <w:rPr>
               <w:rFonts w:cs="Arial"/>
@@ -8530,7 +10066,7 @@
               <w:noProof/>
               <w:snapToGrid w:val="0"/>
             </w:rPr>
-            <w:t>5</w:t>
+            <w:t>14</w:t>
           </w:r>
           <w:r>
             <w:rPr>
@@ -8573,7 +10109,7 @@
               <w:noProof/>
               <w:snapToGrid w:val="0"/>
             </w:rPr>
-            <w:t>15</w:t>
+            <w:t>17</w:t>
           </w:r>
           <w:r>
             <w:rPr>
@@ -8632,7 +10168,7 @@
         </w:tcPr>
         <w:p>
           <w:pPr>
-            <w:pStyle w:val="Header"/>
+            <w:pStyle w:val="Intestazione"/>
             <w:jc w:val="center"/>
             <w:rPr>
               <w:rFonts w:cs="Arial"/>
@@ -8641,6 +10177,7 @@
               <w:szCs w:val="24"/>
             </w:rPr>
           </w:pPr>
+          <w:proofErr w:type="spellStart"/>
           <w:r>
             <w:rPr>
               <w:rFonts w:cs="Arial"/>
@@ -8648,7 +10185,17 @@
               <w:sz w:val="24"/>
               <w:szCs w:val="24"/>
             </w:rPr>
-            <w:t>Logic Gates Simulator</w:t>
+            <w:t>Logic</w:t>
+          </w:r>
+          <w:proofErr w:type="spellEnd"/>
+          <w:r>
+            <w:rPr>
+              <w:rFonts w:cs="Arial"/>
+              <w:b/>
+              <w:sz w:val="24"/>
+              <w:szCs w:val="24"/>
+            </w:rPr>
+            <w:t xml:space="preserve"> Gates Simulator</w:t>
           </w:r>
         </w:p>
       </w:tc>
@@ -8669,7 +10216,7 @@
         </w:tcPr>
         <w:p>
           <w:pPr>
-            <w:pStyle w:val="Header"/>
+            <w:pStyle w:val="Intestazione"/>
             <w:jc w:val="center"/>
             <w:rPr>
               <w:rFonts w:cs="Arial"/>
@@ -8682,7 +10229,7 @@
   </w:tbl>
   <w:p>
     <w:pPr>
-      <w:pStyle w:val="Header"/>
+      <w:pStyle w:val="Intestazione"/>
       <w:rPr>
         <w:rFonts w:cs="Arial"/>
         <w:sz w:val="8"/>
@@ -8694,7 +10241,7 @@
 </file>
 
 <file path=word/header2.xml><?xml version="1.0" encoding="utf-8"?>
-<w:hdr xmlns:wpc="http://schemas.microsoft.com/office/word/2010/wordprocessingCanvas" xmlns:cx="http://schemas.microsoft.com/office/drawing/2014/chartex" xmlns:mc="http://schemas.openxmlformats.org/markup-compatibility/2006" xmlns:o="urn:schemas-microsoft-com:office:office" xmlns:r="http://schemas.openxmlformats.org/officeDocument/2006/relationships" xmlns:m="http://schemas.openxmlformats.org/officeDocument/2006/math" xmlns:v="urn:schemas-microsoft-com:vml" xmlns:wp14="http://schemas.microsoft.com/office/word/2010/wordprocessingDrawing" xmlns:wp="http://schemas.openxmlformats.org/drawingml/2006/wordprocessingDrawing" xmlns:w10="urn:schemas-microsoft-com:office:word" xmlns:w="http://schemas.openxmlformats.org/wordprocessingml/2006/main" xmlns:w14="http://schemas.microsoft.com/office/word/2010/wordml" xmlns:w15="http://schemas.microsoft.com/office/word/2012/wordml" xmlns:w16se="http://schemas.microsoft.com/office/word/2015/wordml/symex" xmlns:wpg="http://schemas.microsoft.com/office/word/2010/wordprocessingGroup" xmlns:wpi="http://schemas.microsoft.com/office/word/2010/wordprocessingInk" xmlns:wne="http://schemas.microsoft.com/office/word/2006/wordml" xmlns:wps="http://schemas.microsoft.com/office/word/2010/wordprocessingShape" mc:Ignorable="w14 w15 w16se wp14">
+<w:hdr xmlns:wpc="http://schemas.microsoft.com/office/word/2010/wordprocessingCanvas" xmlns:mc="http://schemas.openxmlformats.org/markup-compatibility/2006" xmlns:o="urn:schemas-microsoft-com:office:office" xmlns:r="http://schemas.openxmlformats.org/officeDocument/2006/relationships" xmlns:m="http://schemas.openxmlformats.org/officeDocument/2006/math" xmlns:v="urn:schemas-microsoft-com:vml" xmlns:wp14="http://schemas.microsoft.com/office/word/2010/wordprocessingDrawing" xmlns:wp="http://schemas.openxmlformats.org/drawingml/2006/wordprocessingDrawing" xmlns:w10="urn:schemas-microsoft-com:office:word" xmlns:w="http://schemas.openxmlformats.org/wordprocessingml/2006/main" xmlns:w14="http://schemas.microsoft.com/office/word/2010/wordml" xmlns:w15="http://schemas.microsoft.com/office/word/2012/wordml" xmlns:wpg="http://schemas.microsoft.com/office/word/2010/wordprocessingGroup" xmlns:wpi="http://schemas.microsoft.com/office/word/2010/wordprocessingInk" xmlns:wne="http://schemas.microsoft.com/office/word/2006/wordml" xmlns:wps="http://schemas.microsoft.com/office/word/2010/wordprocessingShape" mc:Ignorable="w14 w15 wp14">
   <w:tbl>
     <w:tblPr>
       <w:tblW w:w="9644" w:type="dxa"/>
@@ -8736,7 +10283,7 @@
         </w:tcPr>
         <w:p>
           <w:pPr>
-            <w:pStyle w:val="Header"/>
+            <w:pStyle w:val="Intestazione"/>
             <w:jc w:val="center"/>
             <w:rPr>
               <w:rFonts w:cs="Arial"/>
@@ -8750,7 +10297,7 @@
               <w:rFonts w:cs="Arial"/>
               <w:noProof/>
               <w:sz w:val="28"/>
-              <w:lang w:eastAsia="it-CH"/>
+              <w:lang w:val="it-IT"/>
             </w:rPr>
             <w:drawing>
               <wp:inline distT="0" distB="0" distL="0" distR="0" wp14:anchorId="5BDC28D1" wp14:editId="2816B617">
@@ -8820,7 +10367,7 @@
         </w:tcPr>
         <w:p>
           <w:pPr>
-            <w:pStyle w:val="Header"/>
+            <w:pStyle w:val="Intestazione"/>
             <w:jc w:val="center"/>
             <w:rPr>
               <w:rFonts w:cs="Arial"/>
@@ -8887,7 +10434,7 @@
         </w:tcPr>
         <w:p>
           <w:pPr>
-            <w:pStyle w:val="Header"/>
+            <w:pStyle w:val="Intestazione"/>
             <w:jc w:val="center"/>
             <w:rPr>
               <w:rFonts w:cs="Arial"/>
@@ -8911,15 +10458,15 @@
   </w:tbl>
   <w:p>
     <w:pPr>
-      <w:pStyle w:val="Header"/>
+      <w:pStyle w:val="Intestazione"/>
     </w:pPr>
   </w:p>
 </w:hdr>
 </file>
 
 <file path=word/numbering.xml><?xml version="1.0" encoding="utf-8"?>
-<w:numbering xmlns:wpc="http://schemas.microsoft.com/office/word/2010/wordprocessingCanvas" xmlns:cx="http://schemas.microsoft.com/office/drawing/2014/chartex" xmlns:mc="http://schemas.openxmlformats.org/markup-compatibility/2006" xmlns:o="urn:schemas-microsoft-com:office:office" xmlns:r="http://schemas.openxmlformats.org/officeDocument/2006/relationships" xmlns:m="http://schemas.openxmlformats.org/officeDocument/2006/math" xmlns:v="urn:schemas-microsoft-com:vml" xmlns:wp14="http://schemas.microsoft.com/office/word/2010/wordprocessingDrawing" xmlns:wp="http://schemas.openxmlformats.org/drawingml/2006/wordprocessingDrawing" xmlns:w10="urn:schemas-microsoft-com:office:word" xmlns:w="http://schemas.openxmlformats.org/wordprocessingml/2006/main" xmlns:w14="http://schemas.microsoft.com/office/word/2010/wordml" xmlns:w15="http://schemas.microsoft.com/office/word/2012/wordml" xmlns:w16se="http://schemas.microsoft.com/office/word/2015/wordml/symex" xmlns:wpg="http://schemas.microsoft.com/office/word/2010/wordprocessingGroup" xmlns:wpi="http://schemas.microsoft.com/office/word/2010/wordprocessingInk" xmlns:wne="http://schemas.microsoft.com/office/word/2006/wordml" xmlns:wps="http://schemas.microsoft.com/office/word/2010/wordprocessingShape" mc:Ignorable="w14 w15 w16se wp14">
-  <w:abstractNum w:abstractNumId="0" w15:restartNumberingAfterBreak="0">
+<w:numbering xmlns:wpc="http://schemas.microsoft.com/office/word/2010/wordprocessingCanvas" xmlns:mc="http://schemas.openxmlformats.org/markup-compatibility/2006" xmlns:o="urn:schemas-microsoft-com:office:office" xmlns:r="http://schemas.openxmlformats.org/officeDocument/2006/relationships" xmlns:m="http://schemas.openxmlformats.org/officeDocument/2006/math" xmlns:v="urn:schemas-microsoft-com:vml" xmlns:wp14="http://schemas.microsoft.com/office/word/2010/wordprocessingDrawing" xmlns:wp="http://schemas.openxmlformats.org/drawingml/2006/wordprocessingDrawing" xmlns:w10="urn:schemas-microsoft-com:office:word" xmlns:w="http://schemas.openxmlformats.org/wordprocessingml/2006/main" xmlns:w14="http://schemas.microsoft.com/office/word/2010/wordml" xmlns:w15="http://schemas.microsoft.com/office/word/2012/wordml" xmlns:wpg="http://schemas.microsoft.com/office/word/2010/wordprocessingGroup" xmlns:wpi="http://schemas.microsoft.com/office/word/2010/wordprocessingInk" xmlns:wne="http://schemas.microsoft.com/office/word/2006/wordml" xmlns:wps="http://schemas.microsoft.com/office/word/2010/wordprocessingShape" mc:Ignorable="w14 w15 wp14">
+  <w:abstractNum w:abstractNumId="0">
     <w:nsid w:val="0801489A"/>
     <w:multiLevelType w:val="hybridMultilevel"/>
     <w:tmpl w:val="F3A21FFC"/>
@@ -9032,7 +10579,7 @@
       </w:pPr>
     </w:lvl>
   </w:abstractNum>
-  <w:abstractNum w:abstractNumId="1" w15:restartNumberingAfterBreak="0">
+  <w:abstractNum w:abstractNumId="1">
     <w:nsid w:val="0BD80EB2"/>
     <w:multiLevelType w:val="hybridMultilevel"/>
     <w:tmpl w:val="D3143AC2"/>
@@ -9172,7 +10719,7 @@
       </w:rPr>
     </w:lvl>
   </w:abstractNum>
-  <w:abstractNum w:abstractNumId="2" w15:restartNumberingAfterBreak="0">
+  <w:abstractNum w:abstractNumId="2">
     <w:nsid w:val="0D547769"/>
     <w:multiLevelType w:val="hybridMultilevel"/>
     <w:tmpl w:val="7F2074D2"/>
@@ -9312,7 +10859,7 @@
       </w:rPr>
     </w:lvl>
   </w:abstractNum>
-  <w:abstractNum w:abstractNumId="3" w15:restartNumberingAfterBreak="0">
+  <w:abstractNum w:abstractNumId="3">
     <w:nsid w:val="10CB776C"/>
     <w:multiLevelType w:val="hybridMultilevel"/>
     <w:tmpl w:val="678CE950"/>
@@ -9452,7 +10999,7 @@
       </w:rPr>
     </w:lvl>
   </w:abstractNum>
-  <w:abstractNum w:abstractNumId="4" w15:restartNumberingAfterBreak="0">
+  <w:abstractNum w:abstractNumId="4">
     <w:nsid w:val="12C843D7"/>
     <w:multiLevelType w:val="hybridMultilevel"/>
     <w:tmpl w:val="C1845D68"/>
@@ -9592,7 +11139,7 @@
       </w:rPr>
     </w:lvl>
   </w:abstractNum>
-  <w:abstractNum w:abstractNumId="5" w15:restartNumberingAfterBreak="0">
+  <w:abstractNum w:abstractNumId="5">
     <w:nsid w:val="16173516"/>
     <w:multiLevelType w:val="hybridMultilevel"/>
     <w:tmpl w:val="95E6023C"/>
@@ -9711,7 +11258,7 @@
       </w:pPr>
     </w:lvl>
   </w:abstractNum>
-  <w:abstractNum w:abstractNumId="6" w15:restartNumberingAfterBreak="0">
+  <w:abstractNum w:abstractNumId="6">
     <w:nsid w:val="22DC02CA"/>
     <w:multiLevelType w:val="hybridMultilevel"/>
     <w:tmpl w:val="3E6C221C"/>
@@ -9851,7 +11398,7 @@
       </w:rPr>
     </w:lvl>
   </w:abstractNum>
-  <w:abstractNum w:abstractNumId="7" w15:restartNumberingAfterBreak="0">
+  <w:abstractNum w:abstractNumId="7">
     <w:nsid w:val="24A46D31"/>
     <w:multiLevelType w:val="hybridMultilevel"/>
     <w:tmpl w:val="A56221F0"/>
@@ -9964,7 +11511,7 @@
       </w:pPr>
     </w:lvl>
   </w:abstractNum>
-  <w:abstractNum w:abstractNumId="8" w15:restartNumberingAfterBreak="0">
+  <w:abstractNum w:abstractNumId="8">
     <w:nsid w:val="42877B46"/>
     <w:multiLevelType w:val="multilevel"/>
     <w:tmpl w:val="DE142C5C"/>
@@ -10113,14 +11660,14 @@
       </w:rPr>
     </w:lvl>
   </w:abstractNum>
-  <w:abstractNum w:abstractNumId="9" w15:restartNumberingAfterBreak="0">
+  <w:abstractNum w:abstractNumId="9">
     <w:nsid w:val="57C86EE7"/>
     <w:multiLevelType w:val="multilevel"/>
     <w:tmpl w:val="37A4FB60"/>
     <w:lvl w:ilvl="0">
       <w:start w:val="1"/>
       <w:numFmt w:val="decimal"/>
-      <w:pStyle w:val="Heading1"/>
+      <w:pStyle w:val="Titolo1"/>
       <w:lvlText w:val="%1"/>
       <w:lvlJc w:val="left"/>
       <w:pPr>
@@ -10136,7 +11683,7 @@
     <w:lvl w:ilvl="1">
       <w:start w:val="1"/>
       <w:numFmt w:val="decimal"/>
-      <w:pStyle w:val="Heading2"/>
+      <w:pStyle w:val="Titolo2"/>
       <w:lvlText w:val="%1.%2"/>
       <w:lvlJc w:val="left"/>
       <w:pPr>
@@ -10152,7 +11699,7 @@
     <w:lvl w:ilvl="2">
       <w:start w:val="1"/>
       <w:numFmt w:val="decimal"/>
-      <w:pStyle w:val="Heading3"/>
+      <w:pStyle w:val="Titolo3"/>
       <w:lvlText w:val="%1.%2.%3"/>
       <w:lvlJc w:val="left"/>
       <w:pPr>
@@ -10168,7 +11715,7 @@
     <w:lvl w:ilvl="3">
       <w:start w:val="1"/>
       <w:numFmt w:val="decimal"/>
-      <w:pStyle w:val="Heading4"/>
+      <w:pStyle w:val="Titolo4"/>
       <w:lvlText w:val="%1.%2.%3.%4"/>
       <w:lvlJc w:val="left"/>
       <w:pPr>
@@ -10184,7 +11731,7 @@
     <w:lvl w:ilvl="4">
       <w:start w:val="1"/>
       <w:numFmt w:val="decimal"/>
-      <w:pStyle w:val="Heading5"/>
+      <w:pStyle w:val="Titolo5"/>
       <w:lvlText w:val="%1.%2.%3.%4.%5"/>
       <w:lvlJc w:val="left"/>
       <w:pPr>
@@ -10200,7 +11747,7 @@
     <w:lvl w:ilvl="5">
       <w:start w:val="1"/>
       <w:numFmt w:val="decimal"/>
-      <w:pStyle w:val="Heading6"/>
+      <w:pStyle w:val="Titolo6"/>
       <w:lvlText w:val="%1.%2.%3.%4.%5.%6"/>
       <w:lvlJc w:val="left"/>
       <w:pPr>
@@ -10216,7 +11763,7 @@
     <w:lvl w:ilvl="6">
       <w:start w:val="1"/>
       <w:numFmt w:val="decimal"/>
-      <w:pStyle w:val="Heading7"/>
+      <w:pStyle w:val="Titolo7"/>
       <w:lvlText w:val="%1.%2.%3.%4.%5.%6.%7"/>
       <w:lvlJc w:val="left"/>
       <w:pPr>
@@ -10232,7 +11779,7 @@
     <w:lvl w:ilvl="7">
       <w:start w:val="1"/>
       <w:numFmt w:val="decimal"/>
-      <w:pStyle w:val="Heading8"/>
+      <w:pStyle w:val="Titolo8"/>
       <w:lvlText w:val="%1.%2.%3.%4.%5.%6.%7.%8"/>
       <w:lvlJc w:val="left"/>
       <w:pPr>
@@ -10248,7 +11795,7 @@
     <w:lvl w:ilvl="8">
       <w:start w:val="1"/>
       <w:numFmt w:val="decimal"/>
-      <w:pStyle w:val="Heading9"/>
+      <w:pStyle w:val="Titolo9"/>
       <w:lvlText w:val="%1.%2.%3.%4.%5.%6.%7.%8.%9"/>
       <w:lvlJc w:val="left"/>
       <w:pPr>
@@ -10262,7 +11809,7 @@
       </w:rPr>
     </w:lvl>
   </w:abstractNum>
-  <w:abstractNum w:abstractNumId="10" w15:restartNumberingAfterBreak="0">
+  <w:abstractNum w:abstractNumId="10">
     <w:nsid w:val="66871ECE"/>
     <w:multiLevelType w:val="hybridMultilevel"/>
     <w:tmpl w:val="7F74FC56"/>
@@ -10378,7 +11925,7 @@
       </w:pPr>
     </w:lvl>
   </w:abstractNum>
-  <w:abstractNum w:abstractNumId="11" w15:restartNumberingAfterBreak="0">
+  <w:abstractNum w:abstractNumId="11">
     <w:nsid w:val="69C62CCF"/>
     <w:multiLevelType w:val="hybridMultilevel"/>
     <w:tmpl w:val="B6266230"/>
@@ -10494,7 +12041,7 @@
       </w:rPr>
     </w:lvl>
   </w:abstractNum>
-  <w:abstractNum w:abstractNumId="12" w15:restartNumberingAfterBreak="0">
+  <w:abstractNum w:abstractNumId="12">
     <w:nsid w:val="6ABE5228"/>
     <w:multiLevelType w:val="hybridMultilevel"/>
     <w:tmpl w:val="B2FE6042"/>
@@ -10610,7 +12157,7 @@
       </w:pPr>
     </w:lvl>
   </w:abstractNum>
-  <w:abstractNum w:abstractNumId="13" w15:restartNumberingAfterBreak="0">
+  <w:abstractNum w:abstractNumId="13">
     <w:nsid w:val="72904C79"/>
     <w:multiLevelType w:val="hybridMultilevel"/>
     <w:tmpl w:val="EB328896"/>
@@ -10750,7 +12297,7 @@
       </w:rPr>
     </w:lvl>
   </w:abstractNum>
-  <w:abstractNum w:abstractNumId="14" w15:restartNumberingAfterBreak="0">
+  <w:abstractNum w:abstractNumId="14">
     <w:nsid w:val="7ACC392C"/>
     <w:multiLevelType w:val="hybridMultilevel"/>
     <w:tmpl w:val="F282F7F0"/>
@@ -10890,7 +12437,7 @@
       </w:rPr>
     </w:lvl>
   </w:abstractNum>
-  <w:abstractNum w:abstractNumId="15" w15:restartNumberingAfterBreak="0">
+  <w:abstractNum w:abstractNumId="15">
     <w:nsid w:val="7CD54937"/>
     <w:multiLevelType w:val="hybridMultilevel"/>
     <w:tmpl w:val="1AB0305A"/>
@@ -11083,7 +12630,7 @@
 </file>
 
 <file path=word/styles.xml><?xml version="1.0" encoding="utf-8"?>
-<w:styles xmlns:mc="http://schemas.openxmlformats.org/markup-compatibility/2006" xmlns:r="http://schemas.openxmlformats.org/officeDocument/2006/relationships" xmlns:w="http://schemas.openxmlformats.org/wordprocessingml/2006/main" xmlns:w14="http://schemas.microsoft.com/office/word/2010/wordml" xmlns:w15="http://schemas.microsoft.com/office/word/2012/wordml" xmlns:w16se="http://schemas.microsoft.com/office/word/2015/wordml/symex" mc:Ignorable="w14 w15 w16se">
+<w:styles xmlns:mc="http://schemas.openxmlformats.org/markup-compatibility/2006" xmlns:r="http://schemas.openxmlformats.org/officeDocument/2006/relationships" xmlns:w="http://schemas.openxmlformats.org/wordprocessingml/2006/main" xmlns:w14="http://schemas.microsoft.com/office/word/2010/wordml" xmlns:w15="http://schemas.microsoft.com/office/word/2012/wordml" mc:Ignorable="w14 w15">
   <w:docDefaults>
     <w:rPrDefault>
       <w:rPr>
@@ -11466,7 +13013,7 @@
     <w:lsdException w:name="List Table 6 Colorful Accent 6" w:uiPriority="51"/>
     <w:lsdException w:name="List Table 7 Colorful Accent 6" w:uiPriority="52"/>
   </w:latentStyles>
-  <w:style w:type="paragraph" w:default="1" w:styleId="Normal">
+  <w:style w:type="paragraph" w:default="1" w:styleId="Normale">
     <w:name w:val="Normal"/>
     <w:qFormat/>
     <w:rsid w:val="007E480C"/>
@@ -11476,10 +13023,10 @@
       <w:lang w:eastAsia="it-IT"/>
     </w:rPr>
   </w:style>
-  <w:style w:type="paragraph" w:styleId="Heading1">
+  <w:style w:type="paragraph" w:styleId="Titolo1">
     <w:name w:val="heading 1"/>
-    <w:basedOn w:val="Normal"/>
-    <w:next w:val="Normal"/>
+    <w:basedOn w:val="Normale"/>
+    <w:next w:val="Normale"/>
     <w:qFormat/>
     <w:rsid w:val="006D42C6"/>
     <w:pPr>
@@ -11500,12 +13047,12 @@
       <w:sz w:val="26"/>
     </w:rPr>
   </w:style>
-  <w:style w:type="paragraph" w:styleId="Heading2">
+  <w:style w:type="paragraph" w:styleId="Titolo2">
     <w:name w:val="heading 2"/>
     <w:aliases w:val="cmbx12"/>
-    <w:basedOn w:val="Normal"/>
-    <w:next w:val="Normal"/>
-    <w:link w:val="Heading2Char"/>
+    <w:basedOn w:val="Normale"/>
+    <w:next w:val="Normale"/>
+    <w:link w:val="Titolo2Carattere"/>
     <w:qFormat/>
     <w:rsid w:val="007E480C"/>
     <w:pPr>
@@ -11525,10 +13072,10 @@
       <w:lang w:val="it-IT"/>
     </w:rPr>
   </w:style>
-  <w:style w:type="paragraph" w:styleId="Heading3">
+  <w:style w:type="paragraph" w:styleId="Titolo3">
     <w:name w:val="heading 3"/>
-    <w:basedOn w:val="Normal"/>
-    <w:next w:val="Normal"/>
+    <w:basedOn w:val="Normale"/>
+    <w:next w:val="Normale"/>
     <w:qFormat/>
     <w:rsid w:val="006D42C6"/>
     <w:pPr>
@@ -11546,10 +13093,10 @@
       <w:lang w:val="it-IT"/>
     </w:rPr>
   </w:style>
-  <w:style w:type="paragraph" w:styleId="Heading4">
+  <w:style w:type="paragraph" w:styleId="Titolo4">
     <w:name w:val="heading 4"/>
-    <w:basedOn w:val="Normal"/>
-    <w:next w:val="Normal"/>
+    <w:basedOn w:val="Normale"/>
+    <w:next w:val="Normale"/>
     <w:qFormat/>
     <w:rsid w:val="006D42C6"/>
     <w:pPr>
@@ -11569,10 +13116,10 @@
       <w:b/>
     </w:rPr>
   </w:style>
-  <w:style w:type="paragraph" w:styleId="Heading5">
+  <w:style w:type="paragraph" w:styleId="Titolo5">
     <w:name w:val="heading 5"/>
-    <w:basedOn w:val="Normal"/>
-    <w:next w:val="Normal"/>
+    <w:basedOn w:val="Normale"/>
+    <w:next w:val="Normale"/>
     <w:qFormat/>
     <w:rsid w:val="002C797B"/>
     <w:pPr>
@@ -11599,10 +13146,10 @@
       <w:sz w:val="22"/>
     </w:rPr>
   </w:style>
-  <w:style w:type="paragraph" w:styleId="Heading6">
+  <w:style w:type="paragraph" w:styleId="Titolo6">
     <w:name w:val="heading 6"/>
-    <w:basedOn w:val="Normal"/>
-    <w:next w:val="Normal"/>
+    <w:basedOn w:val="Normale"/>
+    <w:next w:val="Normale"/>
     <w:qFormat/>
     <w:rsid w:val="002C797B"/>
     <w:pPr>
@@ -11621,10 +13168,10 @@
       <w:szCs w:val="22"/>
     </w:rPr>
   </w:style>
-  <w:style w:type="paragraph" w:styleId="Heading7">
+  <w:style w:type="paragraph" w:styleId="Titolo7">
     <w:name w:val="heading 7"/>
-    <w:basedOn w:val="Normal"/>
-    <w:next w:val="Normal"/>
+    <w:basedOn w:val="Normale"/>
+    <w:next w:val="Normale"/>
     <w:qFormat/>
     <w:rsid w:val="002C797B"/>
     <w:pPr>
@@ -11641,10 +13188,10 @@
       <w:szCs w:val="24"/>
     </w:rPr>
   </w:style>
-  <w:style w:type="paragraph" w:styleId="Heading8">
+  <w:style w:type="paragraph" w:styleId="Titolo8">
     <w:name w:val="heading 8"/>
-    <w:basedOn w:val="Normal"/>
-    <w:next w:val="Normal"/>
+    <w:basedOn w:val="Normale"/>
+    <w:next w:val="Normale"/>
     <w:qFormat/>
     <w:rsid w:val="002C797B"/>
     <w:pPr>
@@ -11662,10 +13209,10 @@
       <w:szCs w:val="24"/>
     </w:rPr>
   </w:style>
-  <w:style w:type="paragraph" w:styleId="Heading9">
+  <w:style w:type="paragraph" w:styleId="Titolo9">
     <w:name w:val="heading 9"/>
-    <w:basedOn w:val="Normal"/>
-    <w:next w:val="Normal"/>
+    <w:basedOn w:val="Normale"/>
+    <w:next w:val="Normale"/>
     <w:qFormat/>
     <w:rsid w:val="002C797B"/>
     <w:pPr>
@@ -11682,13 +13229,13 @@
       <w:szCs w:val="22"/>
     </w:rPr>
   </w:style>
-  <w:style w:type="character" w:default="1" w:styleId="DefaultParagraphFont">
+  <w:style w:type="character" w:default="1" w:styleId="Carpredefinitoparagrafo">
     <w:name w:val="Default Paragraph Font"/>
     <w:uiPriority w:val="1"/>
     <w:semiHidden/>
     <w:unhideWhenUsed/>
   </w:style>
-  <w:style w:type="table" w:default="1" w:styleId="TableNormal">
+  <w:style w:type="table" w:default="1" w:styleId="Tabellanormale">
     <w:name w:val="Normal Table"/>
     <w:uiPriority w:val="99"/>
     <w:semiHidden/>
@@ -11703,15 +13250,15 @@
       </w:tblCellMar>
     </w:tblPr>
   </w:style>
-  <w:style w:type="numbering" w:default="1" w:styleId="NoList">
+  <w:style w:type="numbering" w:default="1" w:styleId="Nessunelenco">
     <w:name w:val="No List"/>
     <w:uiPriority w:val="99"/>
     <w:semiHidden/>
     <w:unhideWhenUsed/>
   </w:style>
-  <w:style w:type="paragraph" w:styleId="Header">
+  <w:style w:type="paragraph" w:styleId="Intestazione">
     <w:name w:val="header"/>
-    <w:basedOn w:val="Normal"/>
+    <w:basedOn w:val="Normale"/>
     <w:pPr>
       <w:tabs>
         <w:tab w:val="center" w:pos="4819"/>
@@ -11719,9 +13266,9 @@
       </w:tabs>
     </w:pPr>
   </w:style>
-  <w:style w:type="paragraph" w:styleId="Footer">
+  <w:style w:type="paragraph" w:styleId="Pidipagina">
     <w:name w:val="footer"/>
-    <w:basedOn w:val="Normal"/>
+    <w:basedOn w:val="Normale"/>
     <w:rsid w:val="002C797B"/>
     <w:pPr>
       <w:pBdr>
@@ -11736,17 +13283,17 @@
       <w:sz w:val="16"/>
     </w:rPr>
   </w:style>
-  <w:style w:type="character" w:styleId="Hyperlink">
+  <w:style w:type="character" w:styleId="Collegamentoipertestuale">
     <w:name w:val="Hyperlink"/>
-    <w:basedOn w:val="DefaultParagraphFont"/>
+    <w:basedOn w:val="Carpredefinitoparagrafo"/>
     <w:rPr>
       <w:color w:val="0000FF"/>
       <w:u w:val="single"/>
     </w:rPr>
   </w:style>
-  <w:style w:type="paragraph" w:styleId="BalloonText">
+  <w:style w:type="paragraph" w:styleId="Testofumetto">
     <w:name w:val="Balloon Text"/>
-    <w:basedOn w:val="Normal"/>
+    <w:basedOn w:val="Normale"/>
     <w:semiHidden/>
     <w:rPr>
       <w:rFonts w:ascii="Tahoma" w:hAnsi="Tahoma" w:cs="Tahoma"/>
@@ -11754,18 +13301,18 @@
       <w:szCs w:val="16"/>
     </w:rPr>
   </w:style>
-  <w:style w:type="paragraph" w:styleId="TOC1">
+  <w:style w:type="paragraph" w:styleId="Sommario1">
     <w:name w:val="toc 1"/>
-    <w:basedOn w:val="Normal"/>
-    <w:next w:val="Normal"/>
+    <w:basedOn w:val="Normale"/>
+    <w:next w:val="Normale"/>
     <w:autoRedefine/>
     <w:uiPriority w:val="39"/>
     <w:rsid w:val="002C797B"/>
   </w:style>
-  <w:style w:type="paragraph" w:styleId="TOC2">
+  <w:style w:type="paragraph" w:styleId="Sommario2">
     <w:name w:val="toc 2"/>
-    <w:basedOn w:val="Normal"/>
-    <w:next w:val="Normal"/>
+    <w:basedOn w:val="Normale"/>
+    <w:next w:val="Normale"/>
     <w:autoRedefine/>
     <w:uiPriority w:val="39"/>
     <w:rsid w:val="002C797B"/>
@@ -11773,10 +13320,10 @@
       <w:ind w:left="200"/>
     </w:pPr>
   </w:style>
-  <w:style w:type="paragraph" w:styleId="TOC3">
+  <w:style w:type="paragraph" w:styleId="Sommario3">
     <w:name w:val="toc 3"/>
-    <w:basedOn w:val="Normal"/>
-    <w:next w:val="Normal"/>
+    <w:basedOn w:val="Normale"/>
+    <w:next w:val="Normale"/>
     <w:autoRedefine/>
     <w:uiPriority w:val="39"/>
     <w:rsid w:val="002C797B"/>
@@ -11784,10 +13331,10 @@
       <w:ind w:left="400"/>
     </w:pPr>
   </w:style>
-  <w:style w:type="paragraph" w:styleId="TOC4">
+  <w:style w:type="paragraph" w:styleId="Sommario4">
     <w:name w:val="toc 4"/>
-    <w:basedOn w:val="Normal"/>
-    <w:next w:val="Normal"/>
+    <w:basedOn w:val="Normale"/>
+    <w:next w:val="Normale"/>
     <w:autoRedefine/>
     <w:semiHidden/>
     <w:rsid w:val="002C797B"/>
@@ -11795,10 +13342,10 @@
       <w:ind w:left="600"/>
     </w:pPr>
   </w:style>
-  <w:style w:type="paragraph" w:styleId="TOC5">
+  <w:style w:type="paragraph" w:styleId="Sommario5">
     <w:name w:val="toc 5"/>
-    <w:basedOn w:val="Normal"/>
-    <w:next w:val="Normal"/>
+    <w:basedOn w:val="Normale"/>
+    <w:next w:val="Normale"/>
     <w:autoRedefine/>
     <w:semiHidden/>
     <w:rsid w:val="002C797B"/>
@@ -11806,10 +13353,10 @@
       <w:ind w:left="800"/>
     </w:pPr>
   </w:style>
-  <w:style w:type="paragraph" w:styleId="TOC6">
+  <w:style w:type="paragraph" w:styleId="Sommario6">
     <w:name w:val="toc 6"/>
-    <w:basedOn w:val="Normal"/>
-    <w:next w:val="Normal"/>
+    <w:basedOn w:val="Normale"/>
+    <w:next w:val="Normale"/>
     <w:autoRedefine/>
     <w:semiHidden/>
     <w:rsid w:val="002C797B"/>
@@ -11817,10 +13364,10 @@
       <w:ind w:left="1000"/>
     </w:pPr>
   </w:style>
-  <w:style w:type="paragraph" w:styleId="TOC7">
+  <w:style w:type="paragraph" w:styleId="Sommario7">
     <w:name w:val="toc 7"/>
-    <w:basedOn w:val="Normal"/>
-    <w:next w:val="Normal"/>
+    <w:basedOn w:val="Normale"/>
+    <w:next w:val="Normale"/>
     <w:autoRedefine/>
     <w:semiHidden/>
     <w:rsid w:val="002C797B"/>
@@ -11828,10 +13375,10 @@
       <w:ind w:left="1200"/>
     </w:pPr>
   </w:style>
-  <w:style w:type="paragraph" w:styleId="TOC8">
+  <w:style w:type="paragraph" w:styleId="Sommario8">
     <w:name w:val="toc 8"/>
-    <w:basedOn w:val="Normal"/>
-    <w:next w:val="Normal"/>
+    <w:basedOn w:val="Normale"/>
+    <w:next w:val="Normale"/>
     <w:autoRedefine/>
     <w:semiHidden/>
     <w:rsid w:val="002C797B"/>
@@ -11839,10 +13386,10 @@
       <w:ind w:left="1400"/>
     </w:pPr>
   </w:style>
-  <w:style w:type="paragraph" w:styleId="TOC9">
+  <w:style w:type="paragraph" w:styleId="Sommario9">
     <w:name w:val="toc 9"/>
-    <w:basedOn w:val="Normal"/>
-    <w:next w:val="Normal"/>
+    <w:basedOn w:val="Normale"/>
+    <w:next w:val="Normale"/>
     <w:autoRedefine/>
     <w:semiHidden/>
     <w:rsid w:val="002C797B"/>
@@ -11852,8 +13399,8 @@
   </w:style>
   <w:style w:type="paragraph" w:customStyle="1" w:styleId="TitoloPagina1">
     <w:name w:val="TitoloPagina1"/>
-    <w:basedOn w:val="Normal"/>
-    <w:next w:val="Normal"/>
+    <w:basedOn w:val="Normale"/>
+    <w:next w:val="Normale"/>
     <w:rsid w:val="00D03EA1"/>
     <w:pPr>
       <w:tabs>
@@ -11868,10 +13415,10 @@
       <w:lang w:val="it-IT"/>
     </w:rPr>
   </w:style>
-  <w:style w:type="paragraph" w:styleId="Caption">
+  <w:style w:type="paragraph" w:styleId="Didascalia">
     <w:name w:val="caption"/>
-    <w:basedOn w:val="Normal"/>
-    <w:next w:val="Normal"/>
+    <w:basedOn w:val="Normale"/>
+    <w:next w:val="Normale"/>
     <w:qFormat/>
     <w:rsid w:val="00D03EA1"/>
     <w:pPr>
@@ -11881,11 +13428,12 @@
       <w:sz w:val="16"/>
     </w:rPr>
   </w:style>
-  <w:style w:type="table" w:styleId="TableGrid">
+  <w:style w:type="table" w:styleId="Grigliatabella">
     <w:name w:val="Table Grid"/>
-    <w:basedOn w:val="TableNormal"/>
+    <w:basedOn w:val="Tabellanormale"/>
     <w:rsid w:val="00D03EA1"/>
     <w:tblPr>
+      <w:tblInd w:w="0" w:type="dxa"/>
       <w:tblBorders>
         <w:top w:val="single" w:sz="4" w:space="0" w:color="auto"/>
         <w:left w:val="single" w:sz="4" w:space="0" w:color="auto"/>
@@ -11894,14 +13442,20 @@
         <w:insideH w:val="single" w:sz="4" w:space="0" w:color="auto"/>
         <w:insideV w:val="single" w:sz="4" w:space="0" w:color="auto"/>
       </w:tblBorders>
+      <w:tblCellMar>
+        <w:top w:w="0" w:type="dxa"/>
+        <w:left w:w="108" w:type="dxa"/>
+        <w:bottom w:w="0" w:type="dxa"/>
+        <w:right w:w="108" w:type="dxa"/>
+      </w:tblCellMar>
     </w:tblPr>
   </w:style>
   <w:style w:type="character" w:customStyle="1" w:styleId="pinned-repo-item-content">
     <w:name w:val="pinned-repo-item-content"/>
-    <w:basedOn w:val="DefaultParagraphFont"/>
+    <w:basedOn w:val="Carpredefinitoparagrafo"/>
     <w:rsid w:val="00FF212C"/>
   </w:style>
-  <w:style w:type="character" w:styleId="CommentReference">
+  <w:style w:type="character" w:styleId="Rimandocommento">
     <w:name w:val="annotation reference"/>
     <w:uiPriority w:val="99"/>
     <w:semiHidden/>
@@ -11912,10 +13466,10 @@
       <w:szCs w:val="16"/>
     </w:rPr>
   </w:style>
-  <w:style w:type="paragraph" w:styleId="CommentText">
+  <w:style w:type="paragraph" w:styleId="Testocommento">
     <w:name w:val="annotation text"/>
-    <w:basedOn w:val="Normal"/>
-    <w:link w:val="CommentTextChar"/>
+    <w:basedOn w:val="Normale"/>
+    <w:link w:val="TestocommentoCarattere"/>
     <w:uiPriority w:val="99"/>
     <w:semiHidden/>
     <w:unhideWhenUsed/>
@@ -11925,10 +13479,10 @@
       <w:sz w:val="20"/>
     </w:rPr>
   </w:style>
-  <w:style w:type="character" w:customStyle="1" w:styleId="CommentTextChar">
-    <w:name w:val="Comment Text Char"/>
-    <w:basedOn w:val="DefaultParagraphFont"/>
-    <w:link w:val="CommentText"/>
+  <w:style w:type="character" w:customStyle="1" w:styleId="TestocommentoCarattere">
+    <w:name w:val="Testo commento Carattere"/>
+    <w:basedOn w:val="Carpredefinitoparagrafo"/>
+    <w:link w:val="Testocommento"/>
     <w:uiPriority w:val="99"/>
     <w:semiHidden/>
     <w:rsid w:val="00CA78F5"/>
@@ -11937,9 +13491,9 @@
       <w:lang w:eastAsia="it-IT"/>
     </w:rPr>
   </w:style>
-  <w:style w:type="paragraph" w:styleId="NormalWeb">
+  <w:style w:type="paragraph" w:styleId="NormaleWeb">
     <w:name w:val="Normal (Web)"/>
-    <w:basedOn w:val="Normal"/>
+    <w:basedOn w:val="Normale"/>
     <w:uiPriority w:val="99"/>
     <w:semiHidden/>
     <w:unhideWhenUsed/>
@@ -11954,9 +13508,9 @@
       <w:lang w:eastAsia="it-CH"/>
     </w:rPr>
   </w:style>
-  <w:style w:type="paragraph" w:styleId="ListParagraph">
+  <w:style w:type="paragraph" w:styleId="Paragrafoelenco">
     <w:name w:val="List Paragraph"/>
-    <w:basedOn w:val="Normal"/>
+    <w:basedOn w:val="Normale"/>
     <w:uiPriority w:val="34"/>
     <w:qFormat/>
     <w:rsid w:val="008F73E7"/>
@@ -11965,9 +13519,9 @@
       <w:contextualSpacing/>
     </w:pPr>
   </w:style>
-  <w:style w:type="character" w:styleId="FollowedHyperlink">
+  <w:style w:type="character" w:styleId="Collegamentovisitato">
     <w:name w:val="FollowedHyperlink"/>
-    <w:basedOn w:val="DefaultParagraphFont"/>
+    <w:basedOn w:val="Carpredefinitoparagrafo"/>
     <w:uiPriority w:val="99"/>
     <w:semiHidden/>
     <w:unhideWhenUsed/>
@@ -11979,13 +13533,14 @@
   </w:style>
   <w:style w:type="character" w:customStyle="1" w:styleId="a-list-item">
     <w:name w:val="a-list-item"/>
-    <w:basedOn w:val="DefaultParagraphFont"/>
+    <w:basedOn w:val="Carpredefinitoparagrafo"/>
     <w:rsid w:val="00733BEA"/>
   </w:style>
-  <w:style w:type="character" w:customStyle="1" w:styleId="Heading2Char">
-    <w:name w:val="Heading 2 Char"/>
-    <w:basedOn w:val="DefaultParagraphFont"/>
-    <w:link w:val="Heading2"/>
+  <w:style w:type="character" w:customStyle="1" w:styleId="Titolo2Carattere">
+    <w:name w:val="Titolo 2 Carattere"/>
+    <w:aliases w:val="cmbx12 Carattere"/>
+    <w:basedOn w:val="Carpredefinitoparagrafo"/>
+    <w:link w:val="Titolo2"/>
     <w:rsid w:val="00104E60"/>
     <w:rPr>
       <w:rFonts w:ascii="Arial Narrow" w:hAnsi="Arial Narrow"/>
@@ -12287,7 +13842,7 @@
 </file>
 
 <file path=customXml/itemProps1.xml><?xml version="1.0" encoding="utf-8"?>
-<ds:datastoreItem xmlns:ds="http://schemas.openxmlformats.org/officeDocument/2006/customXml" ds:itemID="{024917B0-0486-45C1-BFE1-CD2454D9D752}">
+<ds:datastoreItem xmlns:ds="http://schemas.openxmlformats.org/officeDocument/2006/customXml" ds:itemID="{A3C035F9-65E9-49E4-83E5-0B4291BAE8AA}">
   <ds:schemaRefs>
     <ds:schemaRef ds:uri="http://schemas.openxmlformats.org/officeDocument/2006/bibliography"/>
   </ds:schemaRefs>

</xml_diff>